<commit_message>
Corrected some pictures position in Raciocínio.pptx
Incremented Estudo_Orientado.docx
</commit_message>
<xml_diff>
--- a/Documents/Estudo_Orientado.docx
+++ b/Documents/Estudo_Orientado.docx
@@ -295,186 +295,68 @@
         <w:rPr>
           <w:rFonts w:eastAsia="Calibri"/>
         </w:rPr>
-        <w:t>Softwa</w:t>
+        <w:t xml:space="preserve">(GARBAGE, NEED TO MAKE THE ABSTRACT) </w:t>
       </w:r>
       <w:r>
         <w:rPr>
           <w:rFonts w:eastAsia="Calibri"/>
-        </w:rPr>
-        <w:t>re Engineering is a</w:t>
+          <w:strike/>
+        </w:rPr>
+        <w:t>T</w:t>
       </w:r>
       <w:r>
         <w:rPr>
           <w:rFonts w:eastAsia="Calibri"/>
-        </w:rPr>
-        <w:t>n</w:t>
-      </w:r>
+          <w:strike/>
+        </w:rPr>
+        <w:t xml:space="preserve">hat focuses on practical aspects of the software production. The Undergraduate courses of Computer Science have disciplines of Software Engineering, but they </w:t>
+      </w:r>
+      <w:proofErr w:type="gramStart"/>
       <w:r>
         <w:rPr>
           <w:rFonts w:eastAsia="Calibri"/>
-        </w:rPr>
-        <w:t xml:space="preserve"> area of </w:t>
-      </w:r>
+          <w:strike/>
+        </w:rPr>
+        <w:t>are usually taught</w:t>
+      </w:r>
+      <w:proofErr w:type="gramEnd"/>
       <w:r>
         <w:rPr>
           <w:rFonts w:eastAsia="Calibri"/>
-        </w:rPr>
-        <w:t>computer science</w:t>
+          <w:strike/>
+        </w:rPr>
+        <w:t xml:space="preserve"> in a theoretic way and with only a few implementation exercises using the learned techniques and tools. A practical approach for the concepts studied during the Software Engineering classes would help the student in understanding the reason for using the presented concepts. Due to that, we introduce </w:t>
       </w:r>
       <w:r>
         <w:rPr>
           <w:rFonts w:eastAsia="Calibri"/>
-        </w:rPr>
-        <w:t xml:space="preserve"> that focuses on practical aspects of the software production. The Undergraduate courses of Computer Science have disciplines of Software Engineering, but they </w:t>
-      </w:r>
-      <w:proofErr w:type="gramStart"/>
+          <w:i/>
+          <w:strike/>
+        </w:rPr>
+        <w:t>Software Development Manager</w:t>
+      </w:r>
       <w:r>
         <w:rPr>
           <w:rFonts w:eastAsia="Calibri"/>
-        </w:rPr>
-        <w:t xml:space="preserve">are usually </w:t>
-      </w:r>
+          <w:strike/>
+        </w:rPr>
+        <w:t xml:space="preserve">, a novel simulation game where the player owns a software development company that counts with the help of a team, which </w:t>
+      </w:r>
+      <w:proofErr w:type="gramStart"/>
       <w:r>
         <w:rPr>
           <w:rFonts w:eastAsia="Calibri"/>
-        </w:rPr>
-        <w:t>taught</w:t>
+          <w:strike/>
+        </w:rPr>
+        <w:t>is administered</w:t>
       </w:r>
       <w:proofErr w:type="gramEnd"/>
       <w:r>
         <w:rPr>
           <w:rFonts w:eastAsia="Calibri"/>
-        </w:rPr>
-        <w:t xml:space="preserve"> in </w:t>
-      </w:r>
-      <w:r>
-        <w:rPr>
-          <w:rFonts w:eastAsia="Calibri"/>
-        </w:rPr>
-        <w:t xml:space="preserve">a </w:t>
-      </w:r>
-      <w:r>
-        <w:rPr>
-          <w:rFonts w:eastAsia="Calibri"/>
-        </w:rPr>
-        <w:t xml:space="preserve">theoretic way and with only a few implementation </w:t>
-      </w:r>
-      <w:r>
-        <w:rPr>
-          <w:rFonts w:eastAsia="Calibri"/>
-        </w:rPr>
-        <w:t>exercises</w:t>
-      </w:r>
-      <w:r>
-        <w:rPr>
-          <w:rFonts w:eastAsia="Calibri"/>
-        </w:rPr>
-        <w:t xml:space="preserve"> using the learned techniques and tools. </w:t>
-      </w:r>
-      <w:r>
-        <w:rPr>
-          <w:rFonts w:eastAsia="Calibri"/>
-        </w:rPr>
-        <w:t>A</w:t>
-      </w:r>
-      <w:r>
-        <w:rPr>
-          <w:rFonts w:eastAsia="Calibri"/>
-        </w:rPr>
-        <w:t xml:space="preserve"> practical approach </w:t>
-      </w:r>
-      <w:r>
-        <w:rPr>
-          <w:rFonts w:eastAsia="Calibri"/>
-        </w:rPr>
-        <w:t>for</w:t>
-      </w:r>
-      <w:r>
-        <w:rPr>
-          <w:rFonts w:eastAsia="Calibri"/>
-        </w:rPr>
-        <w:t xml:space="preserve"> the concepts </w:t>
-      </w:r>
-      <w:r>
-        <w:rPr>
-          <w:rFonts w:eastAsia="Calibri"/>
-        </w:rPr>
-        <w:t>studied</w:t>
-      </w:r>
-      <w:r>
-        <w:rPr>
-          <w:rFonts w:eastAsia="Calibri"/>
-        </w:rPr>
-        <w:t xml:space="preserve"> during the Software Engineering </w:t>
-      </w:r>
-      <w:r>
-        <w:rPr>
-          <w:rFonts w:eastAsia="Calibri"/>
-        </w:rPr>
-        <w:t xml:space="preserve">classes would help the student </w:t>
-      </w:r>
-      <w:r>
-        <w:rPr>
-          <w:rFonts w:eastAsia="Calibri"/>
-        </w:rPr>
-        <w:t xml:space="preserve">in understanding the reason for using the presented </w:t>
-      </w:r>
-      <w:r>
-        <w:rPr>
-          <w:rFonts w:eastAsia="Calibri"/>
-        </w:rPr>
-        <w:t>concepts</w:t>
-      </w:r>
-      <w:r>
-        <w:rPr>
-          <w:rFonts w:eastAsia="Calibri"/>
-        </w:rPr>
-        <w:t xml:space="preserve">. </w:t>
-      </w:r>
-      <w:r>
-        <w:rPr>
-          <w:rFonts w:eastAsia="Calibri"/>
-        </w:rPr>
-        <w:t xml:space="preserve">Due to that, we introduce </w:t>
-      </w:r>
-      <w:r>
-        <w:rPr>
-          <w:rFonts w:eastAsia="Calibri"/>
-          <w:i/>
-        </w:rPr>
-        <w:t>Software Development Manager</w:t>
-      </w:r>
-      <w:r>
-        <w:rPr>
-          <w:rFonts w:eastAsia="Calibri"/>
-        </w:rPr>
-        <w:t xml:space="preserve">, a </w:t>
-      </w:r>
-      <w:r>
-        <w:rPr>
-          <w:rFonts w:eastAsia="Calibri"/>
-        </w:rPr>
-        <w:t xml:space="preserve">novel </w:t>
-      </w:r>
-      <w:r>
-        <w:rPr>
-          <w:rFonts w:eastAsia="Calibri"/>
-        </w:rPr>
-        <w:t xml:space="preserve">simulation game where the player owns a software development company that counts with the help of a team, which </w:t>
-      </w:r>
-      <w:proofErr w:type="gramStart"/>
-      <w:r>
-        <w:rPr>
-          <w:rFonts w:eastAsia="Calibri"/>
-        </w:rPr>
-        <w:t>is administered</w:t>
-      </w:r>
-      <w:proofErr w:type="gramEnd"/>
-      <w:r>
-        <w:rPr>
-          <w:rFonts w:eastAsia="Calibri"/>
-        </w:rPr>
-        <w:t xml:space="preserve"> by the player, to develop products desired by customers. The purpose of this game is to assist in learning the knowledge of Software Engineering in a way that takes advantage of the benefits of fun and entertainment.</w:t>
+          <w:strike/>
+        </w:rPr>
+        <w:t xml:space="preserve"> by the player, to develop products desired by customers. </w:t>
       </w:r>
     </w:p>
     <w:p>
@@ -800,6 +682,31 @@
       <w:pPr>
         <w:jc w:val="both"/>
       </w:pPr>
+      <w:r>
+        <w:t>(Say something about storytelling</w:t>
+      </w:r>
+      <w:r>
+        <w:t>, games</w:t>
+      </w:r>
+      <w:r>
+        <w:t xml:space="preserve"> and provenance</w:t>
+      </w:r>
+      <w:proofErr w:type="gramStart"/>
+      <w:r>
+        <w:t>!</w:t>
+      </w:r>
+      <w:r>
+        <w:t>?</w:t>
+      </w:r>
+      <w:proofErr w:type="gramEnd"/>
+      <w:r>
+        <w:t>)</w:t>
+      </w:r>
+    </w:p>
+    <w:p>
+      <w:pPr>
+        <w:jc w:val="both"/>
+      </w:pPr>
     </w:p>
     <w:p>
       <w:pPr>
@@ -823,11 +730,11 @@
       </w:r>
       <w:proofErr w:type="gramEnd"/>
       <w:r>
-        <w:t xml:space="preserve"> in the context of art or digital libraries, where it respectively refers to the documented history of an art object, or the </w:t>
+        <w:t xml:space="preserve"> in the context of art or digital libraries, where it respectively refers to the documented history of an art object, or the documentation of processes in a digital object's life </w:t>
       </w:r>
       <w:r>
         <w:lastRenderedPageBreak/>
-        <w:t xml:space="preserve">documentation of processes in a digital object's life cycle. </w:t>
+        <w:t xml:space="preserve">cycle. </w:t>
       </w:r>
       <w:r>
         <w:t xml:space="preserve">In 2006 at </w:t>
@@ -913,13 +820,16 @@
         <w:t xml:space="preserve"> represented by an annotated causality graph, which is a directed acyclic graph, enriched with annotations capturing further information pertaining to execution. </w:t>
       </w:r>
       <w:r>
-        <w:t xml:space="preserve">In </w:t>
+        <w:t>In</w:t>
+      </w:r>
+      <w:r>
+        <w:t xml:space="preserve"> </w:t>
       </w:r>
       <w:r>
         <w:fldChar w:fldCharType="begin"/>
       </w:r>
       <w:r>
-        <w:instrText xml:space="preserve"> ADDIN ZOTERO_ITEM CSL_CITATION {"citationID":"0mXEB0Vb","properties":{"formattedCitation":"Moreau et al. (2010)","plainCitation":"Moreau et al. (2010)"},"citationItems":[{"id":35,"uris":["http://zotero.org/users/local/ksghkIaS/items/74CFSTH5"],"uri":["http://zotero.org/users/local/ksghkIaS/items/74CFSTH5"],"itemData":{"id":35,"type":"article-journal","title":"The Open Provenance Model Core Speci\fcation (v1.1)","container-title":"In: Future Generation Computer Systems","author":[{"family":"Moreau","given":"Luc"},{"family":"Cli\u000bordb","given":"Ben"},{"family":"Freirec","given":"Juliana"},{"family":"Futrelle","given":"Joe"},{"family":"Gil","given":"Yolanda"},{"family":"Groth","given":"Paul"},{"family":"Kwasnikowska","given":"Natalia"},{"family":"Miles","given":"Simon"},{"family":"Missier","given":"Paolo"},{"family":"Myers","given":"Jim"},{"family":"Plale","given":"Beth"},{"family":"Simmhan","given":"Yogesh"},{"family":"Stephan","given":"Eric"},{"family":"Van den Bussche","given":"Jan"}],"issued":{"year":2010}}}],"schema":"https://github.com/citation-style-language/schema/raw/master/csl-citation.json"} </w:instrText>
+        <w:instrText xml:space="preserve"> ADDIN ZOTERO_ITEM CSL_CITATION {"citationID":"snkS1hc2","properties":{"formattedCitation":"Moreau et al. (2011)","plainCitation":"Moreau et al. (2011)"},"citationItems":[{"id":37,"uris":["http://zotero.org/users/local/ksghkIaS/items/4UM2NPVP"],"uri":["http://zotero.org/users/local/ksghkIaS/items/4UM2NPVP"],"itemData":{"id":37,"type":"article-journal","title":"The Open Provenance Model core specification (v1.1)","container-title":"In: Future Generation Computer Systems","page":"743-756","volume":"27","issue":"6","DOI":"10.1016/j.future.2010.07.005","author":[{"family":"Moreau","given":"Luc"},{"family":"Clifford","given":"Ben"},{"family":"Freire","given":"Juliana"},{"family":"Futrelle","given":"Joe"},{"family":"Gil","given":"Yolanda"},{"family":"Groth","given":"Paul"},{"family":"Kwasnikowska","given":"Natalia"},{"family":"Miles","given":"Simon"},{"family":"Missier","given":"Paolo"},{"family":"Myers","given":"Jim"},{"family":"Plale","given":"Beth"},{"family":"Simmhan","given":"Yogesh"},{"family":"Stephan","given":"Eric"},{"family":"den Bussche","given":"Jan Van"}],"issued":{"year":2011,"month":6},"accessed":{"year":2012,"month":6,"day":10}}}],"schema":"https://github.com/citation-style-language/schema/raw/master/csl-citation.json"} </w:instrText>
       </w:r>
       <w:r>
         <w:fldChar w:fldCharType="separate"/>
@@ -928,7 +838,7 @@
         <w:rPr>
           <w:szCs w:val="21"/>
         </w:rPr>
-        <w:t>Moreau et al. (2010)</w:t>
+        <w:t>Moreau et al. (2011)</w:t>
       </w:r>
       <w:r>
         <w:fldChar w:fldCharType="end"/>
@@ -1149,6 +1059,14 @@
       </w:r>
       <w:r>
         <w:t xml:space="preserve"> are contextual entities acting as a catalyst of a process that can enable, facilitate, control or affect its execution.</w:t>
+      </w:r>
+    </w:p>
+    <w:p>
+      <w:pPr>
+        <w:jc w:val="both"/>
+      </w:pPr>
+      <w:r>
+        <w:tab/>
       </w:r>
     </w:p>
     <w:p>
@@ -1215,6 +1133,14 @@
       </w:fldSimple>
       <w:r>
         <w:t>, representing a causal dependency between its source, denoting the effect, and its destination that denotes the cause.</w:t>
+      </w:r>
+    </w:p>
+    <w:p>
+      <w:pPr>
+        <w:jc w:val="both"/>
+      </w:pPr>
+      <w:r>
+        <w:tab/>
       </w:r>
     </w:p>
     <w:p>
@@ -1432,6 +1358,7 @@
         <w:rPr>
           <w:b/>
         </w:rPr>
+        <w:lastRenderedPageBreak/>
         <w:tab/>
       </w:r>
       <w:r>
@@ -1453,14 +1380,7 @@
         <w:rPr>
           <w:i/>
         </w:rPr>
-        <w:t xml:space="preserve">epresented by an arc and denotes the presence of a causal dependency </w:t>
-      </w:r>
-      <w:r>
-        <w:rPr>
-          <w:i/>
-        </w:rPr>
-        <w:lastRenderedPageBreak/>
-        <w:t>between the source of the arc (effect) and the destination of the arc (cause).</w:t>
+        <w:t>epresented by an arc and denotes the presence of a causal dependency between the source of the arc (effect) and the destination of the arc (cause).</w:t>
       </w:r>
     </w:p>
     <w:p>
@@ -1753,6 +1673,14 @@
       <w:proofErr w:type="gramEnd"/>
       <w:r>
         <w:t xml:space="preserve"> as a way of validating causality claims, since if the same time clock is used to measure the time for both the effect and cause, then the time of an effect should be greater than the time of its cause.</w:t>
+      </w:r>
+    </w:p>
+    <w:p>
+      <w:pPr>
+        <w:jc w:val="both"/>
+      </w:pPr>
+      <w:r>
+        <w:tab/>
       </w:r>
     </w:p>
     <w:p>
@@ -1868,11 +1796,11 @@
       </w:r>
       <w:proofErr w:type="gramEnd"/>
       <w:r>
-        <w:t xml:space="preserve"> to express when the event happened. For "was controlled by" edge two timestamps marks when the process started and terminated. For "was derived from" and "was triggered </w:t>
+        <w:t xml:space="preserve"> to express when the event </w:t>
       </w:r>
       <w:r>
         <w:lastRenderedPageBreak/>
-        <w:t xml:space="preserve">by" edges, one timestamp to indicate when the artifact </w:t>
+        <w:t xml:space="preserve">happened. For "was controlled by" edge two timestamps marks when the process started and terminated. For "was derived from" and "was triggered by" edges, one timestamp to indicate when the artifact </w:t>
       </w:r>
       <w:proofErr w:type="gramStart"/>
       <w:r>
@@ -2010,6 +1938,14 @@
       <w:r>
         <w:tab/>
       </w:r>
+    </w:p>
+    <w:p>
+      <w:pPr>
+        <w:jc w:val="both"/>
+      </w:pPr>
+      <w:r>
+        <w:tab/>
+      </w:r>
       <w:r>
         <w:t xml:space="preserve">For completion rules, there is </w:t>
       </w:r>
@@ -2292,11 +2228,59 @@
       </w:r>
       <w:proofErr w:type="spellEnd"/>
       <w:r>
+        <w:t xml:space="preserve"> is another completion rule, </w:t>
+      </w:r>
+      <w:proofErr w:type="spellStart"/>
+      <w:r>
+        <w:t>artifact</w:t>
+      </w:r>
+      <w:proofErr w:type="spellEnd"/>
+      <w:r>
+        <w:t xml:space="preserve"> </w:t>
+      </w:r>
+      <w:proofErr w:type="spellStart"/>
+      <w:r>
+        <w:t>introduction</w:t>
+      </w:r>
+      <w:proofErr w:type="spellEnd"/>
+      <w:r>
+        <w:t>, which establish that the "</w:t>
+      </w:r>
+      <w:proofErr w:type="spellStart"/>
+      <w:r>
+        <w:t>was</w:t>
+      </w:r>
+      <w:proofErr w:type="spellEnd"/>
+      <w:r>
+        <w:t xml:space="preserve"> </w:t>
+      </w:r>
+      <w:proofErr w:type="spellStart"/>
+      <w:r>
+        <w:t>triggered</w:t>
+      </w:r>
+      <w:proofErr w:type="spellEnd"/>
+      <w:r>
+        <w:t xml:space="preserve"> </w:t>
+      </w:r>
+      <w:proofErr w:type="spellStart"/>
+      <w:r>
+        <w:t>by</w:t>
+      </w:r>
+      <w:proofErr w:type="spellEnd"/>
+      <w:r>
+        <w:t xml:space="preserve">" </w:t>
+      </w:r>
+      <w:proofErr w:type="spellStart"/>
+      <w:r>
+        <w:t>edge</w:t>
+      </w:r>
+      <w:proofErr w:type="spellEnd"/>
+      <w:r>
         <w:t xml:space="preserve"> is </w:t>
       </w:r>
       <w:proofErr w:type="spellStart"/>
       <w:r>
-        <w:t>another</w:t>
+        <w:t>hiding</w:t>
       </w:r>
       <w:proofErr w:type="spellEnd"/>
       <w:r>
@@ -2304,7 +2288,7 @@
       </w:r>
       <w:proofErr w:type="spellStart"/>
       <w:r>
-        <w:t>completion</w:t>
+        <w:t>the</w:t>
       </w:r>
       <w:proofErr w:type="spellEnd"/>
       <w:r>
@@ -2312,14 +2296,30 @@
       </w:r>
       <w:proofErr w:type="spellStart"/>
       <w:r>
-        <w:t>rule</w:t>
+        <w:t>existence</w:t>
       </w:r>
       <w:proofErr w:type="spellEnd"/>
       <w:r>
-        <w:t xml:space="preserve">, </w:t>
+        <w:t xml:space="preserve"> </w:t>
       </w:r>
       <w:proofErr w:type="spellStart"/>
       <w:r>
+        <w:t>of</w:t>
+      </w:r>
+      <w:proofErr w:type="spellEnd"/>
+      <w:r>
+        <w:t xml:space="preserve"> </w:t>
+      </w:r>
+      <w:proofErr w:type="spellStart"/>
+      <w:r>
+        <w:t>an</w:t>
+      </w:r>
+      <w:proofErr w:type="spellEnd"/>
+      <w:r>
+        <w:t xml:space="preserve"> </w:t>
+      </w:r>
+      <w:proofErr w:type="spellStart"/>
+      <w:r>
         <w:t>artifact</w:t>
       </w:r>
       <w:proofErr w:type="spellEnd"/>
@@ -2328,179 +2328,46 @@
       </w:r>
       <w:proofErr w:type="spellStart"/>
       <w:r>
-        <w:t>introduction</w:t>
+        <w:t>used</w:t>
       </w:r>
       <w:proofErr w:type="spellEnd"/>
       <w:r>
-        <w:t xml:space="preserve">, </w:t>
+        <w:t xml:space="preserve"> </w:t>
       </w:r>
       <w:proofErr w:type="spellStart"/>
       <w:r>
-        <w:t>which</w:t>
+        <w:t>by</w:t>
       </w:r>
       <w:proofErr w:type="spellEnd"/>
       <w:r>
-        <w:t xml:space="preserve"> </w:t>
+        <w:t xml:space="preserve"> P2 </w:t>
       </w:r>
       <w:proofErr w:type="spellStart"/>
       <w:r>
-        <w:t>establish</w:t>
+        <w:t>and</w:t>
       </w:r>
       <w:proofErr w:type="spellEnd"/>
       <w:r>
-        <w:t xml:space="preserve"> </w:t>
+        <w:t xml:space="preserve"> generated by P1.  </w:t>
       </w:r>
       <w:proofErr w:type="spellStart"/>
       <w:r>
-        <w:t>that</w:t>
+        <w:t>The</w:t>
       </w:r>
       <w:proofErr w:type="spellEnd"/>
       <w:r>
-        <w:t xml:space="preserve"> </w:t>
-      </w:r>
-      <w:proofErr w:type="spellStart"/>
-      <w:r>
-        <w:t>the</w:t>
-      </w:r>
-      <w:proofErr w:type="spellEnd"/>
-      <w:r>
-        <w:t xml:space="preserve"> "</w:t>
-      </w:r>
-      <w:proofErr w:type="spellStart"/>
-      <w:r>
-        <w:t>was</w:t>
-      </w:r>
-      <w:proofErr w:type="spellEnd"/>
-      <w:r>
-        <w:t xml:space="preserve"> </w:t>
-      </w:r>
-      <w:proofErr w:type="spellStart"/>
-      <w:r>
-        <w:t>triggered</w:t>
-      </w:r>
-      <w:proofErr w:type="spellEnd"/>
-      <w:r>
-        <w:t xml:space="preserve"> </w:t>
-      </w:r>
-      <w:proofErr w:type="spellStart"/>
-      <w:r>
-        <w:t>by</w:t>
-      </w:r>
-      <w:proofErr w:type="spellEnd"/>
-      <w:r>
-        <w:t xml:space="preserve">" </w:t>
-      </w:r>
-      <w:proofErr w:type="spellStart"/>
-      <w:r>
-        <w:t>edge</w:t>
-      </w:r>
-      <w:proofErr w:type="spellEnd"/>
-      <w:r>
-        <w:t xml:space="preserve"> is </w:t>
-      </w:r>
-      <w:proofErr w:type="spellStart"/>
-      <w:r>
-        <w:t>hiding</w:t>
-      </w:r>
-      <w:proofErr w:type="spellEnd"/>
-      <w:r>
-        <w:t xml:space="preserve"> </w:t>
-      </w:r>
-      <w:proofErr w:type="spellStart"/>
-      <w:r>
-        <w:t>the</w:t>
-      </w:r>
-      <w:proofErr w:type="spellEnd"/>
-      <w:r>
-        <w:t xml:space="preserve"> </w:t>
-      </w:r>
-      <w:proofErr w:type="spellStart"/>
-      <w:r>
-        <w:t>existence</w:t>
-      </w:r>
-      <w:proofErr w:type="spellEnd"/>
-      <w:r>
-        <w:t xml:space="preserve"> </w:t>
-      </w:r>
-      <w:proofErr w:type="spellStart"/>
-      <w:r>
-        <w:t>of</w:t>
-      </w:r>
-      <w:proofErr w:type="spellEnd"/>
-      <w:r>
-        <w:t xml:space="preserve"> </w:t>
-      </w:r>
-      <w:proofErr w:type="spellStart"/>
-      <w:r>
-        <w:t>an</w:t>
-      </w:r>
-      <w:proofErr w:type="spellEnd"/>
-      <w:r>
-        <w:t xml:space="preserve"> </w:t>
-      </w:r>
-      <w:proofErr w:type="spellStart"/>
-      <w:r>
-        <w:t>artifact</w:t>
-      </w:r>
-      <w:proofErr w:type="spellEnd"/>
-      <w:r>
-        <w:t xml:space="preserve"> </w:t>
-      </w:r>
-      <w:proofErr w:type="spellStart"/>
-      <w:r>
-        <w:t>used</w:t>
-      </w:r>
-      <w:proofErr w:type="spellEnd"/>
-      <w:r>
-        <w:t xml:space="preserve"> </w:t>
-      </w:r>
-      <w:proofErr w:type="spellStart"/>
-      <w:r>
-        <w:t>by</w:t>
-      </w:r>
-      <w:proofErr w:type="spellEnd"/>
-      <w:r>
-        <w:t xml:space="preserve"> P2 </w:t>
-      </w:r>
-      <w:proofErr w:type="spellStart"/>
-      <w:r>
-        <w:t>and</w:t>
-      </w:r>
-      <w:proofErr w:type="spellEnd"/>
-      <w:r>
-        <w:t xml:space="preserve"> </w:t>
-      </w:r>
-      <w:proofErr w:type="spellStart"/>
-      <w:r>
-        <w:t>generated</w:t>
-      </w:r>
-      <w:proofErr w:type="spellEnd"/>
-      <w:r>
-        <w:t xml:space="preserve"> </w:t>
-      </w:r>
-      <w:proofErr w:type="spellStart"/>
-      <w:r>
-        <w:t>by</w:t>
-      </w:r>
-      <w:proofErr w:type="spellEnd"/>
-      <w:r>
-        <w:t xml:space="preserve"> P1.  </w:t>
-      </w:r>
-      <w:proofErr w:type="spellStart"/>
-      <w:r>
-        <w:t>The</w:t>
-      </w:r>
-      <w:proofErr w:type="spellEnd"/>
-      <w:r>
-        <w:t xml:space="preserve"> </w:t>
-      </w:r>
-      <w:proofErr w:type="spellStart"/>
-      <w:r>
-        <w:t>completion</w:t>
-      </w:r>
-      <w:proofErr w:type="spellEnd"/>
+        <w:t xml:space="preserve"> completion</w:t>
+      </w:r>
       <w:r>
         <w:t xml:space="preserve"> rules allows the establishment of the existence of some artifact but it does not tell us what their id is. This is the consequence of using "was triggered by", which is a composition of "used" and "was generated by".</w:t>
+      </w:r>
+    </w:p>
+    <w:p>
+      <w:pPr>
+        <w:jc w:val="both"/>
+      </w:pPr>
+      <w:r>
+        <w:tab/>
       </w:r>
     </w:p>
     <w:p>
@@ -2551,7 +2418,21 @@
       </w:pPr>
       <w:r>
         <w:tab/>
-        <w:t xml:space="preserve">When users want to find out the causes of an artifact or a process, their interest is in indirect causes that involve multiple transitions. For this purpose of expressing queries or expressing inferences about provenance graphs, a set of new relationships </w:t>
+      </w:r>
+    </w:p>
+    <w:p>
+      <w:pPr>
+        <w:jc w:val="both"/>
+      </w:pPr>
+      <w:r>
+        <w:tab/>
+      </w:r>
+      <w:r>
+        <w:t xml:space="preserve">When users want to find out the causes of an artifact or a process, their interest is in indirect causes </w:t>
+      </w:r>
+      <w:r>
+        <w:lastRenderedPageBreak/>
+        <w:t xml:space="preserve">that involve multiple transitions. For this purpose of expressing queries or expressing inferences about provenance graphs, a set of new relationships </w:t>
       </w:r>
       <w:proofErr w:type="gramStart"/>
       <w:r>
@@ -2571,7 +2452,6 @@
         <w:rPr>
           <w:noProof/>
         </w:rPr>
-        <w:lastRenderedPageBreak/>
         <w:drawing>
           <wp:inline distT="0" distB="0" distL="0" distR="0">
             <wp:extent cx="3009900" cy="2138208"/>
@@ -2946,35 +2826,7 @@
         <w:rPr>
           <w:i/>
         </w:rPr>
-        <w:t xml:space="preserve">(possibly using multiple steps). In </w:t>
-      </w:r>
-      <w:proofErr w:type="spellStart"/>
-      <w:r>
-        <w:rPr>
-          <w:i/>
-        </w:rPr>
-        <w:t>other</w:t>
-      </w:r>
-      <w:proofErr w:type="spellEnd"/>
-      <w:r>
-        <w:rPr>
-          <w:i/>
-        </w:rPr>
-        <w:t xml:space="preserve"> </w:t>
-      </w:r>
-      <w:proofErr w:type="spellStart"/>
-      <w:r>
-        <w:rPr>
-          <w:i/>
-        </w:rPr>
-        <w:t>words</w:t>
-      </w:r>
-      <w:proofErr w:type="spellEnd"/>
-      <w:r>
-        <w:rPr>
-          <w:i/>
-        </w:rPr>
-        <w:t xml:space="preserve">, it is the transitive closure of the edge \was derived from". It expresses that artifact </w:t>
+        <w:t xml:space="preserve">(possibly using multiple steps). In other words, it is the transitive closure of the edge \was derived from". It expresses that artifact </w:t>
       </w:r>
       <w:r>
         <w:rPr>
@@ -2996,21 +2848,7 @@
         <w:rPr>
           <w:i/>
         </w:rPr>
-        <w:t>had an infl</w:t>
-      </w:r>
-      <w:proofErr w:type="spellStart"/>
-      <w:r>
-        <w:rPr>
-          <w:i/>
-        </w:rPr>
-        <w:t>uence</w:t>
-      </w:r>
-      <w:proofErr w:type="spellEnd"/>
-      <w:r>
-        <w:rPr>
-          <w:i/>
-        </w:rPr>
-        <w:t xml:space="preserve"> on artifact </w:t>
+        <w:t xml:space="preserve">had an influence on artifact </w:t>
       </w:r>
       <w:r>
         <w:rPr>
@@ -3482,6 +3320,7 @@
     </w:p>
     <w:p>
       <w:r>
+        <w:lastRenderedPageBreak/>
         <w:tab/>
       </w:r>
       <w:r>
@@ -3536,10 +3375,9 @@
         <w:rPr>
           <w:noProof/>
         </w:rPr>
-        <w:lastRenderedPageBreak/>
         <w:drawing>
           <wp:inline distT="0" distB="0" distL="0" distR="0">
-            <wp:extent cx="3133725" cy="3328325"/>
+            <wp:extent cx="2962275" cy="3146228"/>
             <wp:effectExtent l="19050" t="0" r="9525" b="0"/>
             <wp:docPr id="10" name="Picture 3"/>
             <wp:cNvGraphicFramePr>
@@ -3564,7 +3402,7 @@
                   <pic:spPr bwMode="auto">
                     <a:xfrm>
                       <a:off x="0" y="0"/>
-                      <a:ext cx="3133725" cy="3328325"/>
+                      <a:ext cx="2965929" cy="3150108"/>
                     </a:xfrm>
                     <a:prstGeom prst="rect">
                       <a:avLst/>
@@ -3611,52 +3449,994 @@
         <w:pStyle w:val="Heading1"/>
       </w:pPr>
       <w:r>
-        <w:t>Decision Tree</w:t>
+        <w:t>Provenance in Games</w:t>
       </w:r>
     </w:p>
     <w:p/>
     <w:p>
+      <w:r>
+        <w:t xml:space="preserve">How nice it would be to use provenance in games. </w:t>
+      </w:r>
+      <w:proofErr w:type="gramStart"/>
+      <w:r>
+        <w:t>And</w:t>
+      </w:r>
+      <w:proofErr w:type="gramEnd"/>
+      <w:r>
+        <w:t xml:space="preserve"> for storytelling as well!</w:t>
+      </w:r>
+    </w:p>
+    <w:p/>
+    <w:p>
       <w:pPr>
         <w:pStyle w:val="Heading1"/>
       </w:pPr>
       <w:r>
-        <w:t>Provenance in Games</w:t>
+        <w:t>Software Development Manager</w:t>
       </w:r>
     </w:p>
     <w:p/>
     <w:p>
       <w:pPr>
+        <w:jc w:val="both"/>
+      </w:pPr>
+      <w:r>
+        <w:t xml:space="preserve">In </w:t>
+      </w:r>
+      <w:r>
+        <w:rPr>
+          <w:i/>
+        </w:rPr>
+        <w:t>Software Development Manager</w:t>
+      </w:r>
+      <w:r>
+        <w:t xml:space="preserve"> game</w:t>
+      </w:r>
+      <w:r>
+        <w:t>,</w:t>
+      </w:r>
+      <w:r>
+        <w:t xml:space="preserve"> p</w:t>
+      </w:r>
+      <w:r>
+        <w:t>ro</w:t>
+      </w:r>
+      <w:r>
+        <w:t xml:space="preserve">posed </w:t>
+      </w:r>
+      <w:r>
+        <w:t xml:space="preserve">by </w:t>
+      </w:r>
+      <w:r>
+        <w:fldChar w:fldCharType="begin"/>
+      </w:r>
+      <w:r>
+        <w:instrText xml:space="preserve"> ADDIN ZOTERO_ITEM CSL_CITATION {"citationID":"c0AckfiN","properties":{"formattedCitation":"Kohwalter et al. (2011)","plainCitation":"Kohwalter et al. (2011)"},"citationItems":[{"id":5,"uris":["http://zotero.org/users/local/ksghkIaS/items/62BKPQUE"],"uri":["http://zotero.org/users/local/ksghkIaS/items/62BKPQUE"],"itemData":{"id":5,"type":"paper-conference","title":"SDM – An Educational Game for Software Engineering","publisher":"In: X SBGames","publisher-place":"Salvador","event-place":"Salvador","author":[{"family":"Kohwalter","given":"Troy"},{"family":"Clua","given":"Esteban"},{"family":"Murta","given":"Leonardo"}],"issued":{"year":2011}}}],"schema":"https://github.com/citation-style-language/schema/raw/master/csl-citation.json"} </w:instrText>
+      </w:r>
+      <w:r>
+        <w:fldChar w:fldCharType="separate"/>
+      </w:r>
+      <w:proofErr w:type="spellStart"/>
+      <w:r>
+        <w:rPr>
+          <w:szCs w:val="21"/>
+        </w:rPr>
+        <w:t>Kohwalter</w:t>
+      </w:r>
+      <w:proofErr w:type="spellEnd"/>
+      <w:r>
+        <w:rPr>
+          <w:szCs w:val="21"/>
+        </w:rPr>
+        <w:t xml:space="preserve"> et al. (2011)</w:t>
+      </w:r>
+      <w:r>
+        <w:fldChar w:fldCharType="end"/>
+      </w:r>
+      <w:r>
+        <w:t>,</w:t>
+      </w:r>
+      <w:r>
+        <w:t xml:space="preserve"> the player has a team of employees which are used to develop software according to contracts made with customers. The </w:t>
+      </w:r>
+      <w:proofErr w:type="spellStart"/>
+      <w:r>
+        <w:t>gameplay</w:t>
+      </w:r>
+      <w:proofErr w:type="spellEnd"/>
+      <w:r>
+        <w:t xml:space="preserve"> and game mechanics are modeled presenting possibilities to the player to decide strategies for development and define the roles for each staff member. </w:t>
+      </w:r>
+      <w:r>
+        <w:t>As any contract,</w:t>
+      </w:r>
+      <w:r>
+        <w:t xml:space="preserve"> </w:t>
+      </w:r>
+      <w:r>
+        <w:t>the software may</w:t>
+      </w:r>
+      <w:r>
+        <w:t xml:space="preserve"> have requirements that </w:t>
+      </w:r>
+      <w:proofErr w:type="gramStart"/>
+      <w:r>
+        <w:t xml:space="preserve">must be </w:t>
+      </w:r>
+      <w:r>
+        <w:t>followed</w:t>
+      </w:r>
+      <w:proofErr w:type="gramEnd"/>
+      <w:r>
+        <w:t xml:space="preserve"> during development. From a </w:t>
+      </w:r>
+      <w:proofErr w:type="spellStart"/>
+      <w:r>
+        <w:t>gameplay</w:t>
+      </w:r>
+      <w:proofErr w:type="spellEnd"/>
+      <w:r>
+        <w:t xml:space="preserve"> point of view, these requirements help to balance the mechanics and rules. When the software </w:t>
+      </w:r>
+      <w:proofErr w:type="gramStart"/>
+      <w:r>
+        <w:t>is completed and delivered to the customer,</w:t>
+      </w:r>
+      <w:proofErr w:type="gramEnd"/>
+      <w:r>
+        <w:t xml:space="preserve"> there is a quality assessment of the software and a project completion payment</w:t>
+      </w:r>
+      <w:r>
+        <w:t xml:space="preserve"> accordingly to the product quality</w:t>
+      </w:r>
+      <w:r>
+        <w:t>.</w:t>
+      </w:r>
+    </w:p>
+    <w:p>
+      <w:pPr>
+        <w:jc w:val="both"/>
+      </w:pPr>
+    </w:p>
+    <w:p>
+      <w:pPr>
+        <w:jc w:val="both"/>
+      </w:pPr>
+      <w:r>
+        <w:tab/>
+        <w:t xml:space="preserve">Since SDM focus is people management, the main element of the game </w:t>
+      </w:r>
+      <w:r>
+        <w:t>is</w:t>
+      </w:r>
+      <w:r>
+        <w:t xml:space="preserve"> </w:t>
+      </w:r>
+      <w:r>
+        <w:t xml:space="preserve">the </w:t>
+      </w:r>
+      <w:r>
+        <w:t>emplo</w:t>
+      </w:r>
+      <w:r>
+        <w:t>yee</w:t>
+      </w:r>
+      <w:r>
+        <w:t xml:space="preserve">, which represent the player’s labor force. Since employees take a very important role, several features </w:t>
+      </w:r>
+      <w:proofErr w:type="gramStart"/>
+      <w:r>
+        <w:t>are used</w:t>
+      </w:r>
+      <w:proofErr w:type="gramEnd"/>
+      <w:r>
+        <w:t xml:space="preserve"> in the game</w:t>
+      </w:r>
+      <w:r>
+        <w:t xml:space="preserve">. These features include changes in possible roles that an employee can perform and the attributes used to calculate the employee’s performance. Another element </w:t>
+      </w:r>
+      <w:r>
+        <w:t>present in the game</w:t>
+      </w:r>
+      <w:r>
+        <w:t xml:space="preserve"> is specialization, used to define the employee working competence.  With the specialization system, it is possible for employees to undergo training to learn new </w:t>
+      </w:r>
+      <w:r>
+        <w:t xml:space="preserve">sets of </w:t>
+      </w:r>
+      <w:r>
+        <w:t xml:space="preserve">skills. </w:t>
+      </w:r>
+      <w:proofErr w:type="gramStart"/>
+      <w:r>
+        <w:t>Also</w:t>
+      </w:r>
+      <w:proofErr w:type="gramEnd"/>
+      <w:r>
+        <w:t xml:space="preserve"> the </w:t>
+      </w:r>
+      <w:r>
+        <w:lastRenderedPageBreak/>
+        <w:t xml:space="preserve">concepts of working hours, morale, and stamina are used to modify the employee’s productivity. </w:t>
+      </w:r>
+    </w:p>
+    <w:p>
+      <w:pPr>
+        <w:jc w:val="both"/>
+      </w:pPr>
+    </w:p>
+    <w:p>
+      <w:pPr>
+        <w:ind w:firstLine="284"/>
+        <w:jc w:val="both"/>
+      </w:pPr>
+      <w:fldSimple w:instr=" REF _Ref299537836 \h  \* MERGEFORMAT ">
+        <w:r>
+          <w:t xml:space="preserve">Figure </w:t>
+        </w:r>
+        <w:r>
+          <w:rPr>
+            <w:noProof/>
+          </w:rPr>
+          <w:t>6</w:t>
+        </w:r>
+      </w:fldSimple>
+      <w:r>
+        <w:t xml:space="preserve"> show a simplified version of SDM’s class diagram focusing on the employee, showing his human attributes, types of specializations and the possibility of training to acquire specializations, and that the employee is affect by other employees that belong to the staff team. In small </w:t>
+      </w:r>
+      <w:r>
+        <w:t>details,</w:t>
+      </w:r>
+      <w:r>
+        <w:t xml:space="preserve"> it also illustrates the project and its </w:t>
+      </w:r>
+      <w:r>
+        <w:t>characteristics and requirement</w:t>
+      </w:r>
+      <w:r>
+        <w:t>.</w:t>
+      </w:r>
+    </w:p>
+    <w:p/>
+    <w:p>
+      <w:pPr>
+        <w:keepNext/>
+      </w:pPr>
+      <w:r>
+        <w:rPr>
+          <w:noProof/>
+        </w:rPr>
+        <w:drawing>
+          <wp:inline distT="0" distB="0" distL="0" distR="0">
+            <wp:extent cx="2883167" cy="2695575"/>
+            <wp:effectExtent l="19050" t="0" r="0" b="0"/>
+            <wp:docPr id="18" name="Picture 15"/>
+            <wp:cNvGraphicFramePr>
+              <a:graphicFrameLocks xmlns:a="http://schemas.openxmlformats.org/drawingml/2006/main" noChangeAspect="1"/>
+            </wp:cNvGraphicFramePr>
+            <a:graphic xmlns:a="http://schemas.openxmlformats.org/drawingml/2006/main">
+              <a:graphicData uri="http://schemas.openxmlformats.org/drawingml/2006/picture">
+                <pic:pic xmlns:pic="http://schemas.openxmlformats.org/drawingml/2006/picture">
+                  <pic:nvPicPr>
+                    <pic:cNvPr id="0" name="Picture 15"/>
+                    <pic:cNvPicPr>
+                      <a:picLocks noChangeAspect="1" noChangeArrowheads="1"/>
+                    </pic:cNvPicPr>
+                  </pic:nvPicPr>
+                  <pic:blipFill>
+                    <a:blip r:embed="rId15" cstate="print"/>
+                    <a:srcRect/>
+                    <a:stretch>
+                      <a:fillRect/>
+                    </a:stretch>
+                  </pic:blipFill>
+                  <pic:spPr bwMode="auto">
+                    <a:xfrm>
+                      <a:off x="0" y="0"/>
+                      <a:ext cx="2882178" cy="2694651"/>
+                    </a:xfrm>
+                    <a:prstGeom prst="rect">
+                      <a:avLst/>
+                    </a:prstGeom>
+                    <a:noFill/>
+                    <a:ln w="9525">
+                      <a:noFill/>
+                      <a:miter lim="800000"/>
+                      <a:headEnd/>
+                      <a:tailEnd/>
+                    </a:ln>
+                  </pic:spPr>
+                </pic:pic>
+              </a:graphicData>
+            </a:graphic>
+          </wp:inline>
+        </w:drawing>
+      </w:r>
+    </w:p>
+    <w:p>
+      <w:pPr>
+        <w:pStyle w:val="Caption"/>
+        <w:jc w:val="center"/>
+      </w:pPr>
+      <w:r>
+        <w:t xml:space="preserve">Figure </w:t>
+      </w:r>
+      <w:fldSimple w:instr=" SEQ Figure \* ARABIC ">
+        <w:r>
+          <w:rPr>
+            <w:noProof/>
+          </w:rPr>
+          <w:t>6</w:t>
+        </w:r>
+      </w:fldSimple>
+      <w:r>
+        <w:t>: SDM's simplified class diagram</w:t>
+      </w:r>
+    </w:p>
+    <w:p>
+      <w:pPr>
         <w:pStyle w:val="Heading1"/>
       </w:pPr>
       <w:r>
+        <w:t>Proposed Model</w:t>
+      </w:r>
+    </w:p>
+    <w:p/>
+    <w:p>
+      <w:r>
+        <w:t xml:space="preserve">Introduce decision trees for each role, and talk about the changes in </w:t>
+      </w:r>
+      <w:proofErr w:type="spellStart"/>
+      <w:r>
+        <w:t>gameplay</w:t>
+      </w:r>
+      <w:proofErr w:type="spellEnd"/>
+      <w:r>
+        <w:t xml:space="preserve"> that will bring.</w:t>
+      </w:r>
+    </w:p>
+    <w:p/>
+    <w:p>
+      <w:pPr>
+        <w:pStyle w:val="Heading1"/>
+      </w:pPr>
+      <w:r>
+        <w:t>Decision tree</w:t>
+      </w:r>
+    </w:p>
+    <w:p/>
+    <w:p>
+      <w:r>
+        <w:t xml:space="preserve">Talk about how and why the tasks for each decision tree was chosen, that a study </w:t>
+      </w:r>
+      <w:proofErr w:type="gramStart"/>
+      <w:r>
+        <w:t>was</w:t>
+      </w:r>
+      <w:proofErr w:type="gramEnd"/>
+      <w:r>
+        <w:t xml:space="preserve"> made in the literature to select them.</w:t>
+      </w:r>
+    </w:p>
+    <w:p/>
+    <w:p>
+      <w:pPr>
+        <w:pStyle w:val="Heading1"/>
+      </w:pPr>
+      <w:r>
+        <w:t xml:space="preserve">Changes </w:t>
+      </w:r>
+      <w:r>
+        <w:t xml:space="preserve">made in </w:t>
+      </w:r>
+      <w:r>
         <w:t>SDM</w:t>
       </w:r>
     </w:p>
     <w:p/>
     <w:p>
       <w:pPr>
+        <w:jc w:val="both"/>
+      </w:pPr>
+      <w:r>
+        <w:t xml:space="preserve">To introduce decision trees and a way to make a record of all actions made by the player's employees, some changes </w:t>
+      </w:r>
+      <w:proofErr w:type="gramStart"/>
+      <w:r>
+        <w:t>were made</w:t>
+      </w:r>
+      <w:proofErr w:type="gramEnd"/>
+      <w:r>
+        <w:t xml:space="preserve"> in the roles presented in the game.</w:t>
+      </w:r>
+      <w:r>
+        <w:t xml:space="preserve"> With these </w:t>
+      </w:r>
+      <w:r>
+        <w:t>changes,</w:t>
+      </w:r>
+      <w:r>
+        <w:t xml:space="preserve"> it is possible to create an oriented graph representing the flow of actions performed by each employee during the development of the software. The purpose of this graph is to use provenance techniques, presented earlier in this paper, to allow the player to view all the actions made during the playing session and analyze it, reaching to conclusions about why the game session ended the way it did. </w:t>
+      </w:r>
+      <w:r>
+        <w:t xml:space="preserve">Below are the changes made in each role present in the </w:t>
+      </w:r>
+      <w:proofErr w:type="gramStart"/>
+      <w:r>
+        <w:t>SDM.</w:t>
+      </w:r>
+      <w:proofErr w:type="gramEnd"/>
+    </w:p>
+    <w:p>
+      <w:pPr>
+        <w:jc w:val="both"/>
+      </w:pPr>
+      <w:r>
+        <w:t xml:space="preserve"> </w:t>
+      </w:r>
+      <w:r>
+        <w:tab/>
+      </w:r>
+    </w:p>
+    <w:p>
+      <w:pPr>
+        <w:jc w:val="both"/>
+      </w:pPr>
+      <w:r>
+        <w:tab/>
+      </w:r>
+      <w:r>
+        <w:t>The role of an Analyst now has three different tasks to perform: Elicitation and validation; Requirements specification; and the creation of acceptance test cases.</w:t>
+      </w:r>
+    </w:p>
+    <w:p>
+      <w:pPr>
+        <w:jc w:val="both"/>
+      </w:pPr>
+      <w:r>
+        <w:lastRenderedPageBreak/>
+        <w:tab/>
+      </w:r>
+    </w:p>
+    <w:p>
+      <w:pPr>
+        <w:jc w:val="both"/>
+      </w:pPr>
+      <w:r>
+        <w:tab/>
+      </w:r>
+      <w:r>
+        <w:t xml:space="preserve">For the role of an Architect, a new task </w:t>
+      </w:r>
+      <w:proofErr w:type="gramStart"/>
+      <w:r>
+        <w:t>was introduced</w:t>
+      </w:r>
+      <w:proofErr w:type="gramEnd"/>
+      <w:r>
+        <w:t>, which is responsible for creating integration and system test cases.</w:t>
+      </w:r>
+    </w:p>
+    <w:p>
+      <w:pPr>
+        <w:jc w:val="both"/>
+      </w:pPr>
+      <w:r>
+        <w:tab/>
+      </w:r>
+    </w:p>
+    <w:p>
+      <w:pPr>
+        <w:jc w:val="both"/>
+      </w:pPr>
+      <w:r>
+        <w:tab/>
+      </w:r>
+      <w:r>
+        <w:t xml:space="preserve">The manager role </w:t>
+      </w:r>
+      <w:proofErr w:type="gramStart"/>
+      <w:r>
+        <w:t>was revised and changed as follow</w:t>
+      </w:r>
+      <w:r>
+        <w:t>s</w:t>
+      </w:r>
+      <w:proofErr w:type="gramEnd"/>
+      <w:r>
+        <w:t xml:space="preserve">: He has the task of managing the staff and </w:t>
+      </w:r>
+      <w:r>
+        <w:t>decides</w:t>
+      </w:r>
+      <w:r>
+        <w:t xml:space="preserve"> which role each will have; Decide the development focus, which are four (Analysis, Development, Quality and Balanced); Decide the staff working hours; and manage the hiring of new employees.</w:t>
+      </w:r>
+    </w:p>
+    <w:p>
+      <w:pPr>
+        <w:jc w:val="both"/>
+      </w:pPr>
+      <w:r>
+        <w:tab/>
+      </w:r>
+    </w:p>
+    <w:p>
+      <w:pPr>
+        <w:jc w:val="both"/>
+      </w:pPr>
+      <w:r>
+        <w:tab/>
+      </w:r>
+      <w:r>
+        <w:t xml:space="preserve">The roles of Programmer and Tester had suffered changed that affect each other. Now, it is not the tester's responsibility to fix bugs as well as find them. The tester will only report bugs found so the programmer can fix them. Because of that, the </w:t>
+      </w:r>
+      <w:r>
+        <w:t>programmer's</w:t>
+      </w:r>
+      <w:r>
+        <w:t xml:space="preserve"> tasks are as follow: Software Repair; Software Development</w:t>
+      </w:r>
+      <w:proofErr w:type="gramStart"/>
+      <w:r>
+        <w:t>;</w:t>
+      </w:r>
+      <w:proofErr w:type="gramEnd"/>
+      <w:r>
+        <w:t xml:space="preserve"> Code Refactoring. </w:t>
+      </w:r>
+      <w:r>
+        <w:t>Moreover,</w:t>
+      </w:r>
+      <w:r>
+        <w:t xml:space="preserve"> the tester only task is to report bugs found by </w:t>
+      </w:r>
+      <w:r>
+        <w:t>the usage of</w:t>
+      </w:r>
+      <w:r>
+        <w:t xml:space="preserve"> test cases.</w:t>
+      </w:r>
+    </w:p>
+    <w:p>
+      <w:pPr>
+        <w:jc w:val="both"/>
+      </w:pPr>
+      <w:r>
+        <w:tab/>
+      </w:r>
+    </w:p>
+    <w:p>
+      <w:pPr>
+        <w:jc w:val="both"/>
+      </w:pPr>
+      <w:r>
+        <w:tab/>
+      </w:r>
+      <w:r>
+        <w:t xml:space="preserve">With these changes in roles, other changes </w:t>
+      </w:r>
+      <w:proofErr w:type="gramStart"/>
+      <w:r>
+        <w:t xml:space="preserve">were </w:t>
+      </w:r>
+      <w:r>
+        <w:t>made</w:t>
+      </w:r>
+      <w:proofErr w:type="gramEnd"/>
+      <w:r>
+        <w:t xml:space="preserve"> in the structure of the game to accommodate them.</w:t>
+      </w:r>
+      <w:r>
+        <w:t xml:space="preserve"> The first change </w:t>
+      </w:r>
+      <w:proofErr w:type="gramStart"/>
+      <w:r>
+        <w:t>was related</w:t>
+      </w:r>
+      <w:proofErr w:type="gramEnd"/>
+      <w:r>
+        <w:t xml:space="preserve"> to test cases and software bugs. Because of the different test cases available and performed by different roles, it was necessary to expand the way bugs </w:t>
+      </w:r>
+      <w:proofErr w:type="gramStart"/>
+      <w:r>
+        <w:t>are represented</w:t>
+      </w:r>
+      <w:proofErr w:type="gramEnd"/>
+      <w:r>
+        <w:t xml:space="preserve"> in the game. As such, there are now four categories of bugs: Acceptance, system, integration and unitary.</w:t>
+      </w:r>
+    </w:p>
+    <w:p>
+      <w:pPr>
+        <w:jc w:val="both"/>
+      </w:pPr>
+      <w:r>
+        <w:tab/>
+      </w:r>
+    </w:p>
+    <w:p>
+      <w:pPr>
+        <w:jc w:val="both"/>
+      </w:pPr>
+      <w:r>
+        <w:tab/>
+      </w:r>
+      <w:r>
+        <w:t>Another change was the way the analyst role worked. Now with the tasks of elicitation and specification separated, it is necessary to discover the system requirements by the process of elicitation and then create the model that the staff uses by the task of specification.</w:t>
+      </w:r>
+    </w:p>
+    <w:p>
+      <w:pPr>
+        <w:jc w:val="both"/>
+      </w:pPr>
+      <w:r>
+        <w:tab/>
+      </w:r>
+    </w:p>
+    <w:p>
+      <w:pPr>
+        <w:jc w:val="both"/>
+      </w:pPr>
+      <w:r>
+        <w:tab/>
+      </w:r>
+      <w:r>
+        <w:t xml:space="preserve">With the new programmer's task of refactoring, a new aspect </w:t>
+      </w:r>
+      <w:proofErr w:type="gramStart"/>
+      <w:r>
+        <w:t>was introduced</w:t>
+      </w:r>
+      <w:proofErr w:type="gramEnd"/>
+      <w:r>
+        <w:t xml:space="preserve"> in the software development, which is the quality of the code. This quality influences the probability of removing and introducing bugs in the software.</w:t>
+      </w:r>
+      <w:r>
+        <w:t xml:space="preserve"> </w:t>
+      </w:r>
+      <w:proofErr w:type="gramStart"/>
+      <w:r>
+        <w:t>Also</w:t>
+      </w:r>
+      <w:proofErr w:type="gramEnd"/>
+      <w:r>
+        <w:t>, the quality of the code is directly affect by how the programmer is working, which now has three different ways: Ad hoc; Draw-Code; and Test-Driven. Only the first one affects quality, and in a negative way. To increase the code quality it is necessary to do refactoring of parts in the software already implemented.</w:t>
+      </w:r>
+    </w:p>
+    <w:p>
+      <w:pPr>
+        <w:jc w:val="both"/>
+      </w:pPr>
+      <w:r>
+        <w:tab/>
+      </w:r>
+    </w:p>
+    <w:p>
+      <w:pPr>
+        <w:jc w:val="both"/>
+      </w:pPr>
+      <w:r>
+        <w:tab/>
+      </w:r>
+      <w:r>
+        <w:t>The Draw-Code mode of programming is the default one and equivalent to the one in the previous version of the game. Test-driven allows the programmer to develop the software with minimal chances of introducing new bugs, since the programmer is taking his time to create unitary test cases, check t</w:t>
+      </w:r>
+      <w:r>
+        <w:t>he code for bugs and repair</w:t>
+      </w:r>
+      <w:r>
+        <w:t>.</w:t>
+      </w:r>
+    </w:p>
+    <w:p>
+      <w:pPr>
+        <w:jc w:val="both"/>
+      </w:pPr>
+    </w:p>
+    <w:p>
+      <w:pPr>
+        <w:jc w:val="both"/>
+      </w:pPr>
+      <w:r>
+        <w:tab/>
+      </w:r>
+      <w:r>
+        <w:fldChar w:fldCharType="begin"/>
+      </w:r>
+      <w:r>
+        <w:instrText xml:space="preserve"> REF _Ref327112232 \h </w:instrText>
+      </w:r>
+      <w:r>
+        <w:fldChar w:fldCharType="separate"/>
+      </w:r>
+      <w:r>
+        <w:t xml:space="preserve">Figure </w:t>
+      </w:r>
+      <w:r>
+        <w:rPr>
+          <w:noProof/>
+        </w:rPr>
+        <w:t>7</w:t>
+      </w:r>
+      <w:r>
+        <w:fldChar w:fldCharType="end"/>
+      </w:r>
+      <w:r>
+        <w:t xml:space="preserve"> illustrates the changes made in each role and allows the player to configure the tasks of each employee. The decisions trees for each role use </w:t>
+      </w:r>
+      <w:r>
+        <w:lastRenderedPageBreak/>
+        <w:t xml:space="preserve">all options presented in that screen. Note that some options </w:t>
+      </w:r>
+      <w:proofErr w:type="gramStart"/>
+      <w:r>
+        <w:t>were not mentioned</w:t>
+      </w:r>
+      <w:proofErr w:type="gramEnd"/>
+      <w:r>
+        <w:t>. The staff manager uses those in order to decide the staff configuration in case the player does not want to micromanage the game, giving some of the responsibility to the staff manager.</w:t>
+      </w:r>
+    </w:p>
+    <w:p>
+      <w:pPr>
+        <w:jc w:val="both"/>
+      </w:pPr>
+    </w:p>
+    <w:p>
+      <w:pPr>
+        <w:keepNext/>
+        <w:jc w:val="both"/>
+      </w:pPr>
+      <w:r>
+        <w:drawing>
+          <wp:inline distT="0" distB="0" distL="0" distR="0">
+            <wp:extent cx="2798445" cy="3162622"/>
+            <wp:effectExtent l="19050" t="0" r="1905" b="0"/>
+            <wp:docPr id="12" name="Picture 3"/>
+            <wp:cNvGraphicFramePr>
+              <a:graphicFrameLocks xmlns:a="http://schemas.openxmlformats.org/drawingml/2006/main" noChangeAspect="1"/>
+            </wp:cNvGraphicFramePr>
+            <a:graphic xmlns:a="http://schemas.openxmlformats.org/drawingml/2006/main">
+              <a:graphicData uri="http://schemas.openxmlformats.org/drawingml/2006/picture">
+                <pic:pic xmlns:pic="http://schemas.openxmlformats.org/drawingml/2006/picture">
+                  <pic:nvPicPr>
+                    <pic:cNvPr id="0" name="Picture 3"/>
+                    <pic:cNvPicPr>
+                      <a:picLocks noChangeAspect="1" noChangeArrowheads="1"/>
+                    </pic:cNvPicPr>
+                  </pic:nvPicPr>
+                  <pic:blipFill>
+                    <a:blip r:embed="rId16" cstate="print"/>
+                    <a:srcRect/>
+                    <a:stretch>
+                      <a:fillRect/>
+                    </a:stretch>
+                  </pic:blipFill>
+                  <pic:spPr bwMode="auto">
+                    <a:xfrm>
+                      <a:off x="0" y="0"/>
+                      <a:ext cx="2800102" cy="3164494"/>
+                    </a:xfrm>
+                    <a:prstGeom prst="rect">
+                      <a:avLst/>
+                    </a:prstGeom>
+                    <a:noFill/>
+                    <a:ln w="9525">
+                      <a:noFill/>
+                      <a:miter lim="800000"/>
+                      <a:headEnd/>
+                      <a:tailEnd/>
+                    </a:ln>
+                  </pic:spPr>
+                </pic:pic>
+              </a:graphicData>
+            </a:graphic>
+          </wp:inline>
+        </w:drawing>
+      </w:r>
+    </w:p>
+    <w:p>
+      <w:pPr>
+        <w:pStyle w:val="Caption"/>
+        <w:jc w:val="center"/>
+      </w:pPr>
+      <w:bookmarkStart w:id="5" w:name="_Ref327112232"/>
+      <w:r>
+        <w:t xml:space="preserve">Figure </w:t>
+      </w:r>
+      <w:fldSimple w:instr=" SEQ Figure \* ARABIC ">
+        <w:r>
+          <w:rPr>
+            <w:noProof/>
+          </w:rPr>
+          <w:t>7</w:t>
+        </w:r>
+      </w:fldSimple>
+      <w:bookmarkEnd w:id="5"/>
+      <w:r>
+        <w:t>: Task Configuration</w:t>
+      </w:r>
+      <w:r>
+        <w:t xml:space="preserve"> window</w:t>
+      </w:r>
+    </w:p>
+    <w:p>
+      <w:pPr>
+        <w:jc w:val="both"/>
+      </w:pPr>
+      <w:r>
+        <w:tab/>
+        <w:t xml:space="preserve">Another side change made in the game is to allow an employee to perform up to two roles simultaneously, having a primary and secondary role. When an employee has </w:t>
+      </w:r>
+      <w:proofErr w:type="gramStart"/>
+      <w:r>
+        <w:t>both roles</w:t>
+      </w:r>
+      <w:proofErr w:type="gramEnd"/>
+      <w:r>
+        <w:t xml:space="preserve"> filled, the player or the staff manager decides the rates for each role. In other words, how many hours of his time that employee will dedicate for each role. All rules for the primary role apply to the secondary role, and the productivity of the primary and secondary roles </w:t>
+      </w:r>
+      <w:proofErr w:type="gramStart"/>
+      <w:r>
+        <w:t>are multiplied</w:t>
+      </w:r>
+      <w:proofErr w:type="gramEnd"/>
+      <w:r>
+        <w:t xml:space="preserve"> by their rate factor.</w:t>
+      </w:r>
+    </w:p>
+    <w:p/>
+    <w:p>
+      <w:pPr>
         <w:pStyle w:val="Heading1"/>
       </w:pPr>
       <w:r>
-        <w:t>Changes in SDM</w:t>
+        <w:t xml:space="preserve">Actions, </w:t>
+      </w:r>
+      <w:r>
+        <w:t>Events</w:t>
+      </w:r>
+      <w:r>
+        <w:t xml:space="preserve"> and Influences</w:t>
       </w:r>
     </w:p>
     <w:p/>
     <w:p>
       <w:pPr>
+        <w:jc w:val="both"/>
+      </w:pPr>
+      <w:r>
+        <w:t xml:space="preserve">As was mentioned in the earlier section, each task performed by an employee generates an action. This action describes what </w:t>
+      </w:r>
+      <w:proofErr w:type="gramStart"/>
+      <w:r>
+        <w:t>was done</w:t>
+      </w:r>
+      <w:proofErr w:type="gramEnd"/>
+      <w:r>
+        <w:t xml:space="preserve"> in that instance of time and all the decisions made to reach that outcome.</w:t>
+      </w:r>
+    </w:p>
+    <w:p>
+      <w:pPr>
+        <w:jc w:val="both"/>
+      </w:pPr>
+    </w:p>
+    <w:p>
+      <w:r>
+        <w:rPr>
+          <w:noProof/>
+        </w:rPr>
+        <w:lastRenderedPageBreak/>
+        <w:drawing>
+          <wp:inline distT="0" distB="0" distL="0" distR="0">
+            <wp:extent cx="2819400" cy="2447925"/>
+            <wp:effectExtent l="19050" t="0" r="0" b="0"/>
+            <wp:docPr id="14" name="Picture 7"/>
+            <wp:cNvGraphicFramePr>
+              <a:graphicFrameLocks xmlns:a="http://schemas.openxmlformats.org/drawingml/2006/main" noChangeAspect="1"/>
+            </wp:cNvGraphicFramePr>
+            <a:graphic xmlns:a="http://schemas.openxmlformats.org/drawingml/2006/main">
+              <a:graphicData uri="http://schemas.openxmlformats.org/drawingml/2006/picture">
+                <pic:pic xmlns:pic="http://schemas.openxmlformats.org/drawingml/2006/picture">
+                  <pic:nvPicPr>
+                    <pic:cNvPr id="0" name="Picture 7"/>
+                    <pic:cNvPicPr>
+                      <a:picLocks noChangeAspect="1" noChangeArrowheads="1"/>
+                    </pic:cNvPicPr>
+                  </pic:nvPicPr>
+                  <pic:blipFill>
+                    <a:blip r:embed="rId17" cstate="print"/>
+                    <a:srcRect/>
+                    <a:stretch>
+                      <a:fillRect/>
+                    </a:stretch>
+                  </pic:blipFill>
+                  <pic:spPr bwMode="auto">
+                    <a:xfrm>
+                      <a:off x="0" y="0"/>
+                      <a:ext cx="2819400" cy="2447925"/>
+                    </a:xfrm>
+                    <a:prstGeom prst="rect">
+                      <a:avLst/>
+                    </a:prstGeom>
+                    <a:noFill/>
+                    <a:ln w="9525">
+                      <a:noFill/>
+                      <a:miter lim="800000"/>
+                      <a:headEnd/>
+                      <a:tailEnd/>
+                    </a:ln>
+                  </pic:spPr>
+                </pic:pic>
+              </a:graphicData>
+            </a:graphic>
+          </wp:inline>
+        </w:drawing>
+      </w:r>
+    </w:p>
+    <w:p/>
+    <w:p>
+      <w:r>
+        <w:rPr>
+          <w:noProof/>
+        </w:rPr>
+        <w:drawing>
+          <wp:inline distT="0" distB="0" distL="0" distR="0">
+            <wp:extent cx="2819400" cy="2286000"/>
+            <wp:effectExtent l="19050" t="0" r="0" b="0"/>
+            <wp:docPr id="15" name="Picture 8"/>
+            <wp:cNvGraphicFramePr>
+              <a:graphicFrameLocks xmlns:a="http://schemas.openxmlformats.org/drawingml/2006/main" noChangeAspect="1"/>
+            </wp:cNvGraphicFramePr>
+            <a:graphic xmlns:a="http://schemas.openxmlformats.org/drawingml/2006/main">
+              <a:graphicData uri="http://schemas.openxmlformats.org/drawingml/2006/picture">
+                <pic:pic xmlns:pic="http://schemas.openxmlformats.org/drawingml/2006/picture">
+                  <pic:nvPicPr>
+                    <pic:cNvPr id="0" name="Picture 8"/>
+                    <pic:cNvPicPr>
+                      <a:picLocks noChangeAspect="1" noChangeArrowheads="1"/>
+                    </pic:cNvPicPr>
+                  </pic:nvPicPr>
+                  <pic:blipFill>
+                    <a:blip r:embed="rId18" cstate="print"/>
+                    <a:srcRect/>
+                    <a:stretch>
+                      <a:fillRect/>
+                    </a:stretch>
+                  </pic:blipFill>
+                  <pic:spPr bwMode="auto">
+                    <a:xfrm>
+                      <a:off x="0" y="0"/>
+                      <a:ext cx="2819400" cy="2286000"/>
+                    </a:xfrm>
+                    <a:prstGeom prst="rect">
+                      <a:avLst/>
+                    </a:prstGeom>
+                    <a:noFill/>
+                    <a:ln w="9525">
+                      <a:noFill/>
+                      <a:miter lim="800000"/>
+                      <a:headEnd/>
+                      <a:tailEnd/>
+                    </a:ln>
+                  </pic:spPr>
+                </pic:pic>
+              </a:graphicData>
+            </a:graphic>
+          </wp:inline>
+        </w:drawing>
+      </w:r>
+    </w:p>
+    <w:p/>
+    <w:p/>
+    <w:p>
+      <w:pPr>
         <w:pStyle w:val="Heading1"/>
       </w:pPr>
       <w:r>
-        <w:t>Events</w:t>
-      </w:r>
-    </w:p>
-    <w:p/>
-    <w:p>
-      <w:pPr>
-        <w:pStyle w:val="Heading1"/>
-      </w:pPr>
-      <w:r>
-        <w:t>How it works</w:t>
+        <w:t>Graph structure</w:t>
       </w:r>
     </w:p>
     <w:p/>
@@ -3682,6 +4462,18 @@
     </w:p>
     <w:p/>
     <w:p>
+      <w:r>
+        <w:t xml:space="preserve">The authors would like to thank (omitted) and (omitted) for the financial support of this work. Also for (rest is omitted because I </w:t>
+      </w:r>
+      <w:r>
+        <w:t>did not</w:t>
+      </w:r>
+      <w:r>
+        <w:t xml:space="preserve"> write it yet).</w:t>
+      </w:r>
+    </w:p>
+    <w:p/>
+    <w:p>
       <w:pPr>
         <w:pStyle w:val="Heading1"/>
         <w:numPr>
@@ -3695,10 +4487,109 @@
       </w:r>
     </w:p>
     <w:p>
+      <w:pPr>
+        <w:pStyle w:val="Bibliography"/>
+      </w:pPr>
       <w:r>
         <w:t xml:space="preserve"> </w:t>
       </w:r>
-    </w:p>
+      <w:r>
+        <w:fldChar w:fldCharType="begin"/>
+      </w:r>
+      <w:r>
+        <w:instrText xml:space="preserve"> ADDIN ZOTERO_BIBL {"custom":[]} CSL_BIBLIOGRAPHY </w:instrText>
+      </w:r>
+      <w:r>
+        <w:fldChar w:fldCharType="separate"/>
+      </w:r>
+      <w:proofErr w:type="gramStart"/>
+      <w:r>
+        <w:t>KOHWALTER, T.; CLUA, E.; MURTA, L. SDM – An Educational Game for Software Engineering.</w:t>
+      </w:r>
+      <w:proofErr w:type="gramEnd"/>
+      <w:r>
+        <w:t xml:space="preserve"> </w:t>
+      </w:r>
+      <w:proofErr w:type="gramStart"/>
+      <w:r>
+        <w:t>,2011</w:t>
+      </w:r>
+      <w:proofErr w:type="gramEnd"/>
+      <w:r>
+        <w:t xml:space="preserve">. Salvador: In: X </w:t>
+      </w:r>
+      <w:proofErr w:type="spellStart"/>
+      <w:r>
+        <w:t>SBGames</w:t>
+      </w:r>
+      <w:proofErr w:type="spellEnd"/>
+      <w:r>
+        <w:t>.</w:t>
+      </w:r>
+    </w:p>
+    <w:p>
+      <w:pPr>
+        <w:pStyle w:val="Bibliography"/>
+      </w:pPr>
+      <w:proofErr w:type="gramStart"/>
+      <w:r>
+        <w:t>MOREAU, L.; CLIFFORD, B.; FREIRE, J. et al.</w:t>
+      </w:r>
+      <w:proofErr w:type="gramEnd"/>
+      <w:r>
+        <w:t xml:space="preserve"> </w:t>
+      </w:r>
+      <w:proofErr w:type="gramStart"/>
+      <w:r>
+        <w:t>The Open Provenance Model core specification (v1.1).</w:t>
+      </w:r>
+      <w:proofErr w:type="gramEnd"/>
+      <w:r>
+        <w:t xml:space="preserve"> </w:t>
+      </w:r>
+      <w:r>
+        <w:rPr>
+          <w:b/>
+          <w:bCs/>
+        </w:rPr>
+        <w:t>In: Future Generation Computer Systems</w:t>
+      </w:r>
+      <w:r>
+        <w:t xml:space="preserve">, v. 27, n. </w:t>
+      </w:r>
+      <w:proofErr w:type="gramStart"/>
+      <w:r>
+        <w:t>6</w:t>
+      </w:r>
+      <w:proofErr w:type="gramEnd"/>
+      <w:r>
+        <w:t xml:space="preserve">, p. 743–756, 2011. </w:t>
+      </w:r>
+      <w:proofErr w:type="spellStart"/>
+      <w:proofErr w:type="gramStart"/>
+      <w:r>
+        <w:t>Acesso</w:t>
+      </w:r>
+      <w:proofErr w:type="spellEnd"/>
+      <w:r>
+        <w:t xml:space="preserve"> </w:t>
+      </w:r>
+      <w:proofErr w:type="spellStart"/>
+      <w:r>
+        <w:t>em</w:t>
+      </w:r>
+      <w:proofErr w:type="spellEnd"/>
+      <w:r>
+        <w:t>: 10/6/2012.</w:t>
+      </w:r>
+      <w:proofErr w:type="gramEnd"/>
+    </w:p>
+    <w:p>
+      <w:r>
+        <w:fldChar w:fldCharType="end"/>
+      </w:r>
+    </w:p>
+    <w:p/>
     <w:sectPr>
       <w:type w:val="continuous"/>
       <w:pgSz w:w="11909" w:h="16834" w:code="9"/>
@@ -5686,7 +6577,7 @@
 </file>
 
 <file path=customXml/itemProps1.xml><?xml version="1.0" encoding="utf-8"?>
-<ds:datastoreItem xmlns:ds="http://schemas.openxmlformats.org/officeDocument/2006/customXml" ds:itemID="{57791485-84C9-4AD3-BA92-CD1B9228F071}">
+<ds:datastoreItem xmlns:ds="http://schemas.openxmlformats.org/officeDocument/2006/customXml" ds:itemID="{C6E480C4-12EB-496F-9FF0-B6CB5BC6523A}">
   <ds:schemaRefs>
     <ds:schemaRef ds:uri="http://schemas.openxmlformats.org/officeDocument/2006/bibliography"/>
   </ds:schemaRefs>

</xml_diff>

<commit_message>
Added revisions and the new version of the papers gameprov v2.docx still unfinished
</commit_message>
<xml_diff>
--- a/Documents/Estudo_Orientado.docx
+++ b/Documents/Estudo_Orientado.docx
@@ -512,7 +512,7 @@
         <w:fldChar w:fldCharType="begin"/>
       </w:r>
       <w:r>
-        <w:instrText xml:space="preserve"> ADDIN ZOTERO_ITEM CSL_CITATION {"citationID":"DCz9NOft","properties":{"formattedCitation":"(CLARK, 1950)","plainCitation":"(CLARK, 1950)"},"citationItems":[{"id":92,"uris":["http://zotero.org/users/local/ksghkIaS/items/IJDN6HWS"],"uri":["http://zotero.org/users/local/ksghkIaS/items/IJDN6HWS"],"itemData":{"id":92,"type":"article-journal","title":"The organization of behavior: A neuropsychological theory. D. O. Hebb. John Wiley And Sons, Inc., New York, 1949, 335 pages, 19 illustrations, 288 references. $4.00.","container-title":"The Journal of Comparative Neurology","page":"459–460","volume":"93","issue":"3","DOI":"10.1002/cne.900930310","shortTitle":"The organization of behavior","language":"en","author":[{"family":"Clark","given":"George"}],"issued":{"year":1950},"accessed":{"year":2012,"month":7,"day":5}}}],"schema":"https://github.com/citation-style-language/schema/raw/master/csl-citation.json"} </w:instrText>
+        <w:instrText xml:space="preserve"> ADDIN ZOTERO_ITEM CSL_CITATION {"citationID":"DCz9NOft","properties":{"formattedCitation":"(CLARK, 1950)","plainCitation":"(CLARK, 1950)"},"citationItems":[{"id":92,"uris":["http://zotero.org/users/local/ksghkIaS/items/IJDN6HWS"],"uri":["http://zotero.org/users/local/ksghkIaS/items/IJDN6HWS"],"itemData":{"id":92,"type":"article-journal","title":"The organization of behavior: A neuropsychological theory.","container-title":"The Journal of Comparative Neurology","page":"459–460","volume":"93","issue":"3","DOI":"10.1002/cne.900930310","shortTitle":"The organization of behavior","language":"en","author":[{"family":"Clark","given":"George"}],"issued":{"year":1950},"accessed":{"year":2012,"month":7,"day":5}}}],"schema":"https://github.com/citation-style-language/schema/raw/master/csl-citation.json"} </w:instrText>
       </w:r>
       <w:r>
         <w:fldChar w:fldCharType="separate"/>
@@ -5292,7 +5292,15 @@
         <w:t>Gameplay analysis through state projection</w:t>
       </w:r>
       <w:r>
-        <w:t>. . [S.l.]: ACM Press. , 2010</w:t>
+        <w:t>. . [</w:t>
+      </w:r>
+      <w:proofErr w:type="spellStart"/>
+      <w:r>
+        <w:t>S.l</w:t>
+      </w:r>
+      <w:proofErr w:type="spellEnd"/>
+      <w:r>
+        <w:t>.]: ACM Press. , 2010</w:t>
       </w:r>
     </w:p>
     <w:p>
@@ -5311,7 +5319,15 @@
         <w:t>Neuroscience</w:t>
       </w:r>
       <w:r>
-        <w:t xml:space="preserve">, v. 90, n. 4, p. 1137–1148, jun 1999. </w:t>
+        <w:t xml:space="preserve">, v. 90, n. 4, p. 1137–1148, </w:t>
+      </w:r>
+      <w:proofErr w:type="spellStart"/>
+      <w:r>
+        <w:t>jun</w:t>
+      </w:r>
+      <w:proofErr w:type="spellEnd"/>
+      <w:r>
+        <w:t xml:space="preserve"> 1999. </w:t>
       </w:r>
     </w:p>
     <w:p>
@@ -5320,7 +5336,7 @@
         <w:jc w:val="both"/>
       </w:pPr>
       <w:r>
-        <w:t xml:space="preserve">CLARK, G. The organization of behavior: A neuropsychological theory. D. O. Hebb. John Wiley And Sons, Inc., New York, 1949, 335 pages, 19 illustrations, 288 references. $4.00. </w:t>
+        <w:t xml:space="preserve">CLARK, G. The organization of behavior: A neuropsychological theory. </w:t>
       </w:r>
       <w:r>
         <w:rPr>
@@ -5368,7 +5384,15 @@
         <w:t>SDM – An Educational Game for Software Engineering</w:t>
       </w:r>
       <w:r>
-        <w:t>. . Salvador: In: X SBGames. , 2011</w:t>
+        <w:t xml:space="preserve">. . Salvador: In: X </w:t>
+      </w:r>
+      <w:proofErr w:type="spellStart"/>
+      <w:r>
+        <w:t>SBGames</w:t>
+      </w:r>
+      <w:proofErr w:type="spellEnd"/>
+      <w:r>
+        <w:t>. , 2011</w:t>
       </w:r>
     </w:p>
     <w:p>
@@ -5397,7 +5421,15 @@
         <w:t>In: Future Generation Computer Systems</w:t>
       </w:r>
       <w:r>
-        <w:t xml:space="preserve">, v. 27, n. 6, p. 743–756, jun 2011. </w:t>
+        <w:t xml:space="preserve">, v. 27, n. 6, p. 743–756, </w:t>
+      </w:r>
+      <w:proofErr w:type="spellStart"/>
+      <w:r>
+        <w:t>jun</w:t>
+      </w:r>
+      <w:proofErr w:type="spellEnd"/>
+      <w:r>
+        <w:t xml:space="preserve"> 2011. </w:t>
       </w:r>
     </w:p>
     <w:p>
@@ -5416,7 +5448,15 @@
         <w:t>In: ACM Computing Surveys (CSUR)</w:t>
       </w:r>
       <w:r>
-        <w:t xml:space="preserve">, v. 14, n. 4, p. 593–623, dez 1982. </w:t>
+        <w:t xml:space="preserve">, v. 14, n. 4, p. 593–623, </w:t>
+      </w:r>
+      <w:proofErr w:type="spellStart"/>
+      <w:r>
+        <w:t>dez</w:t>
+      </w:r>
+      <w:proofErr w:type="spellEnd"/>
+      <w:r>
+        <w:t xml:space="preserve"> 1982. </w:t>
       </w:r>
     </w:p>
     <w:p>
@@ -5440,6 +5480,7 @@
       <w:r>
         <w:t xml:space="preserve">. </w:t>
       </w:r>
+      <w:proofErr w:type="spellStart"/>
       <w:r>
         <w:rPr>
           <w:b/>
@@ -5447,6 +5488,7 @@
         </w:rPr>
         <w:t>ficial</w:t>
       </w:r>
+      <w:proofErr w:type="spellEnd"/>
       <w:r>
         <w:t xml:space="preserve">. </w:t>
       </w:r>
@@ -5454,14 +5496,7 @@
         <w:rPr>
           <w:lang w:val="pt-BR"/>
         </w:rPr>
-        <w:t>[S.l: s.n.]. Disponível em: &lt;http://ficial.wordpress.com/2011/10/23/game-</w:t>
-      </w:r>
-      <w:r>
-        <w:rPr>
-          <w:lang w:val="pt-BR"/>
-        </w:rPr>
-        <w:lastRenderedPageBreak/>
-        <w:t>analysis-using-resource-infrastructure-action-flow/&gt;. , 2011</w:t>
+        <w:t>[S.l: s.n.]. Disponível em: &lt;http://ficial.wordpress.com/2011/10/23/game-analysis-using-resource-infrastructure-action-flow/&gt;. , 2011</w:t>
       </w:r>
     </w:p>
     <w:p>
@@ -5471,6 +5506,7 @@
         <w:jc w:val="both"/>
       </w:pPr>
       <w:r>
+        <w:lastRenderedPageBreak/>
         <w:fldChar w:fldCharType="end"/>
       </w:r>
     </w:p>
@@ -10565,167 +10601,167 @@
     </dgm:pt>
   </dgm:ptLst>
   <dgm:cxnLst>
-    <dgm:cxn modelId="{8A67FCB2-6D3C-4BBC-BEA7-3BDA952424E6}" type="presOf" srcId="{C337887D-1E90-41BD-B6AA-0C78FDD7E169}" destId="{282BB602-8AA6-4580-8FDF-DF0B938DD471}" srcOrd="0" destOrd="0" presId="urn:microsoft.com/office/officeart/2005/8/layout/hierarchy1"/>
-    <dgm:cxn modelId="{10B19277-1439-4215-968F-9F3B622C6C01}" type="presOf" srcId="{EEAADAFC-102D-4778-A2E1-F9CDB1354786}" destId="{DC1CB872-9C05-4F25-B0E3-2EBDE327DDD9}" srcOrd="0" destOrd="0" presId="urn:microsoft.com/office/officeart/2005/8/layout/hierarchy1"/>
+    <dgm:cxn modelId="{8C081D5C-8F7F-49F9-AAB3-7C72F7D17E10}" srcId="{9E9437E3-C03C-448A-AB77-6D5FE67519A7}" destId="{3269B414-A36E-4BB7-B3F8-371BE2827A73}" srcOrd="2" destOrd="0" parTransId="{C337887D-1E90-41BD-B6AA-0C78FDD7E169}" sibTransId="{0A29904C-F622-4543-9729-752F1A76F215}"/>
+    <dgm:cxn modelId="{5AC1F3B0-5FFC-4245-965E-9946808254B6}" type="presOf" srcId="{40F894DB-E79B-4791-B946-058439884CB8}" destId="{AD0DAE16-4E18-4E49-9270-A9F06B99D0FE}" srcOrd="0" destOrd="0" presId="urn:microsoft.com/office/officeart/2005/8/layout/hierarchy1"/>
+    <dgm:cxn modelId="{9DED2E93-4EDD-4040-99ED-38D4204DB419}" type="presOf" srcId="{2E761458-D5D2-4F0B-A4DA-268653F52D2E}" destId="{AC98B2BF-DB32-4662-9C0F-53CC79E91017}" srcOrd="0" destOrd="0" presId="urn:microsoft.com/office/officeart/2005/8/layout/hierarchy1"/>
+    <dgm:cxn modelId="{FDBF5C73-CE53-44DB-B5CD-2067924FF943}" type="presOf" srcId="{3DCCD0FF-67BD-444F-BB48-46996068C3EC}" destId="{FB93550E-2C93-4235-8C7E-81C55A58ECA3}" srcOrd="0" destOrd="0" presId="urn:microsoft.com/office/officeart/2005/8/layout/hierarchy1"/>
+    <dgm:cxn modelId="{41BCEA21-7E30-43B3-BB2E-1D43E19A201B}" type="presOf" srcId="{31A6C6E3-C828-4710-9A9E-EAC5F5A0B65E}" destId="{4565A164-E370-4C5B-B494-7865E0EB17D8}" srcOrd="0" destOrd="0" presId="urn:microsoft.com/office/officeart/2005/8/layout/hierarchy1"/>
+    <dgm:cxn modelId="{2DD881E4-825B-4940-B212-228E6607BF9E}" srcId="{2E761458-D5D2-4F0B-A4DA-268653F52D2E}" destId="{EEAADAFC-102D-4778-A2E1-F9CDB1354786}" srcOrd="0" destOrd="0" parTransId="{31A6C6E3-C828-4710-9A9E-EAC5F5A0B65E}" sibTransId="{52926090-D711-4E53-9FBB-32360B1D6187}"/>
+    <dgm:cxn modelId="{DCF5AE29-7128-4D5C-95C2-4B4BB4F56A0D}" type="presOf" srcId="{FD4E485C-2F3C-4831-94EB-9FA4153D11A0}" destId="{2C77A300-668D-4C56-BDAB-E25B6D190A04}" srcOrd="0" destOrd="0" presId="urn:microsoft.com/office/officeart/2005/8/layout/hierarchy1"/>
+    <dgm:cxn modelId="{36AD5B5B-084F-4AEA-A99D-EB4B258946CD}" type="presOf" srcId="{47DA70D4-4EDE-4C6B-88CC-CFED254D69CF}" destId="{BE9C0818-CDDD-4CB0-8161-DC8CB68322C2}" srcOrd="0" destOrd="0" presId="urn:microsoft.com/office/officeart/2005/8/layout/hierarchy1"/>
+    <dgm:cxn modelId="{E86E3DB7-13BC-4D78-A27C-502FD465EE32}" type="presOf" srcId="{3269B414-A36E-4BB7-B3F8-371BE2827A73}" destId="{7C2FBE99-DF30-4CA5-A7A1-0C69F5038C9D}" srcOrd="0" destOrd="0" presId="urn:microsoft.com/office/officeart/2005/8/layout/hierarchy1"/>
+    <dgm:cxn modelId="{4B4F25FE-0379-4227-A013-DF4237E62FB9}" type="presOf" srcId="{A292785D-72BD-4183-9EC5-234D4AC06DC5}" destId="{1891B0A3-B658-43D1-8CF6-11236A525B26}" srcOrd="0" destOrd="0" presId="urn:microsoft.com/office/officeart/2005/8/layout/hierarchy1"/>
+    <dgm:cxn modelId="{0E37133C-A936-4B96-ADA0-FBCB6CE78E3B}" type="presOf" srcId="{B8DABCB3-4BE4-49BB-B226-C6D119159FDF}" destId="{6A70DF2B-F050-40E0-ABCD-620EE6050910}" srcOrd="0" destOrd="0" presId="urn:microsoft.com/office/officeart/2005/8/layout/hierarchy1"/>
     <dgm:cxn modelId="{90A6E97A-CDDF-4A7B-A72A-AECB0795DD24}" srcId="{6ABFC243-C0FC-411B-85E4-9C4FE565EAFC}" destId="{0D64E0A4-5C16-4AD8-9961-C137A76A8674}" srcOrd="1" destOrd="0" parTransId="{2180F5B7-50A9-4F6E-9AD4-4B23F9D01339}" sibTransId="{E1D17E2A-CE77-456B-ABB4-A7A1911AA31F}"/>
-    <dgm:cxn modelId="{F713B934-4A7B-4571-BFED-BA35A8A52896}" type="presOf" srcId="{033F39BB-CB5E-4FF6-903B-3B470D3FF942}" destId="{4E90F300-9602-4764-A39E-2ECDBCA80D70}" srcOrd="0" destOrd="0" presId="urn:microsoft.com/office/officeart/2005/8/layout/hierarchy1"/>
-    <dgm:cxn modelId="{331DED0D-6CC2-4AD6-9855-6774308F3180}" type="presOf" srcId="{6ABFC243-C0FC-411B-85E4-9C4FE565EAFC}" destId="{E5CD6793-4D8D-4300-AA7B-748120C464A9}" srcOrd="0" destOrd="0" presId="urn:microsoft.com/office/officeart/2005/8/layout/hierarchy1"/>
+    <dgm:cxn modelId="{ABD4B6FC-9C2D-4CDB-BBE8-0442C00C9ACB}" srcId="{6ABFC243-C0FC-411B-85E4-9C4FE565EAFC}" destId="{F54B8741-5F08-4880-ACD7-C52319088C11}" srcOrd="2" destOrd="0" parTransId="{FD4E485C-2F3C-4831-94EB-9FA4153D11A0}" sibTransId="{47A7BC17-1934-4BA0-B10E-127CBBDF38B6}"/>
+    <dgm:cxn modelId="{597FF1A4-9766-4F6A-AB2F-AAA8C5A7493E}" type="presOf" srcId="{4F61C8A7-7708-4DCD-8FAD-0D093CB59910}" destId="{3291D003-0E66-4D15-8EFB-EB334AE4E3FB}" srcOrd="0" destOrd="0" presId="urn:microsoft.com/office/officeart/2005/8/layout/hierarchy1"/>
+    <dgm:cxn modelId="{98A2A7B2-DF40-4B79-9B97-D4AC8B27EF00}" srcId="{CDAA661A-4BEF-4403-924E-0630AEAF9914}" destId="{9E9437E3-C03C-448A-AB77-6D5FE67519A7}" srcOrd="0" destOrd="0" parTransId="{FFF330E8-CD48-4EF3-AE6C-0C42B496B532}" sibTransId="{7F8DCBDF-4598-4453-BF88-D0551209D1EB}"/>
     <dgm:cxn modelId="{C98C7E21-8D66-4C9B-8FEA-F73D9F8FA281}" srcId="{2E761458-D5D2-4F0B-A4DA-268653F52D2E}" destId="{3A715E11-2782-443D-8812-26A7A56DEC32}" srcOrd="1" destOrd="0" parTransId="{0CE7EDEA-1093-4D7B-B839-824F60595889}" sibTransId="{F2B6DABE-64AF-4191-8AB6-9D9DC100BE2A}"/>
-    <dgm:cxn modelId="{FCEC9F11-8986-486F-BF90-CB5302B6532B}" type="presOf" srcId="{AFD8EE0F-BB33-43FC-ADF7-2266E646A094}" destId="{46E67D11-29CB-4DFC-AD14-C0C42664C125}" srcOrd="0" destOrd="0" presId="urn:microsoft.com/office/officeart/2005/8/layout/hierarchy1"/>
-    <dgm:cxn modelId="{12BE1BA4-4753-4304-A3FB-DA67AAC662D3}" type="presOf" srcId="{D4B4218E-4613-46A8-B7DF-69519E9FA41E}" destId="{D340E7BC-0D3C-47E2-A650-F70F4C7D251B}" srcOrd="0" destOrd="0" presId="urn:microsoft.com/office/officeart/2005/8/layout/hierarchy1"/>
-    <dgm:cxn modelId="{5CF2E9B3-78E3-49DC-9069-F80C3C592F11}" type="presOf" srcId="{47DA70D4-4EDE-4C6B-88CC-CFED254D69CF}" destId="{BE9C0818-CDDD-4CB0-8161-DC8CB68322C2}" srcOrd="0" destOrd="0" presId="urn:microsoft.com/office/officeart/2005/8/layout/hierarchy1"/>
+    <dgm:cxn modelId="{BB5AC83C-870E-4157-8A19-80D7224057F2}" srcId="{2C91015B-D9CE-4D94-AC9D-2A78389DB0EC}" destId="{4F61C8A7-7708-4DCD-8FAD-0D093CB59910}" srcOrd="1" destOrd="0" parTransId="{47DA70D4-4EDE-4C6B-88CC-CFED254D69CF}" sibTransId="{A79538E7-BEA4-4E3C-85CB-824E5A8CC3EE}"/>
+    <dgm:cxn modelId="{639C09F0-5A3F-4D9D-93B4-21B9F7FE4BA3}" srcId="{315652E5-15F1-4708-BD15-22B2BD30CBE6}" destId="{6ABFC243-C0FC-411B-85E4-9C4FE565EAFC}" srcOrd="0" destOrd="0" parTransId="{B711ED03-6ADC-44D3-BC5D-05F587F285EC}" sibTransId="{9E8780C3-A15C-4455-A389-20DDA5F6A7AE}"/>
+    <dgm:cxn modelId="{B37D87E3-975D-4E33-AFD0-EA44281ACCFF}" type="presOf" srcId="{2C91015B-D9CE-4D94-AC9D-2A78389DB0EC}" destId="{C0665EDE-3D2A-4F64-B515-36B0164DE301}" srcOrd="0" destOrd="0" presId="urn:microsoft.com/office/officeart/2005/8/layout/hierarchy1"/>
+    <dgm:cxn modelId="{B558F4A0-7240-413E-A91D-68A18A6E158D}" type="presOf" srcId="{CDAA661A-4BEF-4403-924E-0630AEAF9914}" destId="{0819E76F-547A-48A6-9F7B-D5289582814D}" srcOrd="0" destOrd="0" presId="urn:microsoft.com/office/officeart/2005/8/layout/hierarchy1"/>
+    <dgm:cxn modelId="{040997D4-98C6-4B66-8295-13CDF720AC06}" type="presOf" srcId="{9E9437E3-C03C-448A-AB77-6D5FE67519A7}" destId="{4F20B790-13FF-4920-BC1C-7FEEF492F62C}" srcOrd="0" destOrd="0" presId="urn:microsoft.com/office/officeart/2005/8/layout/hierarchy1"/>
+    <dgm:cxn modelId="{67C9E603-2078-4F9D-A74B-62CC197AB94B}" srcId="{9E9437E3-C03C-448A-AB77-6D5FE67519A7}" destId="{2E761458-D5D2-4F0B-A4DA-268653F52D2E}" srcOrd="0" destOrd="0" parTransId="{47FEFECF-AC70-4F9C-A501-95A566C16036}" sibTransId="{CD7F3198-C56F-4569-AD33-3337F022490E}"/>
+    <dgm:cxn modelId="{DF3B0A56-3688-4760-8049-E97C485CB0F8}" type="presOf" srcId="{701BC080-C9D3-494A-97BA-15CEE620690D}" destId="{961A5CB1-8892-4F2D-83B7-B17ED46C7674}" srcOrd="0" destOrd="0" presId="urn:microsoft.com/office/officeart/2005/8/layout/hierarchy1"/>
+    <dgm:cxn modelId="{ADC8438A-04E4-471F-BFDF-EA56134BE97B}" type="presOf" srcId="{8718C682-FD34-4735-B6FD-6E50646781EE}" destId="{757EF34B-C097-44DF-AC9B-8385AC739496}" srcOrd="0" destOrd="0" presId="urn:microsoft.com/office/officeart/2005/8/layout/hierarchy1"/>
+    <dgm:cxn modelId="{A9A80251-DA47-4473-8E2B-77FA601AADD5}" type="presOf" srcId="{47FEFECF-AC70-4F9C-A501-95A566C16036}" destId="{79624C58-1741-46F4-9AFC-EDF2D51D4472}" srcOrd="0" destOrd="0" presId="urn:microsoft.com/office/officeart/2005/8/layout/hierarchy1"/>
+    <dgm:cxn modelId="{38ACAE44-CF9B-4B79-85CF-5A426BB3EF8C}" type="presOf" srcId="{2180F5B7-50A9-4F6E-9AD4-4B23F9D01339}" destId="{78E2DF06-ADB7-4671-8392-78802780D1CF}" srcOrd="0" destOrd="0" presId="urn:microsoft.com/office/officeart/2005/8/layout/hierarchy1"/>
+    <dgm:cxn modelId="{1E04FC40-B259-4F27-BBC5-90A422A3F25C}" srcId="{701BC080-C9D3-494A-97BA-15CEE620690D}" destId="{B8DABCB3-4BE4-49BB-B226-C6D119159FDF}" srcOrd="0" destOrd="0" parTransId="{DD40CA9F-5E91-4B81-8CF3-E0D13193F031}" sibTransId="{E2879F30-06D4-426B-9936-5083A3B90111}"/>
+    <dgm:cxn modelId="{6DFB24F9-45D4-4264-98FD-103541FA065B}" type="presOf" srcId="{6ABFC243-C0FC-411B-85E4-9C4FE565EAFC}" destId="{E5CD6793-4D8D-4300-AA7B-748120C464A9}" srcOrd="0" destOrd="0" presId="urn:microsoft.com/office/officeart/2005/8/layout/hierarchy1"/>
+    <dgm:cxn modelId="{7BD31F35-F315-474E-BBA1-709F4D76DAA6}" type="presOf" srcId="{15193B20-57D9-4B24-A722-18BBDE9E175C}" destId="{63B9F506-A002-4160-A37C-10403C1C5251}" srcOrd="0" destOrd="0" presId="urn:microsoft.com/office/officeart/2005/8/layout/hierarchy1"/>
+    <dgm:cxn modelId="{18C6B31A-6076-40AF-A0F5-F74F6FB6A94D}" type="presOf" srcId="{F63D5E74-D0C5-4A90-9E6F-03BE87691DCA}" destId="{C37A326F-7C5D-47D8-BC7D-0D459CFA78F0}" srcOrd="0" destOrd="0" presId="urn:microsoft.com/office/officeart/2005/8/layout/hierarchy1"/>
+    <dgm:cxn modelId="{B96D9DA2-36B4-4D84-818B-4E9D09B12014}" type="presOf" srcId="{033F39BB-CB5E-4FF6-903B-3B470D3FF942}" destId="{4E90F300-9602-4764-A39E-2ECDBCA80D70}" srcOrd="0" destOrd="0" presId="urn:microsoft.com/office/officeart/2005/8/layout/hierarchy1"/>
+    <dgm:cxn modelId="{D99E3EAF-2C0F-48C8-AB86-1138D9A75FD3}" type="presOf" srcId="{3A715E11-2782-443D-8812-26A7A56DEC32}" destId="{DB2FF858-5275-4184-AF53-2D48A5A09D42}" srcOrd="0" destOrd="0" presId="urn:microsoft.com/office/officeart/2005/8/layout/hierarchy1"/>
+    <dgm:cxn modelId="{FAE9EE9B-440A-4318-899C-2C4E1000CD18}" type="presOf" srcId="{315652E5-15F1-4708-BD15-22B2BD30CBE6}" destId="{617A448A-ACA8-4875-9224-D715A99F1C92}" srcOrd="0" destOrd="0" presId="urn:microsoft.com/office/officeart/2005/8/layout/hierarchy1"/>
+    <dgm:cxn modelId="{FBE45E71-4BC7-43B3-983B-0823AB6E317E}" srcId="{701BC080-C9D3-494A-97BA-15CEE620690D}" destId="{FBBCAFCE-65EB-4DFA-90CD-25CD77B92655}" srcOrd="2" destOrd="0" parTransId="{250B3B3C-B7AE-4C09-99CB-AA007B0826F7}" sibTransId="{52DDD814-08DB-4357-887B-FEE75E25FD88}"/>
+    <dgm:cxn modelId="{33C610DB-E148-4149-866E-B611F217C46B}" type="presOf" srcId="{F54B8741-5F08-4880-ACD7-C52319088C11}" destId="{0C32355E-162E-43EF-A1FA-AA8C5DF1602F}" srcOrd="0" destOrd="0" presId="urn:microsoft.com/office/officeart/2005/8/layout/hierarchy1"/>
+    <dgm:cxn modelId="{DA7E55B3-6F9E-4FAE-A984-4C41F1250FC7}" srcId="{2C91015B-D9CE-4D94-AC9D-2A78389DB0EC}" destId="{8718C682-FD34-4735-B6FD-6E50646781EE}" srcOrd="0" destOrd="0" parTransId="{EA7370C1-D18E-45D3-B874-9EC2ECB7CBA7}" sibTransId="{04DCB661-E99C-46D0-A490-FE4AE57336D1}"/>
+    <dgm:cxn modelId="{42DB0A4F-A4BF-47D6-8EF9-8BBBD144AAB2}" type="presOf" srcId="{FBBCAFCE-65EB-4DFA-90CD-25CD77B92655}" destId="{42893060-B698-4383-AC7C-412A6B47AC6A}" srcOrd="0" destOrd="0" presId="urn:microsoft.com/office/officeart/2005/8/layout/hierarchy1"/>
+    <dgm:cxn modelId="{4666318B-6EEB-476F-90C9-63CDA5A6E135}" type="presOf" srcId="{AFD8EE0F-BB33-43FC-ADF7-2266E646A094}" destId="{46E67D11-29CB-4DFC-AD14-C0C42664C125}" srcOrd="0" destOrd="0" presId="urn:microsoft.com/office/officeart/2005/8/layout/hierarchy1"/>
+    <dgm:cxn modelId="{2AAAFDBF-1A06-407C-B028-8C536449075C}" type="presOf" srcId="{D4B4218E-4613-46A8-B7DF-69519E9FA41E}" destId="{D340E7BC-0D3C-47E2-A650-F70F4C7D251B}" srcOrd="0" destOrd="0" presId="urn:microsoft.com/office/officeart/2005/8/layout/hierarchy1"/>
+    <dgm:cxn modelId="{427A5259-71B6-4BD3-ACD0-0872F96DD8F1}" type="presOf" srcId="{0CE7EDEA-1093-4D7B-B839-824F60595889}" destId="{D3D3B3D3-D91F-484A-92D1-FBC47C15D405}" srcOrd="0" destOrd="0" presId="urn:microsoft.com/office/officeart/2005/8/layout/hierarchy1"/>
+    <dgm:cxn modelId="{78AF5B87-ED48-4951-ABDD-BFB8949F4764}" srcId="{2C91015B-D9CE-4D94-AC9D-2A78389DB0EC}" destId="{AFD8EE0F-BB33-43FC-ADF7-2266E646A094}" srcOrd="2" destOrd="0" parTransId="{15193B20-57D9-4B24-A722-18BBDE9E175C}" sibTransId="{84849F7D-8403-41A7-8BA2-D34C7886CA62}"/>
+    <dgm:cxn modelId="{0F9049F0-34DE-4B5D-AA55-51798C1C52FF}" type="presOf" srcId="{250B3B3C-B7AE-4C09-99CB-AA007B0826F7}" destId="{0368E3CD-538C-490E-AF2E-7DA2988E784B}" srcOrd="0" destOrd="0" presId="urn:microsoft.com/office/officeart/2005/8/layout/hierarchy1"/>
+    <dgm:cxn modelId="{5F63156C-758C-4B9C-8BA2-6E708ED09E97}" type="presOf" srcId="{EEAADAFC-102D-4778-A2E1-F9CDB1354786}" destId="{DC1CB872-9C05-4F25-B0E3-2EBDE327DDD9}" srcOrd="0" destOrd="0" presId="urn:microsoft.com/office/officeart/2005/8/layout/hierarchy1"/>
+    <dgm:cxn modelId="{3E4D1979-B87D-4CE7-BB4A-94B39ECB528D}" srcId="{6ABFC243-C0FC-411B-85E4-9C4FE565EAFC}" destId="{3DCCD0FF-67BD-444F-BB48-46996068C3EC}" srcOrd="0" destOrd="0" parTransId="{40F894DB-E79B-4791-B946-058439884CB8}" sibTransId="{3CA33294-E108-4E3E-A4E6-646E5B93537C}"/>
+    <dgm:cxn modelId="{FACACA13-307A-4D9A-AFBC-14710B7855BB}" type="presOf" srcId="{EA7370C1-D18E-45D3-B874-9EC2ECB7CBA7}" destId="{16384994-AD1E-4B90-A5D7-5D2F90ED0B14}" srcOrd="0" destOrd="0" presId="urn:microsoft.com/office/officeart/2005/8/layout/hierarchy1"/>
+    <dgm:cxn modelId="{638DF4C4-4A6B-411B-8D17-B4B3A2098FB1}" type="presOf" srcId="{6EC8786E-0C8D-4E52-B9F9-CADCB5E7ABFB}" destId="{1D39D5CA-F228-4320-959A-AB2095078600}" srcOrd="0" destOrd="0" presId="urn:microsoft.com/office/officeart/2005/8/layout/hierarchy1"/>
+    <dgm:cxn modelId="{31E9A176-2D1D-4151-85CA-A18952C514DC}" type="presOf" srcId="{DD40CA9F-5E91-4B81-8CF3-E0D13193F031}" destId="{963917FF-A80E-4A65-876D-C33B74EB630C}" srcOrd="0" destOrd="0" presId="urn:microsoft.com/office/officeart/2005/8/layout/hierarchy1"/>
+    <dgm:cxn modelId="{38B2D880-F8FF-41E5-B94A-3DC105962887}" srcId="{2E761458-D5D2-4F0B-A4DA-268653F52D2E}" destId="{D4B4218E-4613-46A8-B7DF-69519E9FA41E}" srcOrd="2" destOrd="0" parTransId="{A292785D-72BD-4183-9EC5-234D4AC06DC5}" sibTransId="{3D7F389C-3798-4E11-A194-AD67068FF5DC}"/>
+    <dgm:cxn modelId="{BA96B2E2-144C-4205-B064-2C6354FC5824}" type="presOf" srcId="{0D64E0A4-5C16-4AD8-9961-C137A76A8674}" destId="{2647D3AA-5A90-4FD5-A5C8-0FF72B98A1A2}" srcOrd="0" destOrd="0" presId="urn:microsoft.com/office/officeart/2005/8/layout/hierarchy1"/>
     <dgm:cxn modelId="{431A343C-2F49-4524-83C5-053BF0BE55E5}" srcId="{701BC080-C9D3-494A-97BA-15CEE620690D}" destId="{315652E5-15F1-4708-BD15-22B2BD30CBE6}" srcOrd="1" destOrd="0" parTransId="{033F39BB-CB5E-4FF6-903B-3B470D3FF942}" sibTransId="{11533ABB-7BFF-42CD-9495-F7926BE66C95}"/>
-    <dgm:cxn modelId="{41356198-2734-484B-A7F0-AA23630B7B8C}" type="presOf" srcId="{6EC8786E-0C8D-4E52-B9F9-CADCB5E7ABFB}" destId="{1D39D5CA-F228-4320-959A-AB2095078600}" srcOrd="0" destOrd="0" presId="urn:microsoft.com/office/officeart/2005/8/layout/hierarchy1"/>
-    <dgm:cxn modelId="{47C66319-EF09-4AD7-9FD8-1132CE251C57}" type="presOf" srcId="{9E9437E3-C03C-448A-AB77-6D5FE67519A7}" destId="{4F20B790-13FF-4920-BC1C-7FEEF492F62C}" srcOrd="0" destOrd="0" presId="urn:microsoft.com/office/officeart/2005/8/layout/hierarchy1"/>
-    <dgm:cxn modelId="{812A602E-6158-4078-A86F-69B98A936643}" type="presOf" srcId="{DD40CA9F-5E91-4B81-8CF3-E0D13193F031}" destId="{963917FF-A80E-4A65-876D-C33B74EB630C}" srcOrd="0" destOrd="0" presId="urn:microsoft.com/office/officeart/2005/8/layout/hierarchy1"/>
-    <dgm:cxn modelId="{021F2583-4C84-4B84-BB97-DA0D921ECA43}" type="presOf" srcId="{3269B414-A36E-4BB7-B3F8-371BE2827A73}" destId="{7C2FBE99-DF30-4CA5-A7A1-0C69F5038C9D}" srcOrd="0" destOrd="0" presId="urn:microsoft.com/office/officeart/2005/8/layout/hierarchy1"/>
-    <dgm:cxn modelId="{72996E3E-B0AF-44FD-A866-BBD195A6966F}" type="presOf" srcId="{250B3B3C-B7AE-4C09-99CB-AA007B0826F7}" destId="{0368E3CD-538C-490E-AF2E-7DA2988E784B}" srcOrd="0" destOrd="0" presId="urn:microsoft.com/office/officeart/2005/8/layout/hierarchy1"/>
-    <dgm:cxn modelId="{2DD881E4-825B-4940-B212-228E6607BF9E}" srcId="{2E761458-D5D2-4F0B-A4DA-268653F52D2E}" destId="{EEAADAFC-102D-4778-A2E1-F9CDB1354786}" srcOrd="0" destOrd="0" parTransId="{31A6C6E3-C828-4710-9A9E-EAC5F5A0B65E}" sibTransId="{52926090-D711-4E53-9FBB-32360B1D6187}"/>
-    <dgm:cxn modelId="{9E135382-7A2F-417F-8146-DB9399487C15}" type="presOf" srcId="{EA7370C1-D18E-45D3-B874-9EC2ECB7CBA7}" destId="{16384994-AD1E-4B90-A5D7-5D2F90ED0B14}" srcOrd="0" destOrd="0" presId="urn:microsoft.com/office/officeart/2005/8/layout/hierarchy1"/>
-    <dgm:cxn modelId="{28CD21BE-9F73-4A9A-B1EF-E559EF7017FA}" type="presOf" srcId="{8718C682-FD34-4735-B6FD-6E50646781EE}" destId="{757EF34B-C097-44DF-AC9B-8385AC739496}" srcOrd="0" destOrd="0" presId="urn:microsoft.com/office/officeart/2005/8/layout/hierarchy1"/>
-    <dgm:cxn modelId="{B12EFB6A-2CEA-4C88-B0EA-C91656279CC5}" type="presOf" srcId="{40F894DB-E79B-4791-B946-058439884CB8}" destId="{AD0DAE16-4E18-4E49-9270-A9F06B99D0FE}" srcOrd="0" destOrd="0" presId="urn:microsoft.com/office/officeart/2005/8/layout/hierarchy1"/>
+    <dgm:cxn modelId="{B239D333-46DF-49E4-9361-924BD0439208}" type="presOf" srcId="{C337887D-1E90-41BD-B6AA-0C78FDD7E169}" destId="{282BB602-8AA6-4580-8FDF-DF0B938DD471}" srcOrd="0" destOrd="0" presId="urn:microsoft.com/office/officeart/2005/8/layout/hierarchy1"/>
+    <dgm:cxn modelId="{87A0E398-DBB2-4302-AAB8-79C794DE9CC6}" type="presOf" srcId="{B711ED03-6ADC-44D3-BC5D-05F587F285EC}" destId="{9794BCFB-71ED-47A7-ABD8-09E0F05219AD}" srcOrd="0" destOrd="0" presId="urn:microsoft.com/office/officeart/2005/8/layout/hierarchy1"/>
     <dgm:cxn modelId="{8B1658EF-7B5B-475C-A69B-BA4B8A6E4DB8}" srcId="{3A715E11-2782-443D-8812-26A7A56DEC32}" destId="{2C91015B-D9CE-4D94-AC9D-2A78389DB0EC}" srcOrd="0" destOrd="0" parTransId="{6EC8786E-0C8D-4E52-B9F9-CADCB5E7ABFB}" sibTransId="{2016F609-3CDA-4DCE-AE9F-B3661A57C409}"/>
-    <dgm:cxn modelId="{639C09F0-5A3F-4D9D-93B4-21B9F7FE4BA3}" srcId="{315652E5-15F1-4708-BD15-22B2BD30CBE6}" destId="{6ABFC243-C0FC-411B-85E4-9C4FE565EAFC}" srcOrd="0" destOrd="0" parTransId="{B711ED03-6ADC-44D3-BC5D-05F587F285EC}" sibTransId="{9E8780C3-A15C-4455-A389-20DDA5F6A7AE}"/>
-    <dgm:cxn modelId="{78AF5B87-ED48-4951-ABDD-BFB8949F4764}" srcId="{2C91015B-D9CE-4D94-AC9D-2A78389DB0EC}" destId="{AFD8EE0F-BB33-43FC-ADF7-2266E646A094}" srcOrd="2" destOrd="0" parTransId="{15193B20-57D9-4B24-A722-18BBDE9E175C}" sibTransId="{84849F7D-8403-41A7-8BA2-D34C7886CA62}"/>
-    <dgm:cxn modelId="{1E04FC40-B259-4F27-BBC5-90A422A3F25C}" srcId="{701BC080-C9D3-494A-97BA-15CEE620690D}" destId="{B8DABCB3-4BE4-49BB-B226-C6D119159FDF}" srcOrd="0" destOrd="0" parTransId="{DD40CA9F-5E91-4B81-8CF3-E0D13193F031}" sibTransId="{E2879F30-06D4-426B-9936-5083A3B90111}"/>
-    <dgm:cxn modelId="{E38BF7A4-D8DB-42DD-97AB-DF13B6449287}" type="presOf" srcId="{47FEFECF-AC70-4F9C-A501-95A566C16036}" destId="{79624C58-1741-46F4-9AFC-EDF2D51D4472}" srcOrd="0" destOrd="0" presId="urn:microsoft.com/office/officeart/2005/8/layout/hierarchy1"/>
-    <dgm:cxn modelId="{233A3DBC-B1EA-419B-A62A-F249DC8D320C}" type="presOf" srcId="{2180F5B7-50A9-4F6E-9AD4-4B23F9D01339}" destId="{78E2DF06-ADB7-4671-8392-78802780D1CF}" srcOrd="0" destOrd="0" presId="urn:microsoft.com/office/officeart/2005/8/layout/hierarchy1"/>
-    <dgm:cxn modelId="{67C9E603-2078-4F9D-A74B-62CC197AB94B}" srcId="{9E9437E3-C03C-448A-AB77-6D5FE67519A7}" destId="{2E761458-D5D2-4F0B-A4DA-268653F52D2E}" srcOrd="0" destOrd="0" parTransId="{47FEFECF-AC70-4F9C-A501-95A566C16036}" sibTransId="{CD7F3198-C56F-4569-AD33-3337F022490E}"/>
-    <dgm:cxn modelId="{98A2A7B2-DF40-4B79-9B97-D4AC8B27EF00}" srcId="{CDAA661A-4BEF-4403-924E-0630AEAF9914}" destId="{9E9437E3-C03C-448A-AB77-6D5FE67519A7}" srcOrd="0" destOrd="0" parTransId="{FFF330E8-CD48-4EF3-AE6C-0C42B496B532}" sibTransId="{7F8DCBDF-4598-4453-BF88-D0551209D1EB}"/>
-    <dgm:cxn modelId="{B5369CE3-2E49-444F-B87E-90E8C1BFE4EF}" type="presOf" srcId="{4F61C8A7-7708-4DCD-8FAD-0D093CB59910}" destId="{3291D003-0E66-4D15-8EFB-EB334AE4E3FB}" srcOrd="0" destOrd="0" presId="urn:microsoft.com/office/officeart/2005/8/layout/hierarchy1"/>
-    <dgm:cxn modelId="{DC438EF4-3DC7-4E93-849E-41C514E8214C}" type="presOf" srcId="{315652E5-15F1-4708-BD15-22B2BD30CBE6}" destId="{617A448A-ACA8-4875-9224-D715A99F1C92}" srcOrd="0" destOrd="0" presId="urn:microsoft.com/office/officeart/2005/8/layout/hierarchy1"/>
-    <dgm:cxn modelId="{5D0CB3A9-B9B9-4CCE-94D2-33595BC7F856}" type="presOf" srcId="{15193B20-57D9-4B24-A722-18BBDE9E175C}" destId="{63B9F506-A002-4160-A37C-10403C1C5251}" srcOrd="0" destOrd="0" presId="urn:microsoft.com/office/officeart/2005/8/layout/hierarchy1"/>
-    <dgm:cxn modelId="{ABD4B6FC-9C2D-4CDB-BBE8-0442C00C9ACB}" srcId="{6ABFC243-C0FC-411B-85E4-9C4FE565EAFC}" destId="{F54B8741-5F08-4880-ACD7-C52319088C11}" srcOrd="2" destOrd="0" parTransId="{FD4E485C-2F3C-4831-94EB-9FA4153D11A0}" sibTransId="{47A7BC17-1934-4BA0-B10E-127CBBDF38B6}"/>
-    <dgm:cxn modelId="{FCB26C6C-2A48-4656-BAF6-0DC0FD6B57E1}" type="presOf" srcId="{B8DABCB3-4BE4-49BB-B226-C6D119159FDF}" destId="{6A70DF2B-F050-40E0-ABCD-620EE6050910}" srcOrd="0" destOrd="0" presId="urn:microsoft.com/office/officeart/2005/8/layout/hierarchy1"/>
-    <dgm:cxn modelId="{38B2D880-F8FF-41E5-B94A-3DC105962887}" srcId="{2E761458-D5D2-4F0B-A4DA-268653F52D2E}" destId="{D4B4218E-4613-46A8-B7DF-69519E9FA41E}" srcOrd="2" destOrd="0" parTransId="{A292785D-72BD-4183-9EC5-234D4AC06DC5}" sibTransId="{3D7F389C-3798-4E11-A194-AD67068FF5DC}"/>
-    <dgm:cxn modelId="{AAAA8007-4098-4F41-8949-9602FB5E7441}" type="presOf" srcId="{701BC080-C9D3-494A-97BA-15CEE620690D}" destId="{961A5CB1-8892-4F2D-83B7-B17ED46C7674}" srcOrd="0" destOrd="0" presId="urn:microsoft.com/office/officeart/2005/8/layout/hierarchy1"/>
-    <dgm:cxn modelId="{ABA45B67-EC03-45FC-A89B-3C4062ECCE83}" type="presOf" srcId="{FBBCAFCE-65EB-4DFA-90CD-25CD77B92655}" destId="{42893060-B698-4383-AC7C-412A6B47AC6A}" srcOrd="0" destOrd="0" presId="urn:microsoft.com/office/officeart/2005/8/layout/hierarchy1"/>
-    <dgm:cxn modelId="{0EF0FD5A-21E6-4F17-BD59-DDE201CD8BF9}" type="presOf" srcId="{0CE7EDEA-1093-4D7B-B839-824F60595889}" destId="{D3D3B3D3-D91F-484A-92D1-FBC47C15D405}" srcOrd="0" destOrd="0" presId="urn:microsoft.com/office/officeart/2005/8/layout/hierarchy1"/>
-    <dgm:cxn modelId="{493D0B0B-157C-4FC0-A88D-73B63B2D3FEC}" type="presOf" srcId="{3A715E11-2782-443D-8812-26A7A56DEC32}" destId="{DB2FF858-5275-4184-AF53-2D48A5A09D42}" srcOrd="0" destOrd="0" presId="urn:microsoft.com/office/officeart/2005/8/layout/hierarchy1"/>
-    <dgm:cxn modelId="{135C25B5-AC31-4E4B-942D-CFE33E9BA48A}" type="presOf" srcId="{3DCCD0FF-67BD-444F-BB48-46996068C3EC}" destId="{FB93550E-2C93-4235-8C7E-81C55A58ECA3}" srcOrd="0" destOrd="0" presId="urn:microsoft.com/office/officeart/2005/8/layout/hierarchy1"/>
-    <dgm:cxn modelId="{F3212DCD-9232-4155-A7B1-7A9D0B0CDAC6}" type="presOf" srcId="{F54B8741-5F08-4880-ACD7-C52319088C11}" destId="{0C32355E-162E-43EF-A1FA-AA8C5DF1602F}" srcOrd="0" destOrd="0" presId="urn:microsoft.com/office/officeart/2005/8/layout/hierarchy1"/>
-    <dgm:cxn modelId="{A77492DB-E25A-490A-A6F1-A9B3E8A83F04}" type="presOf" srcId="{CDAA661A-4BEF-4403-924E-0630AEAF9914}" destId="{0819E76F-547A-48A6-9F7B-D5289582814D}" srcOrd="0" destOrd="0" presId="urn:microsoft.com/office/officeart/2005/8/layout/hierarchy1"/>
-    <dgm:cxn modelId="{3E4D1979-B87D-4CE7-BB4A-94B39ECB528D}" srcId="{6ABFC243-C0FC-411B-85E4-9C4FE565EAFC}" destId="{3DCCD0FF-67BD-444F-BB48-46996068C3EC}" srcOrd="0" destOrd="0" parTransId="{40F894DB-E79B-4791-B946-058439884CB8}" sibTransId="{3CA33294-E108-4E3E-A4E6-646E5B93537C}"/>
-    <dgm:cxn modelId="{6CCB3F24-4330-40BB-9AD4-0B17D4B96412}" type="presOf" srcId="{2C91015B-D9CE-4D94-AC9D-2A78389DB0EC}" destId="{C0665EDE-3D2A-4F64-B515-36B0164DE301}" srcOrd="0" destOrd="0" presId="urn:microsoft.com/office/officeart/2005/8/layout/hierarchy1"/>
-    <dgm:cxn modelId="{8C081D5C-8F7F-49F9-AAB3-7C72F7D17E10}" srcId="{9E9437E3-C03C-448A-AB77-6D5FE67519A7}" destId="{3269B414-A36E-4BB7-B3F8-371BE2827A73}" srcOrd="2" destOrd="0" parTransId="{C337887D-1E90-41BD-B6AA-0C78FDD7E169}" sibTransId="{0A29904C-F622-4543-9729-752F1A76F215}"/>
-    <dgm:cxn modelId="{FBE45E71-4BC7-43B3-983B-0823AB6E317E}" srcId="{701BC080-C9D3-494A-97BA-15CEE620690D}" destId="{FBBCAFCE-65EB-4DFA-90CD-25CD77B92655}" srcOrd="2" destOrd="0" parTransId="{250B3B3C-B7AE-4C09-99CB-AA007B0826F7}" sibTransId="{52DDD814-08DB-4357-887B-FEE75E25FD88}"/>
-    <dgm:cxn modelId="{D8AAB7B3-6D9A-4D88-A741-7522A9B54794}" type="presOf" srcId="{31A6C6E3-C828-4710-9A9E-EAC5F5A0B65E}" destId="{4565A164-E370-4C5B-B494-7865E0EB17D8}" srcOrd="0" destOrd="0" presId="urn:microsoft.com/office/officeart/2005/8/layout/hierarchy1"/>
-    <dgm:cxn modelId="{CAF55A9B-1AAF-4519-A265-08049172675A}" type="presOf" srcId="{B711ED03-6ADC-44D3-BC5D-05F587F285EC}" destId="{9794BCFB-71ED-47A7-ABD8-09E0F05219AD}" srcOrd="0" destOrd="0" presId="urn:microsoft.com/office/officeart/2005/8/layout/hierarchy1"/>
-    <dgm:cxn modelId="{AD3C7553-26E1-4834-B0EC-C8CF966E5D6E}" type="presOf" srcId="{F63D5E74-D0C5-4A90-9E6F-03BE87691DCA}" destId="{C37A326F-7C5D-47D8-BC7D-0D459CFA78F0}" srcOrd="0" destOrd="0" presId="urn:microsoft.com/office/officeart/2005/8/layout/hierarchy1"/>
     <dgm:cxn modelId="{A13CCEE7-B60C-4E47-9ABF-31603A1CA1CD}" srcId="{9E9437E3-C03C-448A-AB77-6D5FE67519A7}" destId="{701BC080-C9D3-494A-97BA-15CEE620690D}" srcOrd="1" destOrd="0" parTransId="{F63D5E74-D0C5-4A90-9E6F-03BE87691DCA}" sibTransId="{736DC1C0-7688-4CFA-A6F3-C7605AE6F5CE}"/>
-    <dgm:cxn modelId="{411FC0C3-C4BA-43C0-B89A-1EEDD845BD42}" type="presOf" srcId="{A292785D-72BD-4183-9EC5-234D4AC06DC5}" destId="{1891B0A3-B658-43D1-8CF6-11236A525B26}" srcOrd="0" destOrd="0" presId="urn:microsoft.com/office/officeart/2005/8/layout/hierarchy1"/>
-    <dgm:cxn modelId="{BB5AC83C-870E-4157-8A19-80D7224057F2}" srcId="{2C91015B-D9CE-4D94-AC9D-2A78389DB0EC}" destId="{4F61C8A7-7708-4DCD-8FAD-0D093CB59910}" srcOrd="1" destOrd="0" parTransId="{47DA70D4-4EDE-4C6B-88CC-CFED254D69CF}" sibTransId="{A79538E7-BEA4-4E3C-85CB-824E5A8CC3EE}"/>
-    <dgm:cxn modelId="{DA7E55B3-6F9E-4FAE-A984-4C41F1250FC7}" srcId="{2C91015B-D9CE-4D94-AC9D-2A78389DB0EC}" destId="{8718C682-FD34-4735-B6FD-6E50646781EE}" srcOrd="0" destOrd="0" parTransId="{EA7370C1-D18E-45D3-B874-9EC2ECB7CBA7}" sibTransId="{04DCB661-E99C-46D0-A490-FE4AE57336D1}"/>
-    <dgm:cxn modelId="{479DB119-C198-4B61-9F09-70A2185A0538}" type="presOf" srcId="{0D64E0A4-5C16-4AD8-9961-C137A76A8674}" destId="{2647D3AA-5A90-4FD5-A5C8-0FF72B98A1A2}" srcOrd="0" destOrd="0" presId="urn:microsoft.com/office/officeart/2005/8/layout/hierarchy1"/>
-    <dgm:cxn modelId="{7B183882-C626-4511-9D35-21E2556F810B}" type="presOf" srcId="{FD4E485C-2F3C-4831-94EB-9FA4153D11A0}" destId="{2C77A300-668D-4C56-BDAB-E25B6D190A04}" srcOrd="0" destOrd="0" presId="urn:microsoft.com/office/officeart/2005/8/layout/hierarchy1"/>
-    <dgm:cxn modelId="{3349DCB0-BB98-4360-B623-40790981B211}" type="presOf" srcId="{2E761458-D5D2-4F0B-A4DA-268653F52D2E}" destId="{AC98B2BF-DB32-4662-9C0F-53CC79E91017}" srcOrd="0" destOrd="0" presId="urn:microsoft.com/office/officeart/2005/8/layout/hierarchy1"/>
-    <dgm:cxn modelId="{B2A526F0-84B1-40B8-898A-AB4314249879}" type="presParOf" srcId="{0819E76F-547A-48A6-9F7B-D5289582814D}" destId="{7ECD1B15-2B0A-406E-B6AE-211D1B364E64}" srcOrd="0" destOrd="0" presId="urn:microsoft.com/office/officeart/2005/8/layout/hierarchy1"/>
-    <dgm:cxn modelId="{48B7CC61-3844-4C12-9886-689D9E6E972F}" type="presParOf" srcId="{7ECD1B15-2B0A-406E-B6AE-211D1B364E64}" destId="{E641D526-4D8D-48F6-8C59-3901E22DB9D1}" srcOrd="0" destOrd="0" presId="urn:microsoft.com/office/officeart/2005/8/layout/hierarchy1"/>
-    <dgm:cxn modelId="{B50030F0-0FD0-4CB3-9646-1EB5B9AE652B}" type="presParOf" srcId="{E641D526-4D8D-48F6-8C59-3901E22DB9D1}" destId="{635448A6-F0DF-478D-8AA9-E142C2A03826}" srcOrd="0" destOrd="0" presId="urn:microsoft.com/office/officeart/2005/8/layout/hierarchy1"/>
-    <dgm:cxn modelId="{AC6ADC3E-519E-41BC-9671-3139EF3222B4}" type="presParOf" srcId="{E641D526-4D8D-48F6-8C59-3901E22DB9D1}" destId="{4F20B790-13FF-4920-BC1C-7FEEF492F62C}" srcOrd="1" destOrd="0" presId="urn:microsoft.com/office/officeart/2005/8/layout/hierarchy1"/>
-    <dgm:cxn modelId="{D10521D6-C93B-4699-9DF4-6608FEFF9070}" type="presParOf" srcId="{7ECD1B15-2B0A-406E-B6AE-211D1B364E64}" destId="{3F316E6A-BEA5-4172-8B00-F77035605CE0}" srcOrd="1" destOrd="0" presId="urn:microsoft.com/office/officeart/2005/8/layout/hierarchy1"/>
-    <dgm:cxn modelId="{1EBF9A9E-DD6A-4D21-9236-653473A52CBF}" type="presParOf" srcId="{3F316E6A-BEA5-4172-8B00-F77035605CE0}" destId="{79624C58-1741-46F4-9AFC-EDF2D51D4472}" srcOrd="0" destOrd="0" presId="urn:microsoft.com/office/officeart/2005/8/layout/hierarchy1"/>
-    <dgm:cxn modelId="{D4492A12-4819-4D9F-B978-0B72402ADC8A}" type="presParOf" srcId="{3F316E6A-BEA5-4172-8B00-F77035605CE0}" destId="{E3AEE2EE-ACC9-40BC-BAD9-06F17E339F77}" srcOrd="1" destOrd="0" presId="urn:microsoft.com/office/officeart/2005/8/layout/hierarchy1"/>
-    <dgm:cxn modelId="{9F5500F9-76F0-41CC-845E-83D3869E2D51}" type="presParOf" srcId="{E3AEE2EE-ACC9-40BC-BAD9-06F17E339F77}" destId="{4A0C9D43-BF2F-4282-884A-EC58E911423C}" srcOrd="0" destOrd="0" presId="urn:microsoft.com/office/officeart/2005/8/layout/hierarchy1"/>
-    <dgm:cxn modelId="{7C6AD8DA-84CF-4431-9BAE-549154BB0CF5}" type="presParOf" srcId="{4A0C9D43-BF2F-4282-884A-EC58E911423C}" destId="{D88A1146-64CF-4131-9550-C6A9E1FF9600}" srcOrd="0" destOrd="0" presId="urn:microsoft.com/office/officeart/2005/8/layout/hierarchy1"/>
-    <dgm:cxn modelId="{1E1C3031-BFD2-476B-974F-F088B8B6E8A2}" type="presParOf" srcId="{4A0C9D43-BF2F-4282-884A-EC58E911423C}" destId="{AC98B2BF-DB32-4662-9C0F-53CC79E91017}" srcOrd="1" destOrd="0" presId="urn:microsoft.com/office/officeart/2005/8/layout/hierarchy1"/>
-    <dgm:cxn modelId="{89D37D42-91E7-420D-B793-6C46CFA91B45}" type="presParOf" srcId="{E3AEE2EE-ACC9-40BC-BAD9-06F17E339F77}" destId="{714ADD8D-F3FF-4A47-ABBC-11492083D5FA}" srcOrd="1" destOrd="0" presId="urn:microsoft.com/office/officeart/2005/8/layout/hierarchy1"/>
-    <dgm:cxn modelId="{74EF9088-6426-440E-8F46-67E7EE9E4374}" type="presParOf" srcId="{714ADD8D-F3FF-4A47-ABBC-11492083D5FA}" destId="{4565A164-E370-4C5B-B494-7865E0EB17D8}" srcOrd="0" destOrd="0" presId="urn:microsoft.com/office/officeart/2005/8/layout/hierarchy1"/>
-    <dgm:cxn modelId="{3AC610F1-64A2-4DC9-BFAA-CDAC56CDF58F}" type="presParOf" srcId="{714ADD8D-F3FF-4A47-ABBC-11492083D5FA}" destId="{78FCFF42-C1FA-4DCB-9B6D-C27C332287ED}" srcOrd="1" destOrd="0" presId="urn:microsoft.com/office/officeart/2005/8/layout/hierarchy1"/>
-    <dgm:cxn modelId="{BC950CED-F547-401A-BA98-2BEB4CC266C5}" type="presParOf" srcId="{78FCFF42-C1FA-4DCB-9B6D-C27C332287ED}" destId="{06823124-23A7-4628-A115-4DD920C7DD1B}" srcOrd="0" destOrd="0" presId="urn:microsoft.com/office/officeart/2005/8/layout/hierarchy1"/>
-    <dgm:cxn modelId="{36DD2689-0106-46CB-9B44-808EE63219A9}" type="presParOf" srcId="{06823124-23A7-4628-A115-4DD920C7DD1B}" destId="{82BC4998-AD16-4377-91A9-727CDDC0130C}" srcOrd="0" destOrd="0" presId="urn:microsoft.com/office/officeart/2005/8/layout/hierarchy1"/>
-    <dgm:cxn modelId="{67BA3C96-9188-43C1-A587-835D56BA9594}" type="presParOf" srcId="{06823124-23A7-4628-A115-4DD920C7DD1B}" destId="{DC1CB872-9C05-4F25-B0E3-2EBDE327DDD9}" srcOrd="1" destOrd="0" presId="urn:microsoft.com/office/officeart/2005/8/layout/hierarchy1"/>
-    <dgm:cxn modelId="{E72D4E9C-C119-4EE0-9ABA-EADFD9CF4E00}" type="presParOf" srcId="{78FCFF42-C1FA-4DCB-9B6D-C27C332287ED}" destId="{1955EF01-5B20-47A5-B0E7-8C0891A0DB40}" srcOrd="1" destOrd="0" presId="urn:microsoft.com/office/officeart/2005/8/layout/hierarchy1"/>
-    <dgm:cxn modelId="{1944451E-CD69-4E08-B9B3-48A552F00B9C}" type="presParOf" srcId="{714ADD8D-F3FF-4A47-ABBC-11492083D5FA}" destId="{D3D3B3D3-D91F-484A-92D1-FBC47C15D405}" srcOrd="2" destOrd="0" presId="urn:microsoft.com/office/officeart/2005/8/layout/hierarchy1"/>
-    <dgm:cxn modelId="{EF24BC40-1165-43A5-898C-19188FF5CF36}" type="presParOf" srcId="{714ADD8D-F3FF-4A47-ABBC-11492083D5FA}" destId="{FF93804C-119B-4ED7-8D1D-4592D9C013B5}" srcOrd="3" destOrd="0" presId="urn:microsoft.com/office/officeart/2005/8/layout/hierarchy1"/>
-    <dgm:cxn modelId="{EBCB91C6-8427-4FEE-A0DC-20C0DFC7465B}" type="presParOf" srcId="{FF93804C-119B-4ED7-8D1D-4592D9C013B5}" destId="{88A4453C-3DCD-4043-9A45-0D377468FEBB}" srcOrd="0" destOrd="0" presId="urn:microsoft.com/office/officeart/2005/8/layout/hierarchy1"/>
-    <dgm:cxn modelId="{DFBDB290-4B1B-47ED-8295-568867160200}" type="presParOf" srcId="{88A4453C-3DCD-4043-9A45-0D377468FEBB}" destId="{3AC40D63-C3EE-41C3-808F-A8A8F66D511D}" srcOrd="0" destOrd="0" presId="urn:microsoft.com/office/officeart/2005/8/layout/hierarchy1"/>
-    <dgm:cxn modelId="{8676C38B-87D9-48DC-984A-5A335E9AD264}" type="presParOf" srcId="{88A4453C-3DCD-4043-9A45-0D377468FEBB}" destId="{DB2FF858-5275-4184-AF53-2D48A5A09D42}" srcOrd="1" destOrd="0" presId="urn:microsoft.com/office/officeart/2005/8/layout/hierarchy1"/>
-    <dgm:cxn modelId="{6ADC7878-9E48-42A3-A5F9-6FE759BB7392}" type="presParOf" srcId="{FF93804C-119B-4ED7-8D1D-4592D9C013B5}" destId="{D2C95C6E-EE31-4591-8909-69E56C216D3C}" srcOrd="1" destOrd="0" presId="urn:microsoft.com/office/officeart/2005/8/layout/hierarchy1"/>
-    <dgm:cxn modelId="{B1DF679D-C5E6-41E7-86B2-42C373012127}" type="presParOf" srcId="{D2C95C6E-EE31-4591-8909-69E56C216D3C}" destId="{1D39D5CA-F228-4320-959A-AB2095078600}" srcOrd="0" destOrd="0" presId="urn:microsoft.com/office/officeart/2005/8/layout/hierarchy1"/>
-    <dgm:cxn modelId="{EFD7D914-22C4-456B-B6E4-7160130D830D}" type="presParOf" srcId="{D2C95C6E-EE31-4591-8909-69E56C216D3C}" destId="{3B56ACF0-6C04-4A2A-B8A5-7E4699FEA08E}" srcOrd="1" destOrd="0" presId="urn:microsoft.com/office/officeart/2005/8/layout/hierarchy1"/>
-    <dgm:cxn modelId="{F5382AAF-8C94-48F8-9CA1-C74A4F1FDF71}" type="presParOf" srcId="{3B56ACF0-6C04-4A2A-B8A5-7E4699FEA08E}" destId="{6BCFF7EA-D2CC-4C96-8BF6-0118D6BFD1C6}" srcOrd="0" destOrd="0" presId="urn:microsoft.com/office/officeart/2005/8/layout/hierarchy1"/>
-    <dgm:cxn modelId="{99EF4270-6FA4-488B-9041-AF2E81257757}" type="presParOf" srcId="{6BCFF7EA-D2CC-4C96-8BF6-0118D6BFD1C6}" destId="{B4EC51ED-519A-4578-8BDD-6833A90E8BAD}" srcOrd="0" destOrd="0" presId="urn:microsoft.com/office/officeart/2005/8/layout/hierarchy1"/>
-    <dgm:cxn modelId="{697EF641-1577-46CA-B47F-6F88984F8616}" type="presParOf" srcId="{6BCFF7EA-D2CC-4C96-8BF6-0118D6BFD1C6}" destId="{C0665EDE-3D2A-4F64-B515-36B0164DE301}" srcOrd="1" destOrd="0" presId="urn:microsoft.com/office/officeart/2005/8/layout/hierarchy1"/>
-    <dgm:cxn modelId="{C6354C4D-4801-411D-92C9-8C33861A5D48}" type="presParOf" srcId="{3B56ACF0-6C04-4A2A-B8A5-7E4699FEA08E}" destId="{1F53C124-B66B-4427-9FB1-B469369CDF29}" srcOrd="1" destOrd="0" presId="urn:microsoft.com/office/officeart/2005/8/layout/hierarchy1"/>
-    <dgm:cxn modelId="{6162C36E-E6D5-43F4-AFC5-EB77F5805230}" type="presParOf" srcId="{1F53C124-B66B-4427-9FB1-B469369CDF29}" destId="{16384994-AD1E-4B90-A5D7-5D2F90ED0B14}" srcOrd="0" destOrd="0" presId="urn:microsoft.com/office/officeart/2005/8/layout/hierarchy1"/>
-    <dgm:cxn modelId="{68A68971-C55A-4B9C-A105-E6E39D4769B3}" type="presParOf" srcId="{1F53C124-B66B-4427-9FB1-B469369CDF29}" destId="{A52D19CC-00E8-4A4B-A66F-B81F8D65261D}" srcOrd="1" destOrd="0" presId="urn:microsoft.com/office/officeart/2005/8/layout/hierarchy1"/>
-    <dgm:cxn modelId="{F5975EC2-926F-4C98-93BE-E970AC12E850}" type="presParOf" srcId="{A52D19CC-00E8-4A4B-A66F-B81F8D65261D}" destId="{F431B9E8-9355-44C7-8E69-8321659CA57C}" srcOrd="0" destOrd="0" presId="urn:microsoft.com/office/officeart/2005/8/layout/hierarchy1"/>
-    <dgm:cxn modelId="{6250B48D-9E50-4610-BCFB-1A0195351D2F}" type="presParOf" srcId="{F431B9E8-9355-44C7-8E69-8321659CA57C}" destId="{24124124-777A-47BD-AA31-CF4F22E14B5C}" srcOrd="0" destOrd="0" presId="urn:microsoft.com/office/officeart/2005/8/layout/hierarchy1"/>
-    <dgm:cxn modelId="{3C4FAC07-E2EE-415A-A92D-A263F0EE80E7}" type="presParOf" srcId="{F431B9E8-9355-44C7-8E69-8321659CA57C}" destId="{757EF34B-C097-44DF-AC9B-8385AC739496}" srcOrd="1" destOrd="0" presId="urn:microsoft.com/office/officeart/2005/8/layout/hierarchy1"/>
-    <dgm:cxn modelId="{2A1282A6-8D06-49E4-8352-A6A3341A38A1}" type="presParOf" srcId="{A52D19CC-00E8-4A4B-A66F-B81F8D65261D}" destId="{FCAC1C68-3BA9-40E8-ABBD-7458F73B3F9C}" srcOrd="1" destOrd="0" presId="urn:microsoft.com/office/officeart/2005/8/layout/hierarchy1"/>
-    <dgm:cxn modelId="{CA537DEB-5FC6-4F5A-860D-149CA4AF59B5}" type="presParOf" srcId="{1F53C124-B66B-4427-9FB1-B469369CDF29}" destId="{BE9C0818-CDDD-4CB0-8161-DC8CB68322C2}" srcOrd="2" destOrd="0" presId="urn:microsoft.com/office/officeart/2005/8/layout/hierarchy1"/>
-    <dgm:cxn modelId="{784D32D5-1986-4724-81EC-C323859D25E8}" type="presParOf" srcId="{1F53C124-B66B-4427-9FB1-B469369CDF29}" destId="{B386AE9A-13C7-4866-96C9-6C1309DEF888}" srcOrd="3" destOrd="0" presId="urn:microsoft.com/office/officeart/2005/8/layout/hierarchy1"/>
-    <dgm:cxn modelId="{2EBCF8BF-F576-405E-BDD4-487945CEF552}" type="presParOf" srcId="{B386AE9A-13C7-4866-96C9-6C1309DEF888}" destId="{90C30950-EBE4-4C12-8BBC-05365023B2C3}" srcOrd="0" destOrd="0" presId="urn:microsoft.com/office/officeart/2005/8/layout/hierarchy1"/>
-    <dgm:cxn modelId="{2B228680-48B8-4DDB-A2E8-F1A72BAAF621}" type="presParOf" srcId="{90C30950-EBE4-4C12-8BBC-05365023B2C3}" destId="{6BBE38B4-65D4-44DA-8A61-CD9FA5E465DA}" srcOrd="0" destOrd="0" presId="urn:microsoft.com/office/officeart/2005/8/layout/hierarchy1"/>
-    <dgm:cxn modelId="{125AB58B-D045-46A0-8B65-D8A62721DA0A}" type="presParOf" srcId="{90C30950-EBE4-4C12-8BBC-05365023B2C3}" destId="{3291D003-0E66-4D15-8EFB-EB334AE4E3FB}" srcOrd="1" destOrd="0" presId="urn:microsoft.com/office/officeart/2005/8/layout/hierarchy1"/>
-    <dgm:cxn modelId="{D8E8501E-0614-44E1-B3BC-659FEB791E64}" type="presParOf" srcId="{B386AE9A-13C7-4866-96C9-6C1309DEF888}" destId="{4905D5FE-8357-4E9A-9746-613D31523EA4}" srcOrd="1" destOrd="0" presId="urn:microsoft.com/office/officeart/2005/8/layout/hierarchy1"/>
-    <dgm:cxn modelId="{9C8D245B-D904-4A1C-86AE-ECD1A1EFDB3C}" type="presParOf" srcId="{1F53C124-B66B-4427-9FB1-B469369CDF29}" destId="{63B9F506-A002-4160-A37C-10403C1C5251}" srcOrd="4" destOrd="0" presId="urn:microsoft.com/office/officeart/2005/8/layout/hierarchy1"/>
-    <dgm:cxn modelId="{53E9EEFA-F73D-4134-A204-DBED914A667F}" type="presParOf" srcId="{1F53C124-B66B-4427-9FB1-B469369CDF29}" destId="{84BC4951-6A81-4FD1-BC28-EDE81FA6FC59}" srcOrd="5" destOrd="0" presId="urn:microsoft.com/office/officeart/2005/8/layout/hierarchy1"/>
-    <dgm:cxn modelId="{DC51174F-D012-4085-A234-FE6D798A1B35}" type="presParOf" srcId="{84BC4951-6A81-4FD1-BC28-EDE81FA6FC59}" destId="{2D184ED1-42A2-4933-991D-35006C6744D1}" srcOrd="0" destOrd="0" presId="urn:microsoft.com/office/officeart/2005/8/layout/hierarchy1"/>
-    <dgm:cxn modelId="{8A80CD9C-4E0A-4D76-9EF9-A203EE4736B2}" type="presParOf" srcId="{2D184ED1-42A2-4933-991D-35006C6744D1}" destId="{75C06F5A-D734-43E8-B46B-575404C601CA}" srcOrd="0" destOrd="0" presId="urn:microsoft.com/office/officeart/2005/8/layout/hierarchy1"/>
-    <dgm:cxn modelId="{69E85D28-F39B-4991-9EC5-664E0DB71709}" type="presParOf" srcId="{2D184ED1-42A2-4933-991D-35006C6744D1}" destId="{46E67D11-29CB-4DFC-AD14-C0C42664C125}" srcOrd="1" destOrd="0" presId="urn:microsoft.com/office/officeart/2005/8/layout/hierarchy1"/>
-    <dgm:cxn modelId="{27095992-7272-4531-B701-655A8D08D69F}" type="presParOf" srcId="{84BC4951-6A81-4FD1-BC28-EDE81FA6FC59}" destId="{F8203A42-EF6B-4364-8AA4-9872AEB0C76D}" srcOrd="1" destOrd="0" presId="urn:microsoft.com/office/officeart/2005/8/layout/hierarchy1"/>
-    <dgm:cxn modelId="{2F6EB9B7-1F7F-4258-B195-8769BEBEC878}" type="presParOf" srcId="{714ADD8D-F3FF-4A47-ABBC-11492083D5FA}" destId="{1891B0A3-B658-43D1-8CF6-11236A525B26}" srcOrd="4" destOrd="0" presId="urn:microsoft.com/office/officeart/2005/8/layout/hierarchy1"/>
-    <dgm:cxn modelId="{3682375E-7364-4294-89BC-941061C535F8}" type="presParOf" srcId="{714ADD8D-F3FF-4A47-ABBC-11492083D5FA}" destId="{72216344-E268-49E2-9838-E39FF12F6E7A}" srcOrd="5" destOrd="0" presId="urn:microsoft.com/office/officeart/2005/8/layout/hierarchy1"/>
-    <dgm:cxn modelId="{A29FA75B-2003-4E72-BC76-DA8E0715BF64}" type="presParOf" srcId="{72216344-E268-49E2-9838-E39FF12F6E7A}" destId="{637FB3D2-2B6F-49D2-93CC-96332F776AAC}" srcOrd="0" destOrd="0" presId="urn:microsoft.com/office/officeart/2005/8/layout/hierarchy1"/>
-    <dgm:cxn modelId="{F6E127A9-2D35-433E-9002-52AE659955BF}" type="presParOf" srcId="{637FB3D2-2B6F-49D2-93CC-96332F776AAC}" destId="{9C7CD5C7-A5FC-4CAA-AAF5-F176C0D31063}" srcOrd="0" destOrd="0" presId="urn:microsoft.com/office/officeart/2005/8/layout/hierarchy1"/>
-    <dgm:cxn modelId="{2BFE5FF0-788C-4755-92A4-2FCA65365FCC}" type="presParOf" srcId="{637FB3D2-2B6F-49D2-93CC-96332F776AAC}" destId="{D340E7BC-0D3C-47E2-A650-F70F4C7D251B}" srcOrd="1" destOrd="0" presId="urn:microsoft.com/office/officeart/2005/8/layout/hierarchy1"/>
-    <dgm:cxn modelId="{4B06AEC6-C677-4A0D-A325-09ECDD8C4AAC}" type="presParOf" srcId="{72216344-E268-49E2-9838-E39FF12F6E7A}" destId="{A5913F8C-3FA5-4CD7-959A-B91F032E658B}" srcOrd="1" destOrd="0" presId="urn:microsoft.com/office/officeart/2005/8/layout/hierarchy1"/>
-    <dgm:cxn modelId="{DBEE4C0B-2DEE-41C1-9640-8B5C7CB1921C}" type="presParOf" srcId="{3F316E6A-BEA5-4172-8B00-F77035605CE0}" destId="{C37A326F-7C5D-47D8-BC7D-0D459CFA78F0}" srcOrd="2" destOrd="0" presId="urn:microsoft.com/office/officeart/2005/8/layout/hierarchy1"/>
-    <dgm:cxn modelId="{AFDA7197-2793-47FD-B810-1AEA2E9782F8}" type="presParOf" srcId="{3F316E6A-BEA5-4172-8B00-F77035605CE0}" destId="{84DED8B0-C809-4AB5-94BA-B1D272BC4DCC}" srcOrd="3" destOrd="0" presId="urn:microsoft.com/office/officeart/2005/8/layout/hierarchy1"/>
-    <dgm:cxn modelId="{1F0C689D-6D02-4791-90CB-ED4A95650C68}" type="presParOf" srcId="{84DED8B0-C809-4AB5-94BA-B1D272BC4DCC}" destId="{0153CD79-19C2-4E15-B30E-457BC4EF814C}" srcOrd="0" destOrd="0" presId="urn:microsoft.com/office/officeart/2005/8/layout/hierarchy1"/>
-    <dgm:cxn modelId="{3F765834-C5A6-4060-B1A5-A733BE4E8BAE}" type="presParOf" srcId="{0153CD79-19C2-4E15-B30E-457BC4EF814C}" destId="{60A31663-051F-4F4A-B668-00758FF9794D}" srcOrd="0" destOrd="0" presId="urn:microsoft.com/office/officeart/2005/8/layout/hierarchy1"/>
-    <dgm:cxn modelId="{AE5C0D71-1276-4960-ADDA-22E289DCBBBD}" type="presParOf" srcId="{0153CD79-19C2-4E15-B30E-457BC4EF814C}" destId="{961A5CB1-8892-4F2D-83B7-B17ED46C7674}" srcOrd="1" destOrd="0" presId="urn:microsoft.com/office/officeart/2005/8/layout/hierarchy1"/>
-    <dgm:cxn modelId="{B310A5EA-5F27-4757-941E-832E27333D19}" type="presParOf" srcId="{84DED8B0-C809-4AB5-94BA-B1D272BC4DCC}" destId="{88BBCB26-A011-43A6-81E2-370E54697359}" srcOrd="1" destOrd="0" presId="urn:microsoft.com/office/officeart/2005/8/layout/hierarchy1"/>
-    <dgm:cxn modelId="{8716E476-F59F-422E-B0E6-4AFAD48C1F88}" type="presParOf" srcId="{88BBCB26-A011-43A6-81E2-370E54697359}" destId="{963917FF-A80E-4A65-876D-C33B74EB630C}" srcOrd="0" destOrd="0" presId="urn:microsoft.com/office/officeart/2005/8/layout/hierarchy1"/>
-    <dgm:cxn modelId="{7830BB2D-8AA8-434A-BC88-9F0C0EB4E6C2}" type="presParOf" srcId="{88BBCB26-A011-43A6-81E2-370E54697359}" destId="{3DB11104-7839-4BA7-B2FB-134013A51622}" srcOrd="1" destOrd="0" presId="urn:microsoft.com/office/officeart/2005/8/layout/hierarchy1"/>
-    <dgm:cxn modelId="{CADBCF40-B0D7-43C7-A223-D6A2D5C1C473}" type="presParOf" srcId="{3DB11104-7839-4BA7-B2FB-134013A51622}" destId="{C7612EA4-9176-49BB-8835-818BBF2417A9}" srcOrd="0" destOrd="0" presId="urn:microsoft.com/office/officeart/2005/8/layout/hierarchy1"/>
-    <dgm:cxn modelId="{B2ECEDD3-1014-480D-9EAF-EE29514BF5F0}" type="presParOf" srcId="{C7612EA4-9176-49BB-8835-818BBF2417A9}" destId="{A8CF6299-B9BF-415B-A668-C29DABAF4EF9}" srcOrd="0" destOrd="0" presId="urn:microsoft.com/office/officeart/2005/8/layout/hierarchy1"/>
-    <dgm:cxn modelId="{58D041C6-3201-4E93-94F7-AD631C2D170D}" type="presParOf" srcId="{C7612EA4-9176-49BB-8835-818BBF2417A9}" destId="{6A70DF2B-F050-40E0-ABCD-620EE6050910}" srcOrd="1" destOrd="0" presId="urn:microsoft.com/office/officeart/2005/8/layout/hierarchy1"/>
-    <dgm:cxn modelId="{CADCAAC2-D19F-4605-AE9B-35CDCD91E500}" type="presParOf" srcId="{3DB11104-7839-4BA7-B2FB-134013A51622}" destId="{D5F63F1E-7634-4DB1-8C5B-FEA2766C7D0B}" srcOrd="1" destOrd="0" presId="urn:microsoft.com/office/officeart/2005/8/layout/hierarchy1"/>
-    <dgm:cxn modelId="{EF5A1735-574F-4FB9-8DC1-6745DF818013}" type="presParOf" srcId="{88BBCB26-A011-43A6-81E2-370E54697359}" destId="{4E90F300-9602-4764-A39E-2ECDBCA80D70}" srcOrd="2" destOrd="0" presId="urn:microsoft.com/office/officeart/2005/8/layout/hierarchy1"/>
-    <dgm:cxn modelId="{866E500F-D167-4BE1-B030-F4AA6DD8CB13}" type="presParOf" srcId="{88BBCB26-A011-43A6-81E2-370E54697359}" destId="{D5BA7700-DE79-4EEE-9C20-F97C8ACFE582}" srcOrd="3" destOrd="0" presId="urn:microsoft.com/office/officeart/2005/8/layout/hierarchy1"/>
-    <dgm:cxn modelId="{C7058254-3F78-4622-9761-9F198B0B94E4}" type="presParOf" srcId="{D5BA7700-DE79-4EEE-9C20-F97C8ACFE582}" destId="{03221724-81ED-4C8C-B1EC-5317F0C47F9F}" srcOrd="0" destOrd="0" presId="urn:microsoft.com/office/officeart/2005/8/layout/hierarchy1"/>
-    <dgm:cxn modelId="{F181A416-A2AB-4DE5-8813-74991D411083}" type="presParOf" srcId="{03221724-81ED-4C8C-B1EC-5317F0C47F9F}" destId="{F47A491A-279B-4865-9B1B-91F3AB521726}" srcOrd="0" destOrd="0" presId="urn:microsoft.com/office/officeart/2005/8/layout/hierarchy1"/>
-    <dgm:cxn modelId="{E1218AFA-985F-48EF-8F60-5F1B5FCFBE52}" type="presParOf" srcId="{03221724-81ED-4C8C-B1EC-5317F0C47F9F}" destId="{617A448A-ACA8-4875-9224-D715A99F1C92}" srcOrd="1" destOrd="0" presId="urn:microsoft.com/office/officeart/2005/8/layout/hierarchy1"/>
-    <dgm:cxn modelId="{D04017FF-9F36-4000-9D91-71FB5CAC52CC}" type="presParOf" srcId="{D5BA7700-DE79-4EEE-9C20-F97C8ACFE582}" destId="{3D439BA5-16A9-4EAA-B41C-3AAB51485F35}" srcOrd="1" destOrd="0" presId="urn:microsoft.com/office/officeart/2005/8/layout/hierarchy1"/>
-    <dgm:cxn modelId="{A97F9747-5BB0-4AF8-90F5-71B49311DC9A}" type="presParOf" srcId="{3D439BA5-16A9-4EAA-B41C-3AAB51485F35}" destId="{9794BCFB-71ED-47A7-ABD8-09E0F05219AD}" srcOrd="0" destOrd="0" presId="urn:microsoft.com/office/officeart/2005/8/layout/hierarchy1"/>
-    <dgm:cxn modelId="{FFC9CFAA-BF1B-4949-B5C3-44318BCD1369}" type="presParOf" srcId="{3D439BA5-16A9-4EAA-B41C-3AAB51485F35}" destId="{1BBFB4EC-FB60-4117-8F25-720D2A2EF1A6}" srcOrd="1" destOrd="0" presId="urn:microsoft.com/office/officeart/2005/8/layout/hierarchy1"/>
-    <dgm:cxn modelId="{16231514-F30A-4BBA-ADA0-3F902523F4E1}" type="presParOf" srcId="{1BBFB4EC-FB60-4117-8F25-720D2A2EF1A6}" destId="{70046B96-CBC7-4D8D-88B1-1008BE874012}" srcOrd="0" destOrd="0" presId="urn:microsoft.com/office/officeart/2005/8/layout/hierarchy1"/>
-    <dgm:cxn modelId="{B666722E-6012-42E7-ABEC-86282A99AD83}" type="presParOf" srcId="{70046B96-CBC7-4D8D-88B1-1008BE874012}" destId="{F70F57AD-8A19-4B08-9CA8-AC3645BB213B}" srcOrd="0" destOrd="0" presId="urn:microsoft.com/office/officeart/2005/8/layout/hierarchy1"/>
-    <dgm:cxn modelId="{BDEBA16E-83FC-4370-8AB1-42FC28470BA0}" type="presParOf" srcId="{70046B96-CBC7-4D8D-88B1-1008BE874012}" destId="{E5CD6793-4D8D-4300-AA7B-748120C464A9}" srcOrd="1" destOrd="0" presId="urn:microsoft.com/office/officeart/2005/8/layout/hierarchy1"/>
-    <dgm:cxn modelId="{5C2F9BDE-77D6-4565-982F-773380732A43}" type="presParOf" srcId="{1BBFB4EC-FB60-4117-8F25-720D2A2EF1A6}" destId="{9B707273-72D0-47EC-A677-A0FE0067F16D}" srcOrd="1" destOrd="0" presId="urn:microsoft.com/office/officeart/2005/8/layout/hierarchy1"/>
-    <dgm:cxn modelId="{974D1966-FC31-4A40-9E34-8A13F8A47E06}" type="presParOf" srcId="{9B707273-72D0-47EC-A677-A0FE0067F16D}" destId="{AD0DAE16-4E18-4E49-9270-A9F06B99D0FE}" srcOrd="0" destOrd="0" presId="urn:microsoft.com/office/officeart/2005/8/layout/hierarchy1"/>
-    <dgm:cxn modelId="{718448F6-59CB-4614-B2B8-98F1775963C0}" type="presParOf" srcId="{9B707273-72D0-47EC-A677-A0FE0067F16D}" destId="{7F969468-84E8-4D6F-8B12-4831D8998617}" srcOrd="1" destOrd="0" presId="urn:microsoft.com/office/officeart/2005/8/layout/hierarchy1"/>
-    <dgm:cxn modelId="{BE359C38-51F8-4AA8-87B1-084206394E2D}" type="presParOf" srcId="{7F969468-84E8-4D6F-8B12-4831D8998617}" destId="{7646A4CD-3B12-4A37-9EAB-561FEE7E066C}" srcOrd="0" destOrd="0" presId="urn:microsoft.com/office/officeart/2005/8/layout/hierarchy1"/>
-    <dgm:cxn modelId="{08091383-8D6C-4666-A489-BBFC27D29CE3}" type="presParOf" srcId="{7646A4CD-3B12-4A37-9EAB-561FEE7E066C}" destId="{6C64B19F-7503-4888-AB5D-5D4EA51E2946}" srcOrd="0" destOrd="0" presId="urn:microsoft.com/office/officeart/2005/8/layout/hierarchy1"/>
-    <dgm:cxn modelId="{52EEF51B-73AF-4A72-99F5-3FEE99111363}" type="presParOf" srcId="{7646A4CD-3B12-4A37-9EAB-561FEE7E066C}" destId="{FB93550E-2C93-4235-8C7E-81C55A58ECA3}" srcOrd="1" destOrd="0" presId="urn:microsoft.com/office/officeart/2005/8/layout/hierarchy1"/>
-    <dgm:cxn modelId="{A7A7B569-EAF2-4B97-8B97-67D659668A60}" type="presParOf" srcId="{7F969468-84E8-4D6F-8B12-4831D8998617}" destId="{2B42A85C-828E-4501-BF26-DF772143058A}" srcOrd="1" destOrd="0" presId="urn:microsoft.com/office/officeart/2005/8/layout/hierarchy1"/>
-    <dgm:cxn modelId="{3B756133-8833-44E7-A6F1-D35597925359}" type="presParOf" srcId="{9B707273-72D0-47EC-A677-A0FE0067F16D}" destId="{78E2DF06-ADB7-4671-8392-78802780D1CF}" srcOrd="2" destOrd="0" presId="urn:microsoft.com/office/officeart/2005/8/layout/hierarchy1"/>
-    <dgm:cxn modelId="{5C673590-3230-4609-9E0B-0767A936133A}" type="presParOf" srcId="{9B707273-72D0-47EC-A677-A0FE0067F16D}" destId="{C291DB2C-5DD8-48F4-A60E-9BDC6B51BB18}" srcOrd="3" destOrd="0" presId="urn:microsoft.com/office/officeart/2005/8/layout/hierarchy1"/>
-    <dgm:cxn modelId="{D6C2D532-C5DB-4B6A-AC27-918093D82A54}" type="presParOf" srcId="{C291DB2C-5DD8-48F4-A60E-9BDC6B51BB18}" destId="{0B57DDF6-161A-479A-8668-03AE1A18F531}" srcOrd="0" destOrd="0" presId="urn:microsoft.com/office/officeart/2005/8/layout/hierarchy1"/>
-    <dgm:cxn modelId="{DC7C002E-BFB4-4742-8A7A-D6416D47AD35}" type="presParOf" srcId="{0B57DDF6-161A-479A-8668-03AE1A18F531}" destId="{1D9C3159-082A-4E66-A610-76BFDA15D247}" srcOrd="0" destOrd="0" presId="urn:microsoft.com/office/officeart/2005/8/layout/hierarchy1"/>
-    <dgm:cxn modelId="{0FF81BD6-A317-4992-8429-2295AF848CD4}" type="presParOf" srcId="{0B57DDF6-161A-479A-8668-03AE1A18F531}" destId="{2647D3AA-5A90-4FD5-A5C8-0FF72B98A1A2}" srcOrd="1" destOrd="0" presId="urn:microsoft.com/office/officeart/2005/8/layout/hierarchy1"/>
-    <dgm:cxn modelId="{F335B2DD-F6F7-47D0-A745-6335BAD7C59F}" type="presParOf" srcId="{C291DB2C-5DD8-48F4-A60E-9BDC6B51BB18}" destId="{BEB6116E-451C-4384-AA16-10CCDEF3B9C3}" srcOrd="1" destOrd="0" presId="urn:microsoft.com/office/officeart/2005/8/layout/hierarchy1"/>
-    <dgm:cxn modelId="{23FE45F2-38EE-4F38-A190-0ECDB33E2FFD}" type="presParOf" srcId="{9B707273-72D0-47EC-A677-A0FE0067F16D}" destId="{2C77A300-668D-4C56-BDAB-E25B6D190A04}" srcOrd="4" destOrd="0" presId="urn:microsoft.com/office/officeart/2005/8/layout/hierarchy1"/>
-    <dgm:cxn modelId="{56B4BEEB-7DF4-4576-B039-FA566C28B382}" type="presParOf" srcId="{9B707273-72D0-47EC-A677-A0FE0067F16D}" destId="{BF9BDA99-0757-4791-BB02-9621F23B1AE5}" srcOrd="5" destOrd="0" presId="urn:microsoft.com/office/officeart/2005/8/layout/hierarchy1"/>
-    <dgm:cxn modelId="{9C8E1765-D37F-4879-A376-7C0A9735E241}" type="presParOf" srcId="{BF9BDA99-0757-4791-BB02-9621F23B1AE5}" destId="{9CE163E8-09A3-4622-97CC-6BE0DF729AE8}" srcOrd="0" destOrd="0" presId="urn:microsoft.com/office/officeart/2005/8/layout/hierarchy1"/>
-    <dgm:cxn modelId="{EF8E3337-0299-46B7-B8C3-FF1C128AB7DD}" type="presParOf" srcId="{9CE163E8-09A3-4622-97CC-6BE0DF729AE8}" destId="{C4D9040F-4158-41BF-9761-38CEED78B991}" srcOrd="0" destOrd="0" presId="urn:microsoft.com/office/officeart/2005/8/layout/hierarchy1"/>
-    <dgm:cxn modelId="{C1D34CDE-C135-42EF-8424-ED7967A7C514}" type="presParOf" srcId="{9CE163E8-09A3-4622-97CC-6BE0DF729AE8}" destId="{0C32355E-162E-43EF-A1FA-AA8C5DF1602F}" srcOrd="1" destOrd="0" presId="urn:microsoft.com/office/officeart/2005/8/layout/hierarchy1"/>
-    <dgm:cxn modelId="{3F6BBD12-E0D7-4D69-8DE1-0DA1E31236FB}" type="presParOf" srcId="{BF9BDA99-0757-4791-BB02-9621F23B1AE5}" destId="{1B850AEB-9150-4766-B16D-CF3F2D744489}" srcOrd="1" destOrd="0" presId="urn:microsoft.com/office/officeart/2005/8/layout/hierarchy1"/>
-    <dgm:cxn modelId="{5100717F-2498-425D-B614-57AFB7709D19}" type="presParOf" srcId="{88BBCB26-A011-43A6-81E2-370E54697359}" destId="{0368E3CD-538C-490E-AF2E-7DA2988E784B}" srcOrd="4" destOrd="0" presId="urn:microsoft.com/office/officeart/2005/8/layout/hierarchy1"/>
-    <dgm:cxn modelId="{3806E3FC-F65E-4DE8-BA26-128290A942C4}" type="presParOf" srcId="{88BBCB26-A011-43A6-81E2-370E54697359}" destId="{66E883EA-E03E-46C7-8106-8151A317C627}" srcOrd="5" destOrd="0" presId="urn:microsoft.com/office/officeart/2005/8/layout/hierarchy1"/>
-    <dgm:cxn modelId="{8C65C0D2-94C8-4232-AD38-E419CB411932}" type="presParOf" srcId="{66E883EA-E03E-46C7-8106-8151A317C627}" destId="{0198B8F8-1DC0-4082-BE40-2EC8F5BED822}" srcOrd="0" destOrd="0" presId="urn:microsoft.com/office/officeart/2005/8/layout/hierarchy1"/>
-    <dgm:cxn modelId="{F286C348-0ADC-42E0-B3EC-B24828BB6A57}" type="presParOf" srcId="{0198B8F8-1DC0-4082-BE40-2EC8F5BED822}" destId="{B509352A-AC51-4323-A618-802EB9394C50}" srcOrd="0" destOrd="0" presId="urn:microsoft.com/office/officeart/2005/8/layout/hierarchy1"/>
-    <dgm:cxn modelId="{1C0A3CD0-E84F-433A-83BF-28FB80D6C40C}" type="presParOf" srcId="{0198B8F8-1DC0-4082-BE40-2EC8F5BED822}" destId="{42893060-B698-4383-AC7C-412A6B47AC6A}" srcOrd="1" destOrd="0" presId="urn:microsoft.com/office/officeart/2005/8/layout/hierarchy1"/>
-    <dgm:cxn modelId="{2BA61AB2-C1A3-4A45-8D3E-FD593B461979}" type="presParOf" srcId="{66E883EA-E03E-46C7-8106-8151A317C627}" destId="{7C535FF7-A9DE-4405-B2E3-B1E087C55BD8}" srcOrd="1" destOrd="0" presId="urn:microsoft.com/office/officeart/2005/8/layout/hierarchy1"/>
-    <dgm:cxn modelId="{D9BC5651-1AA8-43F1-9E37-3AD5F89D59F0}" type="presParOf" srcId="{3F316E6A-BEA5-4172-8B00-F77035605CE0}" destId="{282BB602-8AA6-4580-8FDF-DF0B938DD471}" srcOrd="4" destOrd="0" presId="urn:microsoft.com/office/officeart/2005/8/layout/hierarchy1"/>
-    <dgm:cxn modelId="{2E8476C7-935D-4B07-B765-06D33ADAFC05}" type="presParOf" srcId="{3F316E6A-BEA5-4172-8B00-F77035605CE0}" destId="{50D5C34F-FB51-40E1-9ACB-ED2DF199EDD0}" srcOrd="5" destOrd="0" presId="urn:microsoft.com/office/officeart/2005/8/layout/hierarchy1"/>
-    <dgm:cxn modelId="{66A44BE2-89DC-4ECB-B581-525C054C90B5}" type="presParOf" srcId="{50D5C34F-FB51-40E1-9ACB-ED2DF199EDD0}" destId="{3FC21EAC-F9DB-40E7-BE51-593C2E7B3BA3}" srcOrd="0" destOrd="0" presId="urn:microsoft.com/office/officeart/2005/8/layout/hierarchy1"/>
-    <dgm:cxn modelId="{3CE0FDF5-BE0E-42CB-A4B3-5AF97AEAED45}" type="presParOf" srcId="{3FC21EAC-F9DB-40E7-BE51-593C2E7B3BA3}" destId="{C17A8EAD-4AB2-4E37-AF16-4B226A122DF9}" srcOrd="0" destOrd="0" presId="urn:microsoft.com/office/officeart/2005/8/layout/hierarchy1"/>
-    <dgm:cxn modelId="{9738608D-E689-433F-B2A6-E4E47C5D2042}" type="presParOf" srcId="{3FC21EAC-F9DB-40E7-BE51-593C2E7B3BA3}" destId="{7C2FBE99-DF30-4CA5-A7A1-0C69F5038C9D}" srcOrd="1" destOrd="0" presId="urn:microsoft.com/office/officeart/2005/8/layout/hierarchy1"/>
-    <dgm:cxn modelId="{4397766D-F67C-4F7A-836D-CBA65F867C0F}" type="presParOf" srcId="{50D5C34F-FB51-40E1-9ACB-ED2DF199EDD0}" destId="{205684F1-6A7A-4B6D-A612-E019DDEDB4B2}" srcOrd="1" destOrd="0" presId="urn:microsoft.com/office/officeart/2005/8/layout/hierarchy1"/>
+    <dgm:cxn modelId="{598F36BA-0BF2-4EFD-BDE6-74D64A0D1E45}" type="presParOf" srcId="{0819E76F-547A-48A6-9F7B-D5289582814D}" destId="{7ECD1B15-2B0A-406E-B6AE-211D1B364E64}" srcOrd="0" destOrd="0" presId="urn:microsoft.com/office/officeart/2005/8/layout/hierarchy1"/>
+    <dgm:cxn modelId="{069FC940-4737-4753-8D2F-A3B159518B22}" type="presParOf" srcId="{7ECD1B15-2B0A-406E-B6AE-211D1B364E64}" destId="{E641D526-4D8D-48F6-8C59-3901E22DB9D1}" srcOrd="0" destOrd="0" presId="urn:microsoft.com/office/officeart/2005/8/layout/hierarchy1"/>
+    <dgm:cxn modelId="{D0226331-D756-428C-B108-C5BE7C242AA4}" type="presParOf" srcId="{E641D526-4D8D-48F6-8C59-3901E22DB9D1}" destId="{635448A6-F0DF-478D-8AA9-E142C2A03826}" srcOrd="0" destOrd="0" presId="urn:microsoft.com/office/officeart/2005/8/layout/hierarchy1"/>
+    <dgm:cxn modelId="{EE8595BA-DC77-4446-99B5-34AD4411A373}" type="presParOf" srcId="{E641D526-4D8D-48F6-8C59-3901E22DB9D1}" destId="{4F20B790-13FF-4920-BC1C-7FEEF492F62C}" srcOrd="1" destOrd="0" presId="urn:microsoft.com/office/officeart/2005/8/layout/hierarchy1"/>
+    <dgm:cxn modelId="{A5F122B0-C352-420C-AE47-2BB4D815EFE1}" type="presParOf" srcId="{7ECD1B15-2B0A-406E-B6AE-211D1B364E64}" destId="{3F316E6A-BEA5-4172-8B00-F77035605CE0}" srcOrd="1" destOrd="0" presId="urn:microsoft.com/office/officeart/2005/8/layout/hierarchy1"/>
+    <dgm:cxn modelId="{42624959-9BC1-4B9A-9145-C2A181CDA98B}" type="presParOf" srcId="{3F316E6A-BEA5-4172-8B00-F77035605CE0}" destId="{79624C58-1741-46F4-9AFC-EDF2D51D4472}" srcOrd="0" destOrd="0" presId="urn:microsoft.com/office/officeart/2005/8/layout/hierarchy1"/>
+    <dgm:cxn modelId="{D4E5048D-4E64-42C0-B091-BC8922F731C3}" type="presParOf" srcId="{3F316E6A-BEA5-4172-8B00-F77035605CE0}" destId="{E3AEE2EE-ACC9-40BC-BAD9-06F17E339F77}" srcOrd="1" destOrd="0" presId="urn:microsoft.com/office/officeart/2005/8/layout/hierarchy1"/>
+    <dgm:cxn modelId="{F2538D02-0E3B-4E49-8014-446E77F6C26B}" type="presParOf" srcId="{E3AEE2EE-ACC9-40BC-BAD9-06F17E339F77}" destId="{4A0C9D43-BF2F-4282-884A-EC58E911423C}" srcOrd="0" destOrd="0" presId="urn:microsoft.com/office/officeart/2005/8/layout/hierarchy1"/>
+    <dgm:cxn modelId="{6EAB59C7-2AC4-4548-B0B7-45C9A89689A3}" type="presParOf" srcId="{4A0C9D43-BF2F-4282-884A-EC58E911423C}" destId="{D88A1146-64CF-4131-9550-C6A9E1FF9600}" srcOrd="0" destOrd="0" presId="urn:microsoft.com/office/officeart/2005/8/layout/hierarchy1"/>
+    <dgm:cxn modelId="{704AC2D6-2F66-47BC-B8BE-DBAD0AF95C0C}" type="presParOf" srcId="{4A0C9D43-BF2F-4282-884A-EC58E911423C}" destId="{AC98B2BF-DB32-4662-9C0F-53CC79E91017}" srcOrd="1" destOrd="0" presId="urn:microsoft.com/office/officeart/2005/8/layout/hierarchy1"/>
+    <dgm:cxn modelId="{8418D12A-90A4-4C6C-97F3-882C481D8230}" type="presParOf" srcId="{E3AEE2EE-ACC9-40BC-BAD9-06F17E339F77}" destId="{714ADD8D-F3FF-4A47-ABBC-11492083D5FA}" srcOrd="1" destOrd="0" presId="urn:microsoft.com/office/officeart/2005/8/layout/hierarchy1"/>
+    <dgm:cxn modelId="{4A05F76C-7DCB-4CFF-AB86-4E3A3A58F10B}" type="presParOf" srcId="{714ADD8D-F3FF-4A47-ABBC-11492083D5FA}" destId="{4565A164-E370-4C5B-B494-7865E0EB17D8}" srcOrd="0" destOrd="0" presId="urn:microsoft.com/office/officeart/2005/8/layout/hierarchy1"/>
+    <dgm:cxn modelId="{CFFFBD6C-9AC2-497C-B56E-C758D489FDC3}" type="presParOf" srcId="{714ADD8D-F3FF-4A47-ABBC-11492083D5FA}" destId="{78FCFF42-C1FA-4DCB-9B6D-C27C332287ED}" srcOrd="1" destOrd="0" presId="urn:microsoft.com/office/officeart/2005/8/layout/hierarchy1"/>
+    <dgm:cxn modelId="{C02DE778-128B-43FF-BCCB-5D47C0FD37E2}" type="presParOf" srcId="{78FCFF42-C1FA-4DCB-9B6D-C27C332287ED}" destId="{06823124-23A7-4628-A115-4DD920C7DD1B}" srcOrd="0" destOrd="0" presId="urn:microsoft.com/office/officeart/2005/8/layout/hierarchy1"/>
+    <dgm:cxn modelId="{10A7E492-C196-43E6-A0CB-FD483E4A657B}" type="presParOf" srcId="{06823124-23A7-4628-A115-4DD920C7DD1B}" destId="{82BC4998-AD16-4377-91A9-727CDDC0130C}" srcOrd="0" destOrd="0" presId="urn:microsoft.com/office/officeart/2005/8/layout/hierarchy1"/>
+    <dgm:cxn modelId="{74A6ADB8-2CBD-42A7-AA77-90C9062ABD2C}" type="presParOf" srcId="{06823124-23A7-4628-A115-4DD920C7DD1B}" destId="{DC1CB872-9C05-4F25-B0E3-2EBDE327DDD9}" srcOrd="1" destOrd="0" presId="urn:microsoft.com/office/officeart/2005/8/layout/hierarchy1"/>
+    <dgm:cxn modelId="{D724A8B5-C457-4948-ABF5-CD035E56929A}" type="presParOf" srcId="{78FCFF42-C1FA-4DCB-9B6D-C27C332287ED}" destId="{1955EF01-5B20-47A5-B0E7-8C0891A0DB40}" srcOrd="1" destOrd="0" presId="urn:microsoft.com/office/officeart/2005/8/layout/hierarchy1"/>
+    <dgm:cxn modelId="{0AC16AD2-3420-41C9-82DC-65C55129773A}" type="presParOf" srcId="{714ADD8D-F3FF-4A47-ABBC-11492083D5FA}" destId="{D3D3B3D3-D91F-484A-92D1-FBC47C15D405}" srcOrd="2" destOrd="0" presId="urn:microsoft.com/office/officeart/2005/8/layout/hierarchy1"/>
+    <dgm:cxn modelId="{C1384993-1A68-45CB-B894-027C7D9C21DF}" type="presParOf" srcId="{714ADD8D-F3FF-4A47-ABBC-11492083D5FA}" destId="{FF93804C-119B-4ED7-8D1D-4592D9C013B5}" srcOrd="3" destOrd="0" presId="urn:microsoft.com/office/officeart/2005/8/layout/hierarchy1"/>
+    <dgm:cxn modelId="{6E5E679F-EDAB-4215-9549-A15F6490CB3C}" type="presParOf" srcId="{FF93804C-119B-4ED7-8D1D-4592D9C013B5}" destId="{88A4453C-3DCD-4043-9A45-0D377468FEBB}" srcOrd="0" destOrd="0" presId="urn:microsoft.com/office/officeart/2005/8/layout/hierarchy1"/>
+    <dgm:cxn modelId="{2EDCD3C4-8B1C-45F2-B67D-9C027DB324C5}" type="presParOf" srcId="{88A4453C-3DCD-4043-9A45-0D377468FEBB}" destId="{3AC40D63-C3EE-41C3-808F-A8A8F66D511D}" srcOrd="0" destOrd="0" presId="urn:microsoft.com/office/officeart/2005/8/layout/hierarchy1"/>
+    <dgm:cxn modelId="{FE42789E-0DEF-4504-9583-1147D4D75B78}" type="presParOf" srcId="{88A4453C-3DCD-4043-9A45-0D377468FEBB}" destId="{DB2FF858-5275-4184-AF53-2D48A5A09D42}" srcOrd="1" destOrd="0" presId="urn:microsoft.com/office/officeart/2005/8/layout/hierarchy1"/>
+    <dgm:cxn modelId="{347DE537-F0C6-40F3-8112-E1864366ED01}" type="presParOf" srcId="{FF93804C-119B-4ED7-8D1D-4592D9C013B5}" destId="{D2C95C6E-EE31-4591-8909-69E56C216D3C}" srcOrd="1" destOrd="0" presId="urn:microsoft.com/office/officeart/2005/8/layout/hierarchy1"/>
+    <dgm:cxn modelId="{7DD3A182-C9F7-42CA-A29B-4F3EF0DBDB17}" type="presParOf" srcId="{D2C95C6E-EE31-4591-8909-69E56C216D3C}" destId="{1D39D5CA-F228-4320-959A-AB2095078600}" srcOrd="0" destOrd="0" presId="urn:microsoft.com/office/officeart/2005/8/layout/hierarchy1"/>
+    <dgm:cxn modelId="{3DD05508-058C-4722-9E40-783908FC36F5}" type="presParOf" srcId="{D2C95C6E-EE31-4591-8909-69E56C216D3C}" destId="{3B56ACF0-6C04-4A2A-B8A5-7E4699FEA08E}" srcOrd="1" destOrd="0" presId="urn:microsoft.com/office/officeart/2005/8/layout/hierarchy1"/>
+    <dgm:cxn modelId="{5A8B04D4-B605-48C2-96F3-5336782EB1D5}" type="presParOf" srcId="{3B56ACF0-6C04-4A2A-B8A5-7E4699FEA08E}" destId="{6BCFF7EA-D2CC-4C96-8BF6-0118D6BFD1C6}" srcOrd="0" destOrd="0" presId="urn:microsoft.com/office/officeart/2005/8/layout/hierarchy1"/>
+    <dgm:cxn modelId="{50A51971-95C1-4E25-8020-2A77A5AD9CA4}" type="presParOf" srcId="{6BCFF7EA-D2CC-4C96-8BF6-0118D6BFD1C6}" destId="{B4EC51ED-519A-4578-8BDD-6833A90E8BAD}" srcOrd="0" destOrd="0" presId="urn:microsoft.com/office/officeart/2005/8/layout/hierarchy1"/>
+    <dgm:cxn modelId="{33235C43-67CC-4299-BE0A-EA2B10E63FE3}" type="presParOf" srcId="{6BCFF7EA-D2CC-4C96-8BF6-0118D6BFD1C6}" destId="{C0665EDE-3D2A-4F64-B515-36B0164DE301}" srcOrd="1" destOrd="0" presId="urn:microsoft.com/office/officeart/2005/8/layout/hierarchy1"/>
+    <dgm:cxn modelId="{0318F34A-0814-44F6-A43C-8CAFF0A95C6F}" type="presParOf" srcId="{3B56ACF0-6C04-4A2A-B8A5-7E4699FEA08E}" destId="{1F53C124-B66B-4427-9FB1-B469369CDF29}" srcOrd="1" destOrd="0" presId="urn:microsoft.com/office/officeart/2005/8/layout/hierarchy1"/>
+    <dgm:cxn modelId="{5023E88A-0862-414B-8728-AE241024D244}" type="presParOf" srcId="{1F53C124-B66B-4427-9FB1-B469369CDF29}" destId="{16384994-AD1E-4B90-A5D7-5D2F90ED0B14}" srcOrd="0" destOrd="0" presId="urn:microsoft.com/office/officeart/2005/8/layout/hierarchy1"/>
+    <dgm:cxn modelId="{82861EBA-8F08-4AE2-B6EF-480D125C8C40}" type="presParOf" srcId="{1F53C124-B66B-4427-9FB1-B469369CDF29}" destId="{A52D19CC-00E8-4A4B-A66F-B81F8D65261D}" srcOrd="1" destOrd="0" presId="urn:microsoft.com/office/officeart/2005/8/layout/hierarchy1"/>
+    <dgm:cxn modelId="{9C15DD75-FD26-4297-8EA2-4967B9BA684E}" type="presParOf" srcId="{A52D19CC-00E8-4A4B-A66F-B81F8D65261D}" destId="{F431B9E8-9355-44C7-8E69-8321659CA57C}" srcOrd="0" destOrd="0" presId="urn:microsoft.com/office/officeart/2005/8/layout/hierarchy1"/>
+    <dgm:cxn modelId="{645BBB6E-DC18-441C-9847-8DF9DBEBEF77}" type="presParOf" srcId="{F431B9E8-9355-44C7-8E69-8321659CA57C}" destId="{24124124-777A-47BD-AA31-CF4F22E14B5C}" srcOrd="0" destOrd="0" presId="urn:microsoft.com/office/officeart/2005/8/layout/hierarchy1"/>
+    <dgm:cxn modelId="{7E8FDCA2-507B-4BAE-AC4E-19B425849FFF}" type="presParOf" srcId="{F431B9E8-9355-44C7-8E69-8321659CA57C}" destId="{757EF34B-C097-44DF-AC9B-8385AC739496}" srcOrd="1" destOrd="0" presId="urn:microsoft.com/office/officeart/2005/8/layout/hierarchy1"/>
+    <dgm:cxn modelId="{FCEE6355-6162-44A4-BBE0-04B30EA12353}" type="presParOf" srcId="{A52D19CC-00E8-4A4B-A66F-B81F8D65261D}" destId="{FCAC1C68-3BA9-40E8-ABBD-7458F73B3F9C}" srcOrd="1" destOrd="0" presId="urn:microsoft.com/office/officeart/2005/8/layout/hierarchy1"/>
+    <dgm:cxn modelId="{9A2CCA6F-D68A-40EC-A772-7221459AB047}" type="presParOf" srcId="{1F53C124-B66B-4427-9FB1-B469369CDF29}" destId="{BE9C0818-CDDD-4CB0-8161-DC8CB68322C2}" srcOrd="2" destOrd="0" presId="urn:microsoft.com/office/officeart/2005/8/layout/hierarchy1"/>
+    <dgm:cxn modelId="{07763D95-C3B0-4580-8235-3CEB9A9D8854}" type="presParOf" srcId="{1F53C124-B66B-4427-9FB1-B469369CDF29}" destId="{B386AE9A-13C7-4866-96C9-6C1309DEF888}" srcOrd="3" destOrd="0" presId="urn:microsoft.com/office/officeart/2005/8/layout/hierarchy1"/>
+    <dgm:cxn modelId="{5C27CBD4-EBB1-4EEF-AB49-4906CC1EF7A5}" type="presParOf" srcId="{B386AE9A-13C7-4866-96C9-6C1309DEF888}" destId="{90C30950-EBE4-4C12-8BBC-05365023B2C3}" srcOrd="0" destOrd="0" presId="urn:microsoft.com/office/officeart/2005/8/layout/hierarchy1"/>
+    <dgm:cxn modelId="{9243B65F-182C-4CB6-AF9A-9D522A8101D5}" type="presParOf" srcId="{90C30950-EBE4-4C12-8BBC-05365023B2C3}" destId="{6BBE38B4-65D4-44DA-8A61-CD9FA5E465DA}" srcOrd="0" destOrd="0" presId="urn:microsoft.com/office/officeart/2005/8/layout/hierarchy1"/>
+    <dgm:cxn modelId="{2669AB35-0CD5-4150-B410-58E25F81341E}" type="presParOf" srcId="{90C30950-EBE4-4C12-8BBC-05365023B2C3}" destId="{3291D003-0E66-4D15-8EFB-EB334AE4E3FB}" srcOrd="1" destOrd="0" presId="urn:microsoft.com/office/officeart/2005/8/layout/hierarchy1"/>
+    <dgm:cxn modelId="{DEC01FCD-429D-458B-A8F4-B589FF0027B0}" type="presParOf" srcId="{B386AE9A-13C7-4866-96C9-6C1309DEF888}" destId="{4905D5FE-8357-4E9A-9746-613D31523EA4}" srcOrd="1" destOrd="0" presId="urn:microsoft.com/office/officeart/2005/8/layout/hierarchy1"/>
+    <dgm:cxn modelId="{6FE69B27-00D0-48C0-A0BD-B4007E16F890}" type="presParOf" srcId="{1F53C124-B66B-4427-9FB1-B469369CDF29}" destId="{63B9F506-A002-4160-A37C-10403C1C5251}" srcOrd="4" destOrd="0" presId="urn:microsoft.com/office/officeart/2005/8/layout/hierarchy1"/>
+    <dgm:cxn modelId="{ED48F1CE-9BD8-4BEB-8FFA-AA1340EC1B04}" type="presParOf" srcId="{1F53C124-B66B-4427-9FB1-B469369CDF29}" destId="{84BC4951-6A81-4FD1-BC28-EDE81FA6FC59}" srcOrd="5" destOrd="0" presId="urn:microsoft.com/office/officeart/2005/8/layout/hierarchy1"/>
+    <dgm:cxn modelId="{825AEE06-F745-49C5-AEA2-6598B1B17A2B}" type="presParOf" srcId="{84BC4951-6A81-4FD1-BC28-EDE81FA6FC59}" destId="{2D184ED1-42A2-4933-991D-35006C6744D1}" srcOrd="0" destOrd="0" presId="urn:microsoft.com/office/officeart/2005/8/layout/hierarchy1"/>
+    <dgm:cxn modelId="{DE4F865E-3809-48F5-A747-179710BB7091}" type="presParOf" srcId="{2D184ED1-42A2-4933-991D-35006C6744D1}" destId="{75C06F5A-D734-43E8-B46B-575404C601CA}" srcOrd="0" destOrd="0" presId="urn:microsoft.com/office/officeart/2005/8/layout/hierarchy1"/>
+    <dgm:cxn modelId="{C3D664A0-0263-42BF-80E8-4963CCBD5A5B}" type="presParOf" srcId="{2D184ED1-42A2-4933-991D-35006C6744D1}" destId="{46E67D11-29CB-4DFC-AD14-C0C42664C125}" srcOrd="1" destOrd="0" presId="urn:microsoft.com/office/officeart/2005/8/layout/hierarchy1"/>
+    <dgm:cxn modelId="{EEED6804-A33A-48AC-ABD9-EC44922564E4}" type="presParOf" srcId="{84BC4951-6A81-4FD1-BC28-EDE81FA6FC59}" destId="{F8203A42-EF6B-4364-8AA4-9872AEB0C76D}" srcOrd="1" destOrd="0" presId="urn:microsoft.com/office/officeart/2005/8/layout/hierarchy1"/>
+    <dgm:cxn modelId="{D7827BE3-2CA7-4335-889E-98F3D4B7DB28}" type="presParOf" srcId="{714ADD8D-F3FF-4A47-ABBC-11492083D5FA}" destId="{1891B0A3-B658-43D1-8CF6-11236A525B26}" srcOrd="4" destOrd="0" presId="urn:microsoft.com/office/officeart/2005/8/layout/hierarchy1"/>
+    <dgm:cxn modelId="{FED41DC5-6153-4EEA-AF07-CFF535A71040}" type="presParOf" srcId="{714ADD8D-F3FF-4A47-ABBC-11492083D5FA}" destId="{72216344-E268-49E2-9838-E39FF12F6E7A}" srcOrd="5" destOrd="0" presId="urn:microsoft.com/office/officeart/2005/8/layout/hierarchy1"/>
+    <dgm:cxn modelId="{D3B1B7CD-1260-4602-9C9B-C32C272056FF}" type="presParOf" srcId="{72216344-E268-49E2-9838-E39FF12F6E7A}" destId="{637FB3D2-2B6F-49D2-93CC-96332F776AAC}" srcOrd="0" destOrd="0" presId="urn:microsoft.com/office/officeart/2005/8/layout/hierarchy1"/>
+    <dgm:cxn modelId="{2222052F-57C6-44C5-B033-C6AA26279411}" type="presParOf" srcId="{637FB3D2-2B6F-49D2-93CC-96332F776AAC}" destId="{9C7CD5C7-A5FC-4CAA-AAF5-F176C0D31063}" srcOrd="0" destOrd="0" presId="urn:microsoft.com/office/officeart/2005/8/layout/hierarchy1"/>
+    <dgm:cxn modelId="{07FF7D22-1E83-4B08-80A7-5DEDD72BA24A}" type="presParOf" srcId="{637FB3D2-2B6F-49D2-93CC-96332F776AAC}" destId="{D340E7BC-0D3C-47E2-A650-F70F4C7D251B}" srcOrd="1" destOrd="0" presId="urn:microsoft.com/office/officeart/2005/8/layout/hierarchy1"/>
+    <dgm:cxn modelId="{D66C6FF2-ECA2-406A-8DE4-99994FDDCF79}" type="presParOf" srcId="{72216344-E268-49E2-9838-E39FF12F6E7A}" destId="{A5913F8C-3FA5-4CD7-959A-B91F032E658B}" srcOrd="1" destOrd="0" presId="urn:microsoft.com/office/officeart/2005/8/layout/hierarchy1"/>
+    <dgm:cxn modelId="{B11C0AC8-23B1-4DA1-BF09-D7B6E16D0367}" type="presParOf" srcId="{3F316E6A-BEA5-4172-8B00-F77035605CE0}" destId="{C37A326F-7C5D-47D8-BC7D-0D459CFA78F0}" srcOrd="2" destOrd="0" presId="urn:microsoft.com/office/officeart/2005/8/layout/hierarchy1"/>
+    <dgm:cxn modelId="{C4AD647E-3767-49FB-B19D-2F7A3FE44BA2}" type="presParOf" srcId="{3F316E6A-BEA5-4172-8B00-F77035605CE0}" destId="{84DED8B0-C809-4AB5-94BA-B1D272BC4DCC}" srcOrd="3" destOrd="0" presId="urn:microsoft.com/office/officeart/2005/8/layout/hierarchy1"/>
+    <dgm:cxn modelId="{5ECBB508-A068-4F66-B376-0EA0F529E9FA}" type="presParOf" srcId="{84DED8B0-C809-4AB5-94BA-B1D272BC4DCC}" destId="{0153CD79-19C2-4E15-B30E-457BC4EF814C}" srcOrd="0" destOrd="0" presId="urn:microsoft.com/office/officeart/2005/8/layout/hierarchy1"/>
+    <dgm:cxn modelId="{7686D6EE-E1EB-4D14-8D03-0C42A3B54202}" type="presParOf" srcId="{0153CD79-19C2-4E15-B30E-457BC4EF814C}" destId="{60A31663-051F-4F4A-B668-00758FF9794D}" srcOrd="0" destOrd="0" presId="urn:microsoft.com/office/officeart/2005/8/layout/hierarchy1"/>
+    <dgm:cxn modelId="{4F630BCC-845C-4266-8F0E-712916202D0C}" type="presParOf" srcId="{0153CD79-19C2-4E15-B30E-457BC4EF814C}" destId="{961A5CB1-8892-4F2D-83B7-B17ED46C7674}" srcOrd="1" destOrd="0" presId="urn:microsoft.com/office/officeart/2005/8/layout/hierarchy1"/>
+    <dgm:cxn modelId="{48EB287F-998A-4A2A-9159-1C9E1066E464}" type="presParOf" srcId="{84DED8B0-C809-4AB5-94BA-B1D272BC4DCC}" destId="{88BBCB26-A011-43A6-81E2-370E54697359}" srcOrd="1" destOrd="0" presId="urn:microsoft.com/office/officeart/2005/8/layout/hierarchy1"/>
+    <dgm:cxn modelId="{6E9664F6-19E9-4673-B291-7AB213318059}" type="presParOf" srcId="{88BBCB26-A011-43A6-81E2-370E54697359}" destId="{963917FF-A80E-4A65-876D-C33B74EB630C}" srcOrd="0" destOrd="0" presId="urn:microsoft.com/office/officeart/2005/8/layout/hierarchy1"/>
+    <dgm:cxn modelId="{51080C03-44F5-4B84-8AC0-A45DAA6AF232}" type="presParOf" srcId="{88BBCB26-A011-43A6-81E2-370E54697359}" destId="{3DB11104-7839-4BA7-B2FB-134013A51622}" srcOrd="1" destOrd="0" presId="urn:microsoft.com/office/officeart/2005/8/layout/hierarchy1"/>
+    <dgm:cxn modelId="{C62A9C79-DCEA-4FD6-90B9-524AAD4347CC}" type="presParOf" srcId="{3DB11104-7839-4BA7-B2FB-134013A51622}" destId="{C7612EA4-9176-49BB-8835-818BBF2417A9}" srcOrd="0" destOrd="0" presId="urn:microsoft.com/office/officeart/2005/8/layout/hierarchy1"/>
+    <dgm:cxn modelId="{55279DA3-ACF9-442D-8F7A-4791F9208651}" type="presParOf" srcId="{C7612EA4-9176-49BB-8835-818BBF2417A9}" destId="{A8CF6299-B9BF-415B-A668-C29DABAF4EF9}" srcOrd="0" destOrd="0" presId="urn:microsoft.com/office/officeart/2005/8/layout/hierarchy1"/>
+    <dgm:cxn modelId="{ACAF3925-F2B1-4ED2-9913-C2096C50B797}" type="presParOf" srcId="{C7612EA4-9176-49BB-8835-818BBF2417A9}" destId="{6A70DF2B-F050-40E0-ABCD-620EE6050910}" srcOrd="1" destOrd="0" presId="urn:microsoft.com/office/officeart/2005/8/layout/hierarchy1"/>
+    <dgm:cxn modelId="{0C9E1F03-F47D-4721-9AD8-E3BBD8260591}" type="presParOf" srcId="{3DB11104-7839-4BA7-B2FB-134013A51622}" destId="{D5F63F1E-7634-4DB1-8C5B-FEA2766C7D0B}" srcOrd="1" destOrd="0" presId="urn:microsoft.com/office/officeart/2005/8/layout/hierarchy1"/>
+    <dgm:cxn modelId="{E27E27E5-67DC-4B25-A649-B77CF1FC331C}" type="presParOf" srcId="{88BBCB26-A011-43A6-81E2-370E54697359}" destId="{4E90F300-9602-4764-A39E-2ECDBCA80D70}" srcOrd="2" destOrd="0" presId="urn:microsoft.com/office/officeart/2005/8/layout/hierarchy1"/>
+    <dgm:cxn modelId="{14BB275A-251B-49FC-9458-BC86CB282B1A}" type="presParOf" srcId="{88BBCB26-A011-43A6-81E2-370E54697359}" destId="{D5BA7700-DE79-4EEE-9C20-F97C8ACFE582}" srcOrd="3" destOrd="0" presId="urn:microsoft.com/office/officeart/2005/8/layout/hierarchy1"/>
+    <dgm:cxn modelId="{6559A550-4799-47ED-A715-2144BBAAD69A}" type="presParOf" srcId="{D5BA7700-DE79-4EEE-9C20-F97C8ACFE582}" destId="{03221724-81ED-4C8C-B1EC-5317F0C47F9F}" srcOrd="0" destOrd="0" presId="urn:microsoft.com/office/officeart/2005/8/layout/hierarchy1"/>
+    <dgm:cxn modelId="{010958B0-1B10-4ED2-B27B-8DBABFB4FD4D}" type="presParOf" srcId="{03221724-81ED-4C8C-B1EC-5317F0C47F9F}" destId="{F47A491A-279B-4865-9B1B-91F3AB521726}" srcOrd="0" destOrd="0" presId="urn:microsoft.com/office/officeart/2005/8/layout/hierarchy1"/>
+    <dgm:cxn modelId="{7A2CA41B-1289-4133-80EF-CA9CD6AF8B1D}" type="presParOf" srcId="{03221724-81ED-4C8C-B1EC-5317F0C47F9F}" destId="{617A448A-ACA8-4875-9224-D715A99F1C92}" srcOrd="1" destOrd="0" presId="urn:microsoft.com/office/officeart/2005/8/layout/hierarchy1"/>
+    <dgm:cxn modelId="{6A5C4346-63EC-420F-B22E-7BA9D47C869C}" type="presParOf" srcId="{D5BA7700-DE79-4EEE-9C20-F97C8ACFE582}" destId="{3D439BA5-16A9-4EAA-B41C-3AAB51485F35}" srcOrd="1" destOrd="0" presId="urn:microsoft.com/office/officeart/2005/8/layout/hierarchy1"/>
+    <dgm:cxn modelId="{E553367B-1217-4FAC-9E22-27F0107CD786}" type="presParOf" srcId="{3D439BA5-16A9-4EAA-B41C-3AAB51485F35}" destId="{9794BCFB-71ED-47A7-ABD8-09E0F05219AD}" srcOrd="0" destOrd="0" presId="urn:microsoft.com/office/officeart/2005/8/layout/hierarchy1"/>
+    <dgm:cxn modelId="{D5105545-DDA5-4F8F-A0B6-5F963FD289A1}" type="presParOf" srcId="{3D439BA5-16A9-4EAA-B41C-3AAB51485F35}" destId="{1BBFB4EC-FB60-4117-8F25-720D2A2EF1A6}" srcOrd="1" destOrd="0" presId="urn:microsoft.com/office/officeart/2005/8/layout/hierarchy1"/>
+    <dgm:cxn modelId="{29BF4DAC-A16B-47F5-9AC6-638DD656737F}" type="presParOf" srcId="{1BBFB4EC-FB60-4117-8F25-720D2A2EF1A6}" destId="{70046B96-CBC7-4D8D-88B1-1008BE874012}" srcOrd="0" destOrd="0" presId="urn:microsoft.com/office/officeart/2005/8/layout/hierarchy1"/>
+    <dgm:cxn modelId="{18E402A1-BB32-4ADC-9E1F-13AE1BB1AE13}" type="presParOf" srcId="{70046B96-CBC7-4D8D-88B1-1008BE874012}" destId="{F70F57AD-8A19-4B08-9CA8-AC3645BB213B}" srcOrd="0" destOrd="0" presId="urn:microsoft.com/office/officeart/2005/8/layout/hierarchy1"/>
+    <dgm:cxn modelId="{B370A2CC-2B48-4844-9D74-728D7F76293F}" type="presParOf" srcId="{70046B96-CBC7-4D8D-88B1-1008BE874012}" destId="{E5CD6793-4D8D-4300-AA7B-748120C464A9}" srcOrd="1" destOrd="0" presId="urn:microsoft.com/office/officeart/2005/8/layout/hierarchy1"/>
+    <dgm:cxn modelId="{7147A42B-9CE1-4D09-9360-362874AFA1D2}" type="presParOf" srcId="{1BBFB4EC-FB60-4117-8F25-720D2A2EF1A6}" destId="{9B707273-72D0-47EC-A677-A0FE0067F16D}" srcOrd="1" destOrd="0" presId="urn:microsoft.com/office/officeart/2005/8/layout/hierarchy1"/>
+    <dgm:cxn modelId="{9A73E21E-9C28-4EC6-810B-40AA9499FD9D}" type="presParOf" srcId="{9B707273-72D0-47EC-A677-A0FE0067F16D}" destId="{AD0DAE16-4E18-4E49-9270-A9F06B99D0FE}" srcOrd="0" destOrd="0" presId="urn:microsoft.com/office/officeart/2005/8/layout/hierarchy1"/>
+    <dgm:cxn modelId="{66D0B032-86C6-457A-B6F7-522B02BD9828}" type="presParOf" srcId="{9B707273-72D0-47EC-A677-A0FE0067F16D}" destId="{7F969468-84E8-4D6F-8B12-4831D8998617}" srcOrd="1" destOrd="0" presId="urn:microsoft.com/office/officeart/2005/8/layout/hierarchy1"/>
+    <dgm:cxn modelId="{D6FA29A0-EEC1-40AD-B6A0-E948DC3329E8}" type="presParOf" srcId="{7F969468-84E8-4D6F-8B12-4831D8998617}" destId="{7646A4CD-3B12-4A37-9EAB-561FEE7E066C}" srcOrd="0" destOrd="0" presId="urn:microsoft.com/office/officeart/2005/8/layout/hierarchy1"/>
+    <dgm:cxn modelId="{F66A3E34-EFC5-4B4E-B453-F5191046AFE2}" type="presParOf" srcId="{7646A4CD-3B12-4A37-9EAB-561FEE7E066C}" destId="{6C64B19F-7503-4888-AB5D-5D4EA51E2946}" srcOrd="0" destOrd="0" presId="urn:microsoft.com/office/officeart/2005/8/layout/hierarchy1"/>
+    <dgm:cxn modelId="{E328BDD8-0FD1-4FEE-9809-9F8274DED1C9}" type="presParOf" srcId="{7646A4CD-3B12-4A37-9EAB-561FEE7E066C}" destId="{FB93550E-2C93-4235-8C7E-81C55A58ECA3}" srcOrd="1" destOrd="0" presId="urn:microsoft.com/office/officeart/2005/8/layout/hierarchy1"/>
+    <dgm:cxn modelId="{0C61D127-025F-49A5-9A3B-EFB00FAD9BCB}" type="presParOf" srcId="{7F969468-84E8-4D6F-8B12-4831D8998617}" destId="{2B42A85C-828E-4501-BF26-DF772143058A}" srcOrd="1" destOrd="0" presId="urn:microsoft.com/office/officeart/2005/8/layout/hierarchy1"/>
+    <dgm:cxn modelId="{8F69E651-0E37-4AB3-8105-6EE7F0A79BD8}" type="presParOf" srcId="{9B707273-72D0-47EC-A677-A0FE0067F16D}" destId="{78E2DF06-ADB7-4671-8392-78802780D1CF}" srcOrd="2" destOrd="0" presId="urn:microsoft.com/office/officeart/2005/8/layout/hierarchy1"/>
+    <dgm:cxn modelId="{66FE99B3-CEE7-4D22-BD91-F934798B6487}" type="presParOf" srcId="{9B707273-72D0-47EC-A677-A0FE0067F16D}" destId="{C291DB2C-5DD8-48F4-A60E-9BDC6B51BB18}" srcOrd="3" destOrd="0" presId="urn:microsoft.com/office/officeart/2005/8/layout/hierarchy1"/>
+    <dgm:cxn modelId="{58EE6899-F963-44BF-807D-54F19FB82D27}" type="presParOf" srcId="{C291DB2C-5DD8-48F4-A60E-9BDC6B51BB18}" destId="{0B57DDF6-161A-479A-8668-03AE1A18F531}" srcOrd="0" destOrd="0" presId="urn:microsoft.com/office/officeart/2005/8/layout/hierarchy1"/>
+    <dgm:cxn modelId="{C9C4AA58-3F91-40F8-BBE7-C00A298F71C7}" type="presParOf" srcId="{0B57DDF6-161A-479A-8668-03AE1A18F531}" destId="{1D9C3159-082A-4E66-A610-76BFDA15D247}" srcOrd="0" destOrd="0" presId="urn:microsoft.com/office/officeart/2005/8/layout/hierarchy1"/>
+    <dgm:cxn modelId="{CE37C7FF-22D2-42B7-885A-DF7B7F844AFB}" type="presParOf" srcId="{0B57DDF6-161A-479A-8668-03AE1A18F531}" destId="{2647D3AA-5A90-4FD5-A5C8-0FF72B98A1A2}" srcOrd="1" destOrd="0" presId="urn:microsoft.com/office/officeart/2005/8/layout/hierarchy1"/>
+    <dgm:cxn modelId="{31D3A3A9-1BD7-4155-BD81-C5B826DFBCC7}" type="presParOf" srcId="{C291DB2C-5DD8-48F4-A60E-9BDC6B51BB18}" destId="{BEB6116E-451C-4384-AA16-10CCDEF3B9C3}" srcOrd="1" destOrd="0" presId="urn:microsoft.com/office/officeart/2005/8/layout/hierarchy1"/>
+    <dgm:cxn modelId="{367925AF-7106-4A06-8CD2-E0EF28074A02}" type="presParOf" srcId="{9B707273-72D0-47EC-A677-A0FE0067F16D}" destId="{2C77A300-668D-4C56-BDAB-E25B6D190A04}" srcOrd="4" destOrd="0" presId="urn:microsoft.com/office/officeart/2005/8/layout/hierarchy1"/>
+    <dgm:cxn modelId="{1EC37754-D25E-46C6-8907-921CF454D4D7}" type="presParOf" srcId="{9B707273-72D0-47EC-A677-A0FE0067F16D}" destId="{BF9BDA99-0757-4791-BB02-9621F23B1AE5}" srcOrd="5" destOrd="0" presId="urn:microsoft.com/office/officeart/2005/8/layout/hierarchy1"/>
+    <dgm:cxn modelId="{E388189E-EFC4-4D78-9AB6-D62E5ABD9E22}" type="presParOf" srcId="{BF9BDA99-0757-4791-BB02-9621F23B1AE5}" destId="{9CE163E8-09A3-4622-97CC-6BE0DF729AE8}" srcOrd="0" destOrd="0" presId="urn:microsoft.com/office/officeart/2005/8/layout/hierarchy1"/>
+    <dgm:cxn modelId="{92AC8436-95EA-4448-B3AE-5A6C337B03ED}" type="presParOf" srcId="{9CE163E8-09A3-4622-97CC-6BE0DF729AE8}" destId="{C4D9040F-4158-41BF-9761-38CEED78B991}" srcOrd="0" destOrd="0" presId="urn:microsoft.com/office/officeart/2005/8/layout/hierarchy1"/>
+    <dgm:cxn modelId="{1FD9FD92-9A2A-4FBF-9BEC-2E488A62BBEF}" type="presParOf" srcId="{9CE163E8-09A3-4622-97CC-6BE0DF729AE8}" destId="{0C32355E-162E-43EF-A1FA-AA8C5DF1602F}" srcOrd="1" destOrd="0" presId="urn:microsoft.com/office/officeart/2005/8/layout/hierarchy1"/>
+    <dgm:cxn modelId="{7B94A7A0-17AF-489E-A4BB-5568DF499CAA}" type="presParOf" srcId="{BF9BDA99-0757-4791-BB02-9621F23B1AE5}" destId="{1B850AEB-9150-4766-B16D-CF3F2D744489}" srcOrd="1" destOrd="0" presId="urn:microsoft.com/office/officeart/2005/8/layout/hierarchy1"/>
+    <dgm:cxn modelId="{32AD862E-2422-4F17-A0C1-234FD0AF5C9A}" type="presParOf" srcId="{88BBCB26-A011-43A6-81E2-370E54697359}" destId="{0368E3CD-538C-490E-AF2E-7DA2988E784B}" srcOrd="4" destOrd="0" presId="urn:microsoft.com/office/officeart/2005/8/layout/hierarchy1"/>
+    <dgm:cxn modelId="{BEA249DF-5905-4492-8754-6BB20D0DC3EE}" type="presParOf" srcId="{88BBCB26-A011-43A6-81E2-370E54697359}" destId="{66E883EA-E03E-46C7-8106-8151A317C627}" srcOrd="5" destOrd="0" presId="urn:microsoft.com/office/officeart/2005/8/layout/hierarchy1"/>
+    <dgm:cxn modelId="{B99FEE67-3BCA-491D-96FC-B1A8D103FD70}" type="presParOf" srcId="{66E883EA-E03E-46C7-8106-8151A317C627}" destId="{0198B8F8-1DC0-4082-BE40-2EC8F5BED822}" srcOrd="0" destOrd="0" presId="urn:microsoft.com/office/officeart/2005/8/layout/hierarchy1"/>
+    <dgm:cxn modelId="{5CF839DA-E7D2-45F3-95B7-0E2B03723225}" type="presParOf" srcId="{0198B8F8-1DC0-4082-BE40-2EC8F5BED822}" destId="{B509352A-AC51-4323-A618-802EB9394C50}" srcOrd="0" destOrd="0" presId="urn:microsoft.com/office/officeart/2005/8/layout/hierarchy1"/>
+    <dgm:cxn modelId="{E0753A98-A083-426C-92A3-B5A5F961EF15}" type="presParOf" srcId="{0198B8F8-1DC0-4082-BE40-2EC8F5BED822}" destId="{42893060-B698-4383-AC7C-412A6B47AC6A}" srcOrd="1" destOrd="0" presId="urn:microsoft.com/office/officeart/2005/8/layout/hierarchy1"/>
+    <dgm:cxn modelId="{EF51816D-E5D9-442B-B16F-67EA95A08503}" type="presParOf" srcId="{66E883EA-E03E-46C7-8106-8151A317C627}" destId="{7C535FF7-A9DE-4405-B2E3-B1E087C55BD8}" srcOrd="1" destOrd="0" presId="urn:microsoft.com/office/officeart/2005/8/layout/hierarchy1"/>
+    <dgm:cxn modelId="{A6552F6C-488E-4BE6-AA25-8650D2EEB694}" type="presParOf" srcId="{3F316E6A-BEA5-4172-8B00-F77035605CE0}" destId="{282BB602-8AA6-4580-8FDF-DF0B938DD471}" srcOrd="4" destOrd="0" presId="urn:microsoft.com/office/officeart/2005/8/layout/hierarchy1"/>
+    <dgm:cxn modelId="{F9E2D3E4-C221-4545-B6EA-33AD06534849}" type="presParOf" srcId="{3F316E6A-BEA5-4172-8B00-F77035605CE0}" destId="{50D5C34F-FB51-40E1-9ACB-ED2DF199EDD0}" srcOrd="5" destOrd="0" presId="urn:microsoft.com/office/officeart/2005/8/layout/hierarchy1"/>
+    <dgm:cxn modelId="{AAA2ECFC-3067-41FA-AB54-4062FCA102BD}" type="presParOf" srcId="{50D5C34F-FB51-40E1-9ACB-ED2DF199EDD0}" destId="{3FC21EAC-F9DB-40E7-BE51-593C2E7B3BA3}" srcOrd="0" destOrd="0" presId="urn:microsoft.com/office/officeart/2005/8/layout/hierarchy1"/>
+    <dgm:cxn modelId="{095347AC-C868-4A25-B1FB-44D85BBCA575}" type="presParOf" srcId="{3FC21EAC-F9DB-40E7-BE51-593C2E7B3BA3}" destId="{C17A8EAD-4AB2-4E37-AF16-4B226A122DF9}" srcOrd="0" destOrd="0" presId="urn:microsoft.com/office/officeart/2005/8/layout/hierarchy1"/>
+    <dgm:cxn modelId="{8886E7C7-CEB3-4B78-A9F6-5F0A223AE118}" type="presParOf" srcId="{3FC21EAC-F9DB-40E7-BE51-593C2E7B3BA3}" destId="{7C2FBE99-DF30-4CA5-A7A1-0C69F5038C9D}" srcOrd="1" destOrd="0" presId="urn:microsoft.com/office/officeart/2005/8/layout/hierarchy1"/>
+    <dgm:cxn modelId="{48EE3A21-A0E1-4BD4-BC98-CB0825FC16E2}" type="presParOf" srcId="{50D5C34F-FB51-40E1-9ACB-ED2DF199EDD0}" destId="{205684F1-6A7A-4B6D-A612-E019DDEDB4B2}" srcOrd="1" destOrd="0" presId="urn:microsoft.com/office/officeart/2005/8/layout/hierarchy1"/>
   </dgm:cxnLst>
   <dgm:bg/>
   <dgm:whole/>
@@ -12922,201 +12958,201 @@
     </dgm:pt>
   </dgm:ptLst>
   <dgm:cxnLst>
-    <dgm:cxn modelId="{4F3EB71F-3D70-48D5-A2B9-AEE1FF5BD5B5}" type="presOf" srcId="{05AFFF34-8020-4494-B0AF-3B8FCE859F02}" destId="{21F216FC-1A29-4DA3-BE45-EBAAD540EDFF}" srcOrd="0" destOrd="0" presId="urn:microsoft.com/office/officeart/2005/8/layout/hierarchy2"/>
+    <dgm:cxn modelId="{61A229FC-F66D-44D7-82C0-BABF41CFC223}" type="presOf" srcId="{167FAECA-7F86-4699-8440-417F2D217544}" destId="{EAE0073B-E695-4C6C-B978-B5E3B7024E20}" srcOrd="0" destOrd="0" presId="urn:microsoft.com/office/officeart/2005/8/layout/hierarchy2"/>
+    <dgm:cxn modelId="{96A28B1C-30A3-4416-9C8A-86DFB740E233}" type="presOf" srcId="{811F41F9-23AE-4F3E-9695-05EB30B47BB2}" destId="{7D05C43C-DFC0-4A88-8A56-94706F21A1FA}" srcOrd="0" destOrd="0" presId="urn:microsoft.com/office/officeart/2005/8/layout/hierarchy2"/>
+    <dgm:cxn modelId="{3BC8E22E-3CC8-443C-9912-D734645FDF20}" type="presOf" srcId="{05AFFF34-8020-4494-B0AF-3B8FCE859F02}" destId="{C517C033-B09A-4E21-8604-8C0CA07E9762}" srcOrd="1" destOrd="0" presId="urn:microsoft.com/office/officeart/2005/8/layout/hierarchy2"/>
+    <dgm:cxn modelId="{6920ED83-38EB-4727-98DA-9126D9C32BE1}" srcId="{08EB2621-46CB-4202-ADE5-AB4B3522E59F}" destId="{AD20F728-8A1C-431A-A057-084EFAE2370E}" srcOrd="1" destOrd="0" parTransId="{29280282-54F1-45C6-8D42-4754C6BDCF91}" sibTransId="{4BE0A73D-F545-49DA-BD19-85E8D42A89C6}"/>
+    <dgm:cxn modelId="{1C7A0A98-E4E2-4F50-B887-21045B2BE362}" type="presOf" srcId="{90DC5E90-6F4B-47AA-87D8-9134DB917318}" destId="{16B11AF4-04C8-4F95-B50D-C951D10CBCFB}" srcOrd="0" destOrd="0" presId="urn:microsoft.com/office/officeart/2005/8/layout/hierarchy2"/>
+    <dgm:cxn modelId="{A963A524-4FCB-40FF-B5E8-EC3B644F4D34}" type="presOf" srcId="{F49A8C01-7410-48F0-BC22-AF5FC134600B}" destId="{3284F059-BB42-4147-B03D-CCCC684A12A7}" srcOrd="1" destOrd="0" presId="urn:microsoft.com/office/officeart/2005/8/layout/hierarchy2"/>
+    <dgm:cxn modelId="{BEDCDBA8-B317-40E4-9068-AEA52CEA394A}" type="presOf" srcId="{946EF0D6-3817-4E92-8FB9-6A907EBD07C9}" destId="{68438195-FD75-4EAF-817E-3D241C458B9B}" srcOrd="0" destOrd="0" presId="urn:microsoft.com/office/officeart/2005/8/layout/hierarchy2"/>
+    <dgm:cxn modelId="{7D5744CD-043B-468A-A028-CB04AD344382}" srcId="{A6F2A7DE-2AF6-4487-959F-D397992022A4}" destId="{B95568D8-D303-49EB-85AC-0942EA985617}" srcOrd="1" destOrd="0" parTransId="{8242B283-4BE2-4E85-BFEE-0EA44472760E}" sibTransId="{2E7F46BE-885D-482A-BC1E-BDED69909460}"/>
+    <dgm:cxn modelId="{1871161D-270C-4F21-A765-47D5BE4234BF}" type="presOf" srcId="{5C72BA27-4ED8-4268-8C59-0D96FD60F177}" destId="{6D38B18B-70EC-4AF7-A6FF-B5C7FE8D4DA4}" srcOrd="0" destOrd="0" presId="urn:microsoft.com/office/officeart/2005/8/layout/hierarchy2"/>
+    <dgm:cxn modelId="{08886351-CE2E-45B6-A910-3CBD32ACA704}" type="presOf" srcId="{29280282-54F1-45C6-8D42-4754C6BDCF91}" destId="{4A7F0945-CD52-46CF-9330-64955ED272D3}" srcOrd="0" destOrd="0" presId="urn:microsoft.com/office/officeart/2005/8/layout/hierarchy2"/>
+    <dgm:cxn modelId="{9AB5052B-A5DC-4697-8855-CEE89CC1BCE7}" srcId="{9ADEECC3-7F9F-46A7-B5DA-4F3694F77112}" destId="{15B13E3A-CE8B-4DDB-99F6-4A778AADA124}" srcOrd="0" destOrd="0" parTransId="{75F630ED-A7FC-4A27-96D8-2461E5115420}" sibTransId="{FEE16891-7989-46F7-9786-E8A184291411}"/>
+    <dgm:cxn modelId="{827A72D1-21A0-4839-9ABC-6F527650FABF}" type="presOf" srcId="{FAB60589-855B-4933-8283-6EA08460BF7F}" destId="{6693197B-78B7-47EE-9FE1-10471704F946}" srcOrd="1" destOrd="0" presId="urn:microsoft.com/office/officeart/2005/8/layout/hierarchy2"/>
     <dgm:cxn modelId="{5910A018-03A5-41B0-8A05-94B82A9D313D}" srcId="{5D61EA02-8BFA-4D0F-8E46-5E315580374A}" destId="{5C72BA27-4ED8-4268-8C59-0D96FD60F177}" srcOrd="0" destOrd="0" parTransId="{2BEEED00-B133-46F3-9B7F-8EF3EFD999F1}" sibTransId="{DD07C94F-AFD1-4731-A3E5-6EDB007D742B}"/>
+    <dgm:cxn modelId="{68B84796-2251-4D8A-806F-6B75E2D3AA99}" type="presOf" srcId="{5A06D474-CF30-4D35-8779-5ED70C17EFCB}" destId="{41370F12-1FA0-4579-8285-C15FA148591C}" srcOrd="0" destOrd="0" presId="urn:microsoft.com/office/officeart/2005/8/layout/hierarchy2"/>
+    <dgm:cxn modelId="{F83621F2-B276-488F-B739-DB7F9DC19D84}" type="presOf" srcId="{811F41F9-23AE-4F3E-9695-05EB30B47BB2}" destId="{33F3F195-0D69-437A-AA03-20F248E1E632}" srcOrd="1" destOrd="0" presId="urn:microsoft.com/office/officeart/2005/8/layout/hierarchy2"/>
+    <dgm:cxn modelId="{41CE30ED-0263-4348-837E-590E996323FC}" type="presOf" srcId="{9ADEECC3-7F9F-46A7-B5DA-4F3694F77112}" destId="{797FBD49-A139-409C-80D6-2992C6762477}" srcOrd="0" destOrd="0" presId="urn:microsoft.com/office/officeart/2005/8/layout/hierarchy2"/>
+    <dgm:cxn modelId="{E61A86DF-FF8D-4586-B43D-199D25F5D805}" srcId="{A6F2A7DE-2AF6-4487-959F-D397992022A4}" destId="{E2E4CF81-77EC-4CCE-8CBF-5EBF1BDFDD2A}" srcOrd="0" destOrd="0" parTransId="{05AFFF34-8020-4494-B0AF-3B8FCE859F02}" sibTransId="{EF61E1B0-9987-40EC-840C-30580C7CD5D4}"/>
+    <dgm:cxn modelId="{56ACC6B1-82EB-4815-8459-9761CF3DFBC1}" type="presOf" srcId="{DC7403F1-0571-424F-8BE8-3CC1536FDE8C}" destId="{BF0567E6-6DA9-48ED-9A37-47285840FDF7}" srcOrd="0" destOrd="0" presId="urn:microsoft.com/office/officeart/2005/8/layout/hierarchy2"/>
+    <dgm:cxn modelId="{EA0CF892-B274-4DBB-AB4A-2ABF9DBAD5EB}" srcId="{5D61EA02-8BFA-4D0F-8E46-5E315580374A}" destId="{2E691FFF-7427-44F8-A8A7-0CB32246E31C}" srcOrd="2" destOrd="0" parTransId="{9F12261C-2D8C-4E44-BC1A-1A217B62ECC2}" sibTransId="{45597987-FE80-404D-B411-72E39DC3C6A5}"/>
+    <dgm:cxn modelId="{0136CF4F-FB73-4491-A082-996B385CB7A3}" type="presOf" srcId="{9F12261C-2D8C-4E44-BC1A-1A217B62ECC2}" destId="{D88348ED-527A-4837-8156-098C1F615BFB}" srcOrd="0" destOrd="0" presId="urn:microsoft.com/office/officeart/2005/8/layout/hierarchy2"/>
+    <dgm:cxn modelId="{78FE41E9-4C80-4F39-BB9E-3824D485C25F}" type="presOf" srcId="{75F630ED-A7FC-4A27-96D8-2461E5115420}" destId="{E6077319-7C6E-4777-97B3-CA97D1DAD822}" srcOrd="1" destOrd="0" presId="urn:microsoft.com/office/officeart/2005/8/layout/hierarchy2"/>
+    <dgm:cxn modelId="{D56CDA9C-8BD0-4818-8A61-A7942F6C3C87}" type="presOf" srcId="{29280282-54F1-45C6-8D42-4754C6BDCF91}" destId="{9C019F64-9F54-4E42-B09D-B632A438C519}" srcOrd="1" destOrd="0" presId="urn:microsoft.com/office/officeart/2005/8/layout/hierarchy2"/>
+    <dgm:cxn modelId="{A8F95480-A1E4-452E-95DE-AC154E09DD18}" type="presOf" srcId="{2BEEED00-B133-46F3-9B7F-8EF3EFD999F1}" destId="{C971E15B-3AB3-4DCE-BC91-B1D0C67824A6}" srcOrd="1" destOrd="0" presId="urn:microsoft.com/office/officeart/2005/8/layout/hierarchy2"/>
+    <dgm:cxn modelId="{5CEF5F05-F03F-464C-8433-801CD3F6011B}" type="presOf" srcId="{946EF0D6-3817-4E92-8FB9-6A907EBD07C9}" destId="{E6950A32-D71C-4EA5-88AE-3B3F0287DC19}" srcOrd="1" destOrd="0" presId="urn:microsoft.com/office/officeart/2005/8/layout/hierarchy2"/>
+    <dgm:cxn modelId="{64372EED-BE5B-4ADE-BCD2-873D2670C39F}" type="presOf" srcId="{A68335E5-009E-44DF-97AB-B7A1ACEA24EB}" destId="{6C681D0A-EFBE-40D7-8FA9-0029C727D1F3}" srcOrd="1" destOrd="0" presId="urn:microsoft.com/office/officeart/2005/8/layout/hierarchy2"/>
+    <dgm:cxn modelId="{FB789917-330F-4475-839D-88F03BE9091D}" type="presOf" srcId="{058185CA-66DB-4273-A41B-CECD7A8DD30F}" destId="{F7DF3503-2E14-4B1A-9CBB-7E9883AC3E4A}" srcOrd="0" destOrd="0" presId="urn:microsoft.com/office/officeart/2005/8/layout/hierarchy2"/>
+    <dgm:cxn modelId="{10AC8BC4-4F86-4BEF-B834-9C231501014B}" type="presOf" srcId="{1CE192A6-6AB3-4451-998F-D2635F17DFF1}" destId="{C2015C7B-D32C-4CE2-BC7D-C9E321ED4B0D}" srcOrd="1" destOrd="0" presId="urn:microsoft.com/office/officeart/2005/8/layout/hierarchy2"/>
+    <dgm:cxn modelId="{3BFB411F-717E-43EA-B98E-C181B582A5A4}" srcId="{541A30EA-272A-418C-AFBA-B573FCDB56CE}" destId="{5D61EA02-8BFA-4D0F-8E46-5E315580374A}" srcOrd="0" destOrd="0" parTransId="{7A1608D9-E4CA-4808-BEE3-CED60C7A0DD1}" sibTransId="{B6D5FED1-833C-4A62-839E-2ED13889959B}"/>
+    <dgm:cxn modelId="{2890E43B-3DE4-4209-A427-5C8AA4090BAE}" type="presOf" srcId="{986B7168-B57B-41C8-BFC6-0EBF5796DDB7}" destId="{346F9867-B732-44D3-B591-4FC16781C35B}" srcOrd="1" destOrd="0" presId="urn:microsoft.com/office/officeart/2005/8/layout/hierarchy2"/>
+    <dgm:cxn modelId="{80FF10F8-7349-4586-8229-829742D5105E}" type="presOf" srcId="{AD20F728-8A1C-431A-A057-084EFAE2370E}" destId="{E36CEAF0-998B-4A4B-BA8D-EFF57F7AB8FA}" srcOrd="0" destOrd="0" presId="urn:microsoft.com/office/officeart/2005/8/layout/hierarchy2"/>
+    <dgm:cxn modelId="{90E74970-F516-4885-91E6-6C6AE7371C6B}" type="presOf" srcId="{986B7168-B57B-41C8-BFC6-0EBF5796DDB7}" destId="{2864DC2A-13C0-4E4B-A7F3-F63F340FA450}" srcOrd="0" destOrd="0" presId="urn:microsoft.com/office/officeart/2005/8/layout/hierarchy2"/>
+    <dgm:cxn modelId="{8C7D1786-4376-43EF-B7BF-F6AB07CD163B}" type="presOf" srcId="{C9AB5B93-AA24-4987-A7EA-9F702A8D98DC}" destId="{54AF12FD-3B65-46EE-9011-B900D4CBD75B}" srcOrd="1" destOrd="0" presId="urn:microsoft.com/office/officeart/2005/8/layout/hierarchy2"/>
+    <dgm:cxn modelId="{25D14BD6-48CE-4479-A0BE-EBD0D5D7F01D}" type="presOf" srcId="{A68335E5-009E-44DF-97AB-B7A1ACEA24EB}" destId="{2E830E8B-B241-4984-BFF5-BCC0806E238E}" srcOrd="0" destOrd="0" presId="urn:microsoft.com/office/officeart/2005/8/layout/hierarchy2"/>
+    <dgm:cxn modelId="{E0356EFB-6586-4BBD-9557-67EA0D4846FB}" srcId="{1CEB947C-EB39-4414-83A1-BE86AAF2267B}" destId="{08EB2621-46CB-4202-ADE5-AB4B3522E59F}" srcOrd="1" destOrd="0" parTransId="{55FAC393-4BEB-48FC-8ACB-8A77E52659C4}" sibTransId="{7158E61D-5EB5-41AF-AE3D-EA283519902A}"/>
+    <dgm:cxn modelId="{DC5B68D2-BB06-4B1F-AD42-8978C735C5D4}" srcId="{5C72BA27-4ED8-4268-8C59-0D96FD60F177}" destId="{448C5BEE-4732-4357-B651-253BBAA9A8B7}" srcOrd="1" destOrd="0" parTransId="{B09DDAA1-FA7F-414B-AEFC-8FD8AD30AEAB}" sibTransId="{E7277957-DB8B-440C-91BE-D16E4AAF6EB0}"/>
+    <dgm:cxn modelId="{7AEB24BC-D4CD-42E4-AA48-2AB1F975CAD4}" type="presOf" srcId="{55FAC393-4BEB-48FC-8ACB-8A77E52659C4}" destId="{265BA9A4-8B4E-4711-88C7-AB227C949A94}" srcOrd="0" destOrd="0" presId="urn:microsoft.com/office/officeart/2005/8/layout/hierarchy2"/>
+    <dgm:cxn modelId="{920DB02C-B7D3-45CC-8C13-4BC1230B3292}" type="presOf" srcId="{B09DDAA1-FA7F-414B-AEFC-8FD8AD30AEAB}" destId="{2CBD0876-E8DB-432A-A0C4-D664553F2B67}" srcOrd="0" destOrd="0" presId="urn:microsoft.com/office/officeart/2005/8/layout/hierarchy2"/>
+    <dgm:cxn modelId="{C917D4F5-72BA-4F7F-A5AE-E61F64FE8476}" type="presOf" srcId="{476EF9D4-D438-40F7-BC97-D488DFA755A1}" destId="{12C2DC85-DDAF-4F57-9841-150A97500304}" srcOrd="1" destOrd="0" presId="urn:microsoft.com/office/officeart/2005/8/layout/hierarchy2"/>
+    <dgm:cxn modelId="{0BD35BC0-7C23-46D3-8A8F-EAEDE34E48B9}" srcId="{33C05A44-A2B6-4CDD-B983-9E8D17B54B1B}" destId="{167FAECA-7F86-4699-8440-417F2D217544}" srcOrd="0" destOrd="0" parTransId="{A68335E5-009E-44DF-97AB-B7A1ACEA24EB}" sibTransId="{53B4D223-7E0C-4066-A33C-E9D58EB7DE92}"/>
+    <dgm:cxn modelId="{01B71E4E-EC0E-4003-A878-1E40C76DCC21}" type="presOf" srcId="{8242B283-4BE2-4E85-BFEE-0EA44472760E}" destId="{CB159F70-ABE8-4C17-9F22-0AB61C102E64}" srcOrd="0" destOrd="0" presId="urn:microsoft.com/office/officeart/2005/8/layout/hierarchy2"/>
+    <dgm:cxn modelId="{568075D5-BB00-45CA-9DA6-00366E3BE9B3}" type="presOf" srcId="{F49A8C01-7410-48F0-BC22-AF5FC134600B}" destId="{1FB9E06D-EF2B-4048-9039-AD508A01931D}" srcOrd="0" destOrd="0" presId="urn:microsoft.com/office/officeart/2005/8/layout/hierarchy2"/>
+    <dgm:cxn modelId="{5BD2F7A6-60C0-4007-80C5-84BE446D87C7}" srcId="{5D61EA02-8BFA-4D0F-8E46-5E315580374A}" destId="{1CEB947C-EB39-4414-83A1-BE86AAF2267B}" srcOrd="3" destOrd="0" parTransId="{476EF9D4-D438-40F7-BC97-D488DFA755A1}" sibTransId="{4E380BCB-3D5D-4C38-A0BA-867206085830}"/>
+    <dgm:cxn modelId="{4A4DBB48-6DE9-424F-AA8A-0AE0260880DC}" srcId="{08EB2621-46CB-4202-ADE5-AB4B3522E59F}" destId="{A6F2A7DE-2AF6-4487-959F-D397992022A4}" srcOrd="0" destOrd="0" parTransId="{DC7403F1-0571-424F-8BE8-3CC1536FDE8C}" sibTransId="{F70FABE7-6E1F-4EBF-B326-5CCE21C39BA3}"/>
+    <dgm:cxn modelId="{17E08CA5-C82A-46FD-AC4E-CB96B4137AB2}" type="presOf" srcId="{2BEEED00-B133-46F3-9B7F-8EF3EFD999F1}" destId="{FD7A0172-CB25-4911-B3EF-667A39E7DCE7}" srcOrd="0" destOrd="0" presId="urn:microsoft.com/office/officeart/2005/8/layout/hierarchy2"/>
+    <dgm:cxn modelId="{BFDE370D-0D4A-4254-ADF3-0715A97AD3D5}" type="presOf" srcId="{05AFFF34-8020-4494-B0AF-3B8FCE859F02}" destId="{21F216FC-1A29-4DA3-BE45-EBAAD540EDFF}" srcOrd="0" destOrd="0" presId="urn:microsoft.com/office/officeart/2005/8/layout/hierarchy2"/>
+    <dgm:cxn modelId="{39971093-9772-434A-8D65-C189F36E8528}" type="presOf" srcId="{1CE192A6-6AB3-4451-998F-D2635F17DFF1}" destId="{81DF227C-317B-417C-B837-BF4939219178}" srcOrd="0" destOrd="0" presId="urn:microsoft.com/office/officeart/2005/8/layout/hierarchy2"/>
     <dgm:cxn modelId="{07851576-2661-4F95-B4E2-FC5615E500FB}" srcId="{90DC5E90-6F4B-47AA-87D8-9134DB917318}" destId="{058185CA-66DB-4273-A41B-CECD7A8DD30F}" srcOrd="0" destOrd="0" parTransId="{DD1E4FED-04E7-448F-B812-8BEE8486DD43}" sibTransId="{CFCF1B2A-B272-4027-9FE7-CA3708D91675}"/>
-    <dgm:cxn modelId="{0BD35BC0-7C23-46D3-8A8F-EAEDE34E48B9}" srcId="{33C05A44-A2B6-4CDD-B983-9E8D17B54B1B}" destId="{167FAECA-7F86-4699-8440-417F2D217544}" srcOrd="0" destOrd="0" parTransId="{A68335E5-009E-44DF-97AB-B7A1ACEA24EB}" sibTransId="{53B4D223-7E0C-4066-A33C-E9D58EB7DE92}"/>
-    <dgm:cxn modelId="{0B0CD2D0-5096-476A-9811-94550B9153D0}" type="presOf" srcId="{A6F2A7DE-2AF6-4487-959F-D397992022A4}" destId="{E7F03264-C14C-446F-BCBE-D61750AF3A77}" srcOrd="0" destOrd="0" presId="urn:microsoft.com/office/officeart/2005/8/layout/hierarchy2"/>
-    <dgm:cxn modelId="{595DA36E-E7CD-49BB-8876-EFBEA44DE86D}" type="presOf" srcId="{2E691FFF-7427-44F8-A8A7-0CB32246E31C}" destId="{0C7AD588-E19E-4FA4-8679-76D852021E3D}" srcOrd="0" destOrd="0" presId="urn:microsoft.com/office/officeart/2005/8/layout/hierarchy2"/>
-    <dgm:cxn modelId="{4A4DBB48-6DE9-424F-AA8A-0AE0260880DC}" srcId="{08EB2621-46CB-4202-ADE5-AB4B3522E59F}" destId="{A6F2A7DE-2AF6-4487-959F-D397992022A4}" srcOrd="0" destOrd="0" parTransId="{DC7403F1-0571-424F-8BE8-3CC1536FDE8C}" sibTransId="{F70FABE7-6E1F-4EBF-B326-5CCE21C39BA3}"/>
-    <dgm:cxn modelId="{F0867417-AFE1-4F01-BC60-C221113242F2}" type="presOf" srcId="{C9AB5B93-AA24-4987-A7EA-9F702A8D98DC}" destId="{54AF12FD-3B65-46EE-9011-B900D4CBD75B}" srcOrd="1" destOrd="0" presId="urn:microsoft.com/office/officeart/2005/8/layout/hierarchy2"/>
-    <dgm:cxn modelId="{DA5BA5CB-67EB-4A81-AA33-AA7C5CA3E859}" type="presOf" srcId="{2BEEED00-B133-46F3-9B7F-8EF3EFD999F1}" destId="{FD7A0172-CB25-4911-B3EF-667A39E7DCE7}" srcOrd="0" destOrd="0" presId="urn:microsoft.com/office/officeart/2005/8/layout/hierarchy2"/>
-    <dgm:cxn modelId="{070EC424-9A41-4E2D-9B3F-EF98E7C63631}" type="presOf" srcId="{2BEEED00-B133-46F3-9B7F-8EF3EFD999F1}" destId="{C971E15B-3AB3-4DCE-BC91-B1D0C67824A6}" srcOrd="1" destOrd="0" presId="urn:microsoft.com/office/officeart/2005/8/layout/hierarchy2"/>
+    <dgm:cxn modelId="{FDBD04E0-1070-499A-9BE0-73BEFEE6CD37}" type="presOf" srcId="{D87D5094-0096-4ED0-8BEC-3E12D5CBBBF0}" destId="{02A1F396-0D8F-41FA-A270-0769376E77F0}" srcOrd="1" destOrd="0" presId="urn:microsoft.com/office/officeart/2005/8/layout/hierarchy2"/>
+    <dgm:cxn modelId="{E8593431-2777-4A3E-A34B-941E4744DDDF}" type="presOf" srcId="{75F630ED-A7FC-4A27-96D8-2461E5115420}" destId="{4AA5200D-7B15-42DE-9422-B197E4970211}" srcOrd="0" destOrd="0" presId="urn:microsoft.com/office/officeart/2005/8/layout/hierarchy2"/>
+    <dgm:cxn modelId="{5C164B3E-B4BC-4E13-BF5D-13FCF069C426}" type="presOf" srcId="{DD1E4FED-04E7-448F-B812-8BEE8486DD43}" destId="{D8394A56-8A48-43C9-8876-8EA39F4B73ED}" srcOrd="0" destOrd="0" presId="urn:microsoft.com/office/officeart/2005/8/layout/hierarchy2"/>
+    <dgm:cxn modelId="{5C45A748-5A20-4015-9B66-56BF2F3BD901}" srcId="{90DC5E90-6F4B-47AA-87D8-9134DB917318}" destId="{526B4BB0-2314-4A44-8A2C-555C722A488D}" srcOrd="1" destOrd="0" parTransId="{811F41F9-23AE-4F3E-9695-05EB30B47BB2}" sibTransId="{23CE2816-7CF4-4D1D-B2FA-35A6F7CDAB89}"/>
+    <dgm:cxn modelId="{C63E1E21-79A6-4EB7-98DA-96C14ECF9576}" type="presOf" srcId="{E2E4CF81-77EC-4CCE-8CBF-5EBF1BDFDD2A}" destId="{238A04B6-8EF5-45CF-9164-325F1FDB3A44}" srcOrd="0" destOrd="0" presId="urn:microsoft.com/office/officeart/2005/8/layout/hierarchy2"/>
+    <dgm:cxn modelId="{822CE42B-87B3-4907-BD07-33709549AF03}" srcId="{2E691FFF-7427-44F8-A8A7-0CB32246E31C}" destId="{3AEBF0E2-45AF-4956-BF8F-20F6FA6CE5F6}" srcOrd="0" destOrd="0" parTransId="{C9AB5B93-AA24-4987-A7EA-9F702A8D98DC}" sibTransId="{3579E251-C5F1-4AEA-BC0C-852059257770}"/>
+    <dgm:cxn modelId="{B1C448D9-A626-4D81-BB14-A5EB7B8452C2}" srcId="{5D61EA02-8BFA-4D0F-8E46-5E315580374A}" destId="{76752B70-2FD8-4F70-8B44-25BFD449B474}" srcOrd="1" destOrd="0" parTransId="{F49A8C01-7410-48F0-BC22-AF5FC134600B}" sibTransId="{2627F6E0-D24B-483C-AFB2-024B454E8931}"/>
+    <dgm:cxn modelId="{F55804C6-ADA0-4B59-A16E-CA931FAD9DEC}" type="presOf" srcId="{9F12261C-2D8C-4E44-BC1A-1A217B62ECC2}" destId="{DD8AA6E0-BA21-42D8-8E4A-93AFF5B7CBEA}" srcOrd="1" destOrd="0" presId="urn:microsoft.com/office/officeart/2005/8/layout/hierarchy2"/>
+    <dgm:cxn modelId="{A7D79C68-057C-454A-BF2A-34A32E31891B}" type="presOf" srcId="{C9AB5B93-AA24-4987-A7EA-9F702A8D98DC}" destId="{F9C387D6-3DB2-43EE-A8C5-C98DF7AA1264}" srcOrd="0" destOrd="0" presId="urn:microsoft.com/office/officeart/2005/8/layout/hierarchy2"/>
+    <dgm:cxn modelId="{C900496A-D2A0-4924-80B8-C8F36D3F4296}" srcId="{76752B70-2FD8-4F70-8B44-25BFD449B474}" destId="{9ADEECC3-7F9F-46A7-B5DA-4F3694F77112}" srcOrd="0" destOrd="0" parTransId="{FAB60589-855B-4933-8283-6EA08460BF7F}" sibTransId="{2EDFDF46-E400-44D7-9888-18E57C418970}"/>
+    <dgm:cxn modelId="{BB26EFD4-3F31-41BA-8969-EAF4FB2E0900}" type="presOf" srcId="{2ABC8B2A-1AE0-4445-BB0F-A32B638FE792}" destId="{FC31CFF5-CDC9-4FC6-A745-A19F38E995B7}" srcOrd="0" destOrd="0" presId="urn:microsoft.com/office/officeart/2005/8/layout/hierarchy2"/>
+    <dgm:cxn modelId="{AF57301A-652A-4D52-9B38-79F8F6AF46A6}" type="presOf" srcId="{541A30EA-272A-418C-AFBA-B573FCDB56CE}" destId="{CC5F2D0D-E1E5-4C49-8DF7-2A61C5DA8A1D}" srcOrd="0" destOrd="0" presId="urn:microsoft.com/office/officeart/2005/8/layout/hierarchy2"/>
+    <dgm:cxn modelId="{72C11090-E71F-475E-A056-B27B41DE898B}" type="presOf" srcId="{33C05A44-A2B6-4CDD-B983-9E8D17B54B1B}" destId="{B38E3594-CA56-4A29-BFDC-CA290103A3A6}" srcOrd="0" destOrd="0" presId="urn:microsoft.com/office/officeart/2005/8/layout/hierarchy2"/>
+    <dgm:cxn modelId="{7BC6CF89-C95B-4426-9428-BE03CD786E95}" type="presOf" srcId="{FAB60589-855B-4933-8283-6EA08460BF7F}" destId="{1889DF31-E9C1-45A1-88BE-8B18172A263A}" srcOrd="0" destOrd="0" presId="urn:microsoft.com/office/officeart/2005/8/layout/hierarchy2"/>
+    <dgm:cxn modelId="{E85ADA9B-7ED9-4DDA-A147-623F93497BBB}" type="presOf" srcId="{5D61EA02-8BFA-4D0F-8E46-5E315580374A}" destId="{D5ACFD89-23A4-4CF0-A4C3-F21EF07981F7}" srcOrd="0" destOrd="0" presId="urn:microsoft.com/office/officeart/2005/8/layout/hierarchy2"/>
+    <dgm:cxn modelId="{41D76A0B-C865-4E85-9BC2-9FF758DB3839}" srcId="{1CEB947C-EB39-4414-83A1-BE86AAF2267B}" destId="{90DC5E90-6F4B-47AA-87D8-9134DB917318}" srcOrd="0" destOrd="0" parTransId="{87496514-96A4-4444-A6DB-6129F3F29F48}" sibTransId="{CC19B6FF-AA7D-449F-95A5-ADD14B7BBB00}"/>
+    <dgm:cxn modelId="{09208829-55D6-420E-908A-BB8DF05814EA}" type="presOf" srcId="{3AEBF0E2-45AF-4956-BF8F-20F6FA6CE5F6}" destId="{CC6B0A1C-BAB8-4AB7-9EF6-A7279AB3044F}" srcOrd="0" destOrd="0" presId="urn:microsoft.com/office/officeart/2005/8/layout/hierarchy2"/>
+    <dgm:cxn modelId="{F375416E-D18D-4F0A-B9A9-10DEF9DDCF12}" srcId="{76752B70-2FD8-4F70-8B44-25BFD449B474}" destId="{33C05A44-A2B6-4CDD-B983-9E8D17B54B1B}" srcOrd="1" destOrd="0" parTransId="{986B7168-B57B-41C8-BFC6-0EBF5796DDB7}" sibTransId="{E0503955-EABC-4A5E-967E-79D884C93AFD}"/>
+    <dgm:cxn modelId="{D19F4537-FBF5-4DBE-9903-AB6C9F34E9F3}" srcId="{9ADEECC3-7F9F-46A7-B5DA-4F3694F77112}" destId="{5A06D474-CF30-4D35-8779-5ED70C17EFCB}" srcOrd="1" destOrd="0" parTransId="{1CE192A6-6AB3-4451-998F-D2635F17DFF1}" sibTransId="{A197156F-3493-4B75-855F-34B8157CB60E}"/>
+    <dgm:cxn modelId="{031A3164-F3E5-4134-8F0A-2CE9357B5113}" type="presOf" srcId="{1CEB947C-EB39-4414-83A1-BE86AAF2267B}" destId="{26D8E710-F0D2-45EF-BDE9-84F12E45A85F}" srcOrd="0" destOrd="0" presId="urn:microsoft.com/office/officeart/2005/8/layout/hierarchy2"/>
+    <dgm:cxn modelId="{F6B91130-9262-4608-81D9-DF58CD0B2380}" type="presOf" srcId="{DC7403F1-0571-424F-8BE8-3CC1536FDE8C}" destId="{30099040-2BEC-46EB-AE9D-6A3BEF8052F4}" srcOrd="1" destOrd="0" presId="urn:microsoft.com/office/officeart/2005/8/layout/hierarchy2"/>
+    <dgm:cxn modelId="{79A795AC-7C5A-4FD6-8A11-FF45A37771E1}" srcId="{AD20F728-8A1C-431A-A057-084EFAE2370E}" destId="{2ABC8B2A-1AE0-4445-BB0F-A32B638FE792}" srcOrd="0" destOrd="0" parTransId="{D87D5094-0096-4ED0-8BEC-3E12D5CBBBF0}" sibTransId="{61A5C246-C7ED-4CFE-8408-A8189B0557CB}"/>
+    <dgm:cxn modelId="{8CE550EA-13D2-4EA2-B1CF-B434BE3C46D8}" type="presOf" srcId="{476EF9D4-D438-40F7-BC97-D488DFA755A1}" destId="{82063FD8-2DE8-42B1-AC01-6CDB0BC37358}" srcOrd="0" destOrd="0" presId="urn:microsoft.com/office/officeart/2005/8/layout/hierarchy2"/>
+    <dgm:cxn modelId="{FA1FC772-2637-491C-A3D4-682925FDB245}" type="presOf" srcId="{87496514-96A4-4444-A6DB-6129F3F29F48}" destId="{D2E7D7FB-33DA-439B-A6FF-8B6265094B81}" srcOrd="0" destOrd="0" presId="urn:microsoft.com/office/officeart/2005/8/layout/hierarchy2"/>
+    <dgm:cxn modelId="{482C5212-1AE7-4F22-B0BB-5824CC057926}" type="presOf" srcId="{B95568D8-D303-49EB-85AC-0942EA985617}" destId="{CF2F8359-8E2C-400E-A50D-384EDB3CA8A3}" srcOrd="0" destOrd="0" presId="urn:microsoft.com/office/officeart/2005/8/layout/hierarchy2"/>
+    <dgm:cxn modelId="{0992708B-311A-4004-B3F6-4913D98EFE83}" type="presOf" srcId="{55FAC393-4BEB-48FC-8ACB-8A77E52659C4}" destId="{F9091B10-7237-43E5-93A5-0A860387BD22}" srcOrd="1" destOrd="0" presId="urn:microsoft.com/office/officeart/2005/8/layout/hierarchy2"/>
     <dgm:cxn modelId="{2B53785B-5B83-4579-8C81-328BEDFA0DB3}" srcId="{5C72BA27-4ED8-4268-8C59-0D96FD60F177}" destId="{2B038B93-B8E9-4EE3-9443-436A929BCB09}" srcOrd="0" destOrd="0" parTransId="{946EF0D6-3817-4E92-8FB9-6A907EBD07C9}" sibTransId="{FCA82613-A770-4ABD-B543-618B7A8C7F69}"/>
-    <dgm:cxn modelId="{E0356EFB-6586-4BBD-9557-67EA0D4846FB}" srcId="{1CEB947C-EB39-4414-83A1-BE86AAF2267B}" destId="{08EB2621-46CB-4202-ADE5-AB4B3522E59F}" srcOrd="1" destOrd="0" parTransId="{55FAC393-4BEB-48FC-8ACB-8A77E52659C4}" sibTransId="{7158E61D-5EB5-41AF-AE3D-EA283519902A}"/>
-    <dgm:cxn modelId="{D19F4537-FBF5-4DBE-9903-AB6C9F34E9F3}" srcId="{9ADEECC3-7F9F-46A7-B5DA-4F3694F77112}" destId="{5A06D474-CF30-4D35-8779-5ED70C17EFCB}" srcOrd="1" destOrd="0" parTransId="{1CE192A6-6AB3-4451-998F-D2635F17DFF1}" sibTransId="{A197156F-3493-4B75-855F-34B8157CB60E}"/>
-    <dgm:cxn modelId="{CA2126F9-C562-4E53-8808-6DAB6F53F1DD}" type="presOf" srcId="{DD1E4FED-04E7-448F-B812-8BEE8486DD43}" destId="{D8394A56-8A48-43C9-8876-8EA39F4B73ED}" srcOrd="0" destOrd="0" presId="urn:microsoft.com/office/officeart/2005/8/layout/hierarchy2"/>
-    <dgm:cxn modelId="{188826D9-9587-4BE8-AD97-CDE5151A5E21}" type="presOf" srcId="{87496514-96A4-4444-A6DB-6129F3F29F48}" destId="{D2E7D7FB-33DA-439B-A6FF-8B6265094B81}" srcOrd="0" destOrd="0" presId="urn:microsoft.com/office/officeart/2005/8/layout/hierarchy2"/>
-    <dgm:cxn modelId="{9AB5052B-A5DC-4697-8855-CEE89CC1BCE7}" srcId="{9ADEECC3-7F9F-46A7-B5DA-4F3694F77112}" destId="{15B13E3A-CE8B-4DDB-99F6-4A778AADA124}" srcOrd="0" destOrd="0" parTransId="{75F630ED-A7FC-4A27-96D8-2461E5115420}" sibTransId="{FEE16891-7989-46F7-9786-E8A184291411}"/>
-    <dgm:cxn modelId="{380855F6-8757-4465-95DF-E70E07F87AEA}" type="presOf" srcId="{986B7168-B57B-41C8-BFC6-0EBF5796DDB7}" destId="{2864DC2A-13C0-4E4B-A7F3-F63F340FA450}" srcOrd="0" destOrd="0" presId="urn:microsoft.com/office/officeart/2005/8/layout/hierarchy2"/>
-    <dgm:cxn modelId="{3CF9D988-8066-486D-85C5-A7D1FE18B60B}" type="presOf" srcId="{5D61EA02-8BFA-4D0F-8E46-5E315580374A}" destId="{D5ACFD89-23A4-4CF0-A4C3-F21EF07981F7}" srcOrd="0" destOrd="0" presId="urn:microsoft.com/office/officeart/2005/8/layout/hierarchy2"/>
-    <dgm:cxn modelId="{8C12978A-240B-4C5E-A9C4-DBE3ED29FC1F}" type="presOf" srcId="{476EF9D4-D438-40F7-BC97-D488DFA755A1}" destId="{82063FD8-2DE8-42B1-AC01-6CDB0BC37358}" srcOrd="0" destOrd="0" presId="urn:microsoft.com/office/officeart/2005/8/layout/hierarchy2"/>
-    <dgm:cxn modelId="{DC5B68D2-BB06-4B1F-AD42-8978C735C5D4}" srcId="{5C72BA27-4ED8-4268-8C59-0D96FD60F177}" destId="{448C5BEE-4732-4357-B651-253BBAA9A8B7}" srcOrd="1" destOrd="0" parTransId="{B09DDAA1-FA7F-414B-AEFC-8FD8AD30AEAB}" sibTransId="{E7277957-DB8B-440C-91BE-D16E4AAF6EB0}"/>
-    <dgm:cxn modelId="{B1C448D9-A626-4D81-BB14-A5EB7B8452C2}" srcId="{5D61EA02-8BFA-4D0F-8E46-5E315580374A}" destId="{76752B70-2FD8-4F70-8B44-25BFD449B474}" srcOrd="1" destOrd="0" parTransId="{F49A8C01-7410-48F0-BC22-AF5FC134600B}" sibTransId="{2627F6E0-D24B-483C-AFB2-024B454E8931}"/>
-    <dgm:cxn modelId="{F375416E-D18D-4F0A-B9A9-10DEF9DDCF12}" srcId="{76752B70-2FD8-4F70-8B44-25BFD449B474}" destId="{33C05A44-A2B6-4CDD-B983-9E8D17B54B1B}" srcOrd="1" destOrd="0" parTransId="{986B7168-B57B-41C8-BFC6-0EBF5796DDB7}" sibTransId="{E0503955-EABC-4A5E-967E-79D884C93AFD}"/>
-    <dgm:cxn modelId="{E0155968-8A53-4A68-B69F-D17331FA4B19}" type="presOf" srcId="{167FAECA-7F86-4699-8440-417F2D217544}" destId="{EAE0073B-E695-4C6C-B978-B5E3B7024E20}" srcOrd="0" destOrd="0" presId="urn:microsoft.com/office/officeart/2005/8/layout/hierarchy2"/>
-    <dgm:cxn modelId="{44A5E3EF-0996-4BFA-AF19-9BD12878368B}" type="presOf" srcId="{75F630ED-A7FC-4A27-96D8-2461E5115420}" destId="{E6077319-7C6E-4777-97B3-CA97D1DAD822}" srcOrd="1" destOrd="0" presId="urn:microsoft.com/office/officeart/2005/8/layout/hierarchy2"/>
-    <dgm:cxn modelId="{93161472-2F96-41A2-8681-A34E091568C2}" type="presOf" srcId="{946EF0D6-3817-4E92-8FB9-6A907EBD07C9}" destId="{68438195-FD75-4EAF-817E-3D241C458B9B}" srcOrd="0" destOrd="0" presId="urn:microsoft.com/office/officeart/2005/8/layout/hierarchy2"/>
-    <dgm:cxn modelId="{CB9F8DB8-19D9-49DE-9A85-FBAE8BB90E15}" type="presOf" srcId="{5C72BA27-4ED8-4268-8C59-0D96FD60F177}" destId="{6D38B18B-70EC-4AF7-A6FF-B5C7FE8D4DA4}" srcOrd="0" destOrd="0" presId="urn:microsoft.com/office/officeart/2005/8/layout/hierarchy2"/>
-    <dgm:cxn modelId="{F7DA9F7C-BDC9-450D-BC87-950C125482ED}" type="presOf" srcId="{15B13E3A-CE8B-4DDB-99F6-4A778AADA124}" destId="{3B8868D9-9F8B-47F9-99EF-A48BC6B2FF26}" srcOrd="0" destOrd="0" presId="urn:microsoft.com/office/officeart/2005/8/layout/hierarchy2"/>
-    <dgm:cxn modelId="{7FDC22DC-0890-4BE1-8E2E-50ABD6304B57}" type="presOf" srcId="{B95568D8-D303-49EB-85AC-0942EA985617}" destId="{CF2F8359-8E2C-400E-A50D-384EDB3CA8A3}" srcOrd="0" destOrd="0" presId="urn:microsoft.com/office/officeart/2005/8/layout/hierarchy2"/>
-    <dgm:cxn modelId="{22EB8F65-6D36-4C1D-A7D3-09876C095F41}" type="presOf" srcId="{DD1E4FED-04E7-448F-B812-8BEE8486DD43}" destId="{13024C18-820A-4B62-BAEA-89D27D0765CD}" srcOrd="1" destOrd="0" presId="urn:microsoft.com/office/officeart/2005/8/layout/hierarchy2"/>
-    <dgm:cxn modelId="{60EB4669-4C8B-4667-B4EB-79114F91130A}" type="presOf" srcId="{33C05A44-A2B6-4CDD-B983-9E8D17B54B1B}" destId="{B38E3594-CA56-4A29-BFDC-CA290103A3A6}" srcOrd="0" destOrd="0" presId="urn:microsoft.com/office/officeart/2005/8/layout/hierarchy2"/>
-    <dgm:cxn modelId="{C6623E1A-D8AB-4501-8431-05F674D20DB7}" type="presOf" srcId="{1CEB947C-EB39-4414-83A1-BE86AAF2267B}" destId="{26D8E710-F0D2-45EF-BDE9-84F12E45A85F}" srcOrd="0" destOrd="0" presId="urn:microsoft.com/office/officeart/2005/8/layout/hierarchy2"/>
-    <dgm:cxn modelId="{C900496A-D2A0-4924-80B8-C8F36D3F4296}" srcId="{76752B70-2FD8-4F70-8B44-25BFD449B474}" destId="{9ADEECC3-7F9F-46A7-B5DA-4F3694F77112}" srcOrd="0" destOrd="0" parTransId="{FAB60589-855B-4933-8283-6EA08460BF7F}" sibTransId="{2EDFDF46-E400-44D7-9888-18E57C418970}"/>
-    <dgm:cxn modelId="{55DA273A-06EC-49CC-B636-0AEBEC949CB2}" type="presOf" srcId="{C9AB5B93-AA24-4987-A7EA-9F702A8D98DC}" destId="{F9C387D6-3DB2-43EE-A8C5-C98DF7AA1264}" srcOrd="0" destOrd="0" presId="urn:microsoft.com/office/officeart/2005/8/layout/hierarchy2"/>
-    <dgm:cxn modelId="{3BFB411F-717E-43EA-B98E-C181B582A5A4}" srcId="{541A30EA-272A-418C-AFBA-B573FCDB56CE}" destId="{5D61EA02-8BFA-4D0F-8E46-5E315580374A}" srcOrd="0" destOrd="0" parTransId="{7A1608D9-E4CA-4808-BEE3-CED60C7A0DD1}" sibTransId="{B6D5FED1-833C-4A62-839E-2ED13889959B}"/>
-    <dgm:cxn modelId="{A5397499-6B3D-4220-BF76-B7F318EB8079}" type="presOf" srcId="{08EB2621-46CB-4202-ADE5-AB4B3522E59F}" destId="{240ABD63-9087-4546-89CF-88541F4CEF52}" srcOrd="0" destOrd="0" presId="urn:microsoft.com/office/officeart/2005/8/layout/hierarchy2"/>
-    <dgm:cxn modelId="{5BD2F7A6-60C0-4007-80C5-84BE446D87C7}" srcId="{5D61EA02-8BFA-4D0F-8E46-5E315580374A}" destId="{1CEB947C-EB39-4414-83A1-BE86AAF2267B}" srcOrd="3" destOrd="0" parTransId="{476EF9D4-D438-40F7-BC97-D488DFA755A1}" sibTransId="{4E380BCB-3D5D-4C38-A0BA-867206085830}"/>
-    <dgm:cxn modelId="{D69E8CC6-8E4C-4695-BD84-F5D84399DE38}" type="presOf" srcId="{3AEBF0E2-45AF-4956-BF8F-20F6FA6CE5F6}" destId="{CC6B0A1C-BAB8-4AB7-9EF6-A7279AB3044F}" srcOrd="0" destOrd="0" presId="urn:microsoft.com/office/officeart/2005/8/layout/hierarchy2"/>
-    <dgm:cxn modelId="{CA9ED5C1-4CB8-463E-9FE9-9EDF39CD213A}" type="presOf" srcId="{448C5BEE-4732-4357-B651-253BBAA9A8B7}" destId="{5A4405BA-2082-47F6-9FF1-48042B30A932}" srcOrd="0" destOrd="0" presId="urn:microsoft.com/office/officeart/2005/8/layout/hierarchy2"/>
-    <dgm:cxn modelId="{8710784D-6991-485F-986B-6FB7E2FF974A}" type="presOf" srcId="{1CE192A6-6AB3-4451-998F-D2635F17DFF1}" destId="{81DF227C-317B-417C-B837-BF4939219178}" srcOrd="0" destOrd="0" presId="urn:microsoft.com/office/officeart/2005/8/layout/hierarchy2"/>
-    <dgm:cxn modelId="{2248089A-0A1E-455F-BCB9-A3A3AECF3DFD}" type="presOf" srcId="{DC7403F1-0571-424F-8BE8-3CC1536FDE8C}" destId="{30099040-2BEC-46EB-AE9D-6A3BEF8052F4}" srcOrd="1" destOrd="0" presId="urn:microsoft.com/office/officeart/2005/8/layout/hierarchy2"/>
-    <dgm:cxn modelId="{3EB001D6-69FC-4426-A9AE-E38EE42ECA10}" type="presOf" srcId="{75F630ED-A7FC-4A27-96D8-2461E5115420}" destId="{4AA5200D-7B15-42DE-9422-B197E4970211}" srcOrd="0" destOrd="0" presId="urn:microsoft.com/office/officeart/2005/8/layout/hierarchy2"/>
-    <dgm:cxn modelId="{02EA7BD5-F484-455B-BF9E-DA52F50FDC67}" type="presOf" srcId="{8242B283-4BE2-4E85-BFEE-0EA44472760E}" destId="{65154119-D258-4A25-9837-29E60567675A}" srcOrd="1" destOrd="0" presId="urn:microsoft.com/office/officeart/2005/8/layout/hierarchy2"/>
-    <dgm:cxn modelId="{F8BEC6E4-A915-4A5A-B974-8107D6F16B84}" type="presOf" srcId="{FAB60589-855B-4933-8283-6EA08460BF7F}" destId="{6693197B-78B7-47EE-9FE1-10471704F946}" srcOrd="1" destOrd="0" presId="urn:microsoft.com/office/officeart/2005/8/layout/hierarchy2"/>
-    <dgm:cxn modelId="{BD84B6D2-43D6-4994-8C6B-4174411B9812}" type="presOf" srcId="{A68335E5-009E-44DF-97AB-B7A1ACEA24EB}" destId="{2E830E8B-B241-4984-BFF5-BCC0806E238E}" srcOrd="0" destOrd="0" presId="urn:microsoft.com/office/officeart/2005/8/layout/hierarchy2"/>
-    <dgm:cxn modelId="{49FA3C65-77D7-4D24-AB49-4B7447A00CEA}" type="presOf" srcId="{B09DDAA1-FA7F-414B-AEFC-8FD8AD30AEAB}" destId="{B5C8146A-0574-4C94-8DE4-9D4C27829023}" srcOrd="1" destOrd="0" presId="urn:microsoft.com/office/officeart/2005/8/layout/hierarchy2"/>
-    <dgm:cxn modelId="{8A501838-2DCD-4371-B745-37077B41CFA7}" type="presOf" srcId="{87496514-96A4-4444-A6DB-6129F3F29F48}" destId="{935E24CC-008B-4BE9-B3EB-41EB22B15B73}" srcOrd="1" destOrd="0" presId="urn:microsoft.com/office/officeart/2005/8/layout/hierarchy2"/>
-    <dgm:cxn modelId="{3C92B5EB-48D7-4393-9795-7CDE68EC7E59}" type="presOf" srcId="{76752B70-2FD8-4F70-8B44-25BFD449B474}" destId="{54743B2E-2B49-4B9C-BCFE-89B4A223022D}" srcOrd="0" destOrd="0" presId="urn:microsoft.com/office/officeart/2005/8/layout/hierarchy2"/>
-    <dgm:cxn modelId="{0F3BE97E-498B-4725-AD4B-5CA143CACCE3}" type="presOf" srcId="{F49A8C01-7410-48F0-BC22-AF5FC134600B}" destId="{1FB9E06D-EF2B-4048-9039-AD508A01931D}" srcOrd="0" destOrd="0" presId="urn:microsoft.com/office/officeart/2005/8/layout/hierarchy2"/>
-    <dgm:cxn modelId="{BE94D7EC-072C-423C-9C54-A7E452F8F9C2}" type="presOf" srcId="{B09DDAA1-FA7F-414B-AEFC-8FD8AD30AEAB}" destId="{2CBD0876-E8DB-432A-A0C4-D664553F2B67}" srcOrd="0" destOrd="0" presId="urn:microsoft.com/office/officeart/2005/8/layout/hierarchy2"/>
-    <dgm:cxn modelId="{7DCBBFE2-112A-43DE-906D-417BD652FA9C}" type="presOf" srcId="{FAB60589-855B-4933-8283-6EA08460BF7F}" destId="{1889DF31-E9C1-45A1-88BE-8B18172A263A}" srcOrd="0" destOrd="0" presId="urn:microsoft.com/office/officeart/2005/8/layout/hierarchy2"/>
-    <dgm:cxn modelId="{10C08362-7F25-44E9-85B9-5AC0C9B55A79}" type="presOf" srcId="{29280282-54F1-45C6-8D42-4754C6BDCF91}" destId="{9C019F64-9F54-4E42-B09D-B632A438C519}" srcOrd="1" destOrd="0" presId="urn:microsoft.com/office/officeart/2005/8/layout/hierarchy2"/>
-    <dgm:cxn modelId="{0DD985C9-EA5B-4C3B-9CF8-252AE8A55820}" type="presOf" srcId="{946EF0D6-3817-4E92-8FB9-6A907EBD07C9}" destId="{E6950A32-D71C-4EA5-88AE-3B3F0287DC19}" srcOrd="1" destOrd="0" presId="urn:microsoft.com/office/officeart/2005/8/layout/hierarchy2"/>
-    <dgm:cxn modelId="{21417FDE-20F4-420E-AF03-164604869F25}" type="presOf" srcId="{D87D5094-0096-4ED0-8BEC-3E12D5CBBBF0}" destId="{605ED397-3BB2-4B24-BE01-C5E7F35EB3C0}" srcOrd="0" destOrd="0" presId="urn:microsoft.com/office/officeart/2005/8/layout/hierarchy2"/>
-    <dgm:cxn modelId="{822CE42B-87B3-4907-BD07-33709549AF03}" srcId="{2E691FFF-7427-44F8-A8A7-0CB32246E31C}" destId="{3AEBF0E2-45AF-4956-BF8F-20F6FA6CE5F6}" srcOrd="0" destOrd="0" parTransId="{C9AB5B93-AA24-4987-A7EA-9F702A8D98DC}" sibTransId="{3579E251-C5F1-4AEA-BC0C-852059257770}"/>
-    <dgm:cxn modelId="{0A02A683-2927-458C-9CF3-057B3E581004}" type="presOf" srcId="{55FAC393-4BEB-48FC-8ACB-8A77E52659C4}" destId="{265BA9A4-8B4E-4711-88C7-AB227C949A94}" srcOrd="0" destOrd="0" presId="urn:microsoft.com/office/officeart/2005/8/layout/hierarchy2"/>
-    <dgm:cxn modelId="{BD03BED9-0403-4D40-96D5-82FE7278DC04}" type="presOf" srcId="{2ABC8B2A-1AE0-4445-BB0F-A32B638FE792}" destId="{FC31CFF5-CDC9-4FC6-A745-A19F38E995B7}" srcOrd="0" destOrd="0" presId="urn:microsoft.com/office/officeart/2005/8/layout/hierarchy2"/>
-    <dgm:cxn modelId="{741CB209-0010-4E65-ABD0-AA974F5B91AD}" type="presOf" srcId="{55FAC393-4BEB-48FC-8ACB-8A77E52659C4}" destId="{F9091B10-7237-43E5-93A5-0A860387BD22}" srcOrd="1" destOrd="0" presId="urn:microsoft.com/office/officeart/2005/8/layout/hierarchy2"/>
-    <dgm:cxn modelId="{48CD92AF-CEED-4808-8FB0-AB4E07F0EF66}" type="presOf" srcId="{476EF9D4-D438-40F7-BC97-D488DFA755A1}" destId="{12C2DC85-DDAF-4F57-9841-150A97500304}" srcOrd="1" destOrd="0" presId="urn:microsoft.com/office/officeart/2005/8/layout/hierarchy2"/>
-    <dgm:cxn modelId="{0F31CA9E-2AC6-4094-B03B-4DC8A162E703}" type="presOf" srcId="{5A06D474-CF30-4D35-8779-5ED70C17EFCB}" destId="{41370F12-1FA0-4579-8285-C15FA148591C}" srcOrd="0" destOrd="0" presId="urn:microsoft.com/office/officeart/2005/8/layout/hierarchy2"/>
-    <dgm:cxn modelId="{EF0B3F81-F405-4B7D-90E4-130991723387}" type="presOf" srcId="{05AFFF34-8020-4494-B0AF-3B8FCE859F02}" destId="{C517C033-B09A-4E21-8604-8C0CA07E9762}" srcOrd="1" destOrd="0" presId="urn:microsoft.com/office/officeart/2005/8/layout/hierarchy2"/>
-    <dgm:cxn modelId="{6920ED83-38EB-4727-98DA-9126D9C32BE1}" srcId="{08EB2621-46CB-4202-ADE5-AB4B3522E59F}" destId="{AD20F728-8A1C-431A-A057-084EFAE2370E}" srcOrd="1" destOrd="0" parTransId="{29280282-54F1-45C6-8D42-4754C6BDCF91}" sibTransId="{4BE0A73D-F545-49DA-BD19-85E8D42A89C6}"/>
-    <dgm:cxn modelId="{2D5DF41D-DCEC-48ED-BE26-DC7D298BE943}" type="presOf" srcId="{9F12261C-2D8C-4E44-BC1A-1A217B62ECC2}" destId="{D88348ED-527A-4837-8156-098C1F615BFB}" srcOrd="0" destOrd="0" presId="urn:microsoft.com/office/officeart/2005/8/layout/hierarchy2"/>
-    <dgm:cxn modelId="{29B295FE-E834-4A96-A012-55A5F1291E7C}" type="presOf" srcId="{811F41F9-23AE-4F3E-9695-05EB30B47BB2}" destId="{33F3F195-0D69-437A-AA03-20F248E1E632}" srcOrd="1" destOrd="0" presId="urn:microsoft.com/office/officeart/2005/8/layout/hierarchy2"/>
-    <dgm:cxn modelId="{3E418030-38C4-4046-8B92-E5CD73371F37}" type="presOf" srcId="{526B4BB0-2314-4A44-8A2C-555C722A488D}" destId="{9ECD2900-0A9A-47D1-A756-67C34D750CCF}" srcOrd="0" destOrd="0" presId="urn:microsoft.com/office/officeart/2005/8/layout/hierarchy2"/>
-    <dgm:cxn modelId="{D6BA349A-0DBE-460C-B2A8-539ACDD96E06}" type="presOf" srcId="{2B038B93-B8E9-4EE3-9443-436A929BCB09}" destId="{EDD898AC-163C-4B2A-929B-A80367C5CB73}" srcOrd="0" destOrd="0" presId="urn:microsoft.com/office/officeart/2005/8/layout/hierarchy2"/>
-    <dgm:cxn modelId="{EBE0EFAE-3ECD-4438-964C-8DD912AF3CD5}" type="presOf" srcId="{AD20F728-8A1C-431A-A057-084EFAE2370E}" destId="{E36CEAF0-998B-4A4B-BA8D-EFF57F7AB8FA}" srcOrd="0" destOrd="0" presId="urn:microsoft.com/office/officeart/2005/8/layout/hierarchy2"/>
-    <dgm:cxn modelId="{BB611FE5-72F1-4223-B4A4-4C3F97C0D186}" type="presOf" srcId="{DC7403F1-0571-424F-8BE8-3CC1536FDE8C}" destId="{BF0567E6-6DA9-48ED-9A37-47285840FDF7}" srcOrd="0" destOrd="0" presId="urn:microsoft.com/office/officeart/2005/8/layout/hierarchy2"/>
-    <dgm:cxn modelId="{FDBE3E63-5815-491B-9588-1F64AFABB292}" type="presOf" srcId="{058185CA-66DB-4273-A41B-CECD7A8DD30F}" destId="{F7DF3503-2E14-4B1A-9CBB-7E9883AC3E4A}" srcOrd="0" destOrd="0" presId="urn:microsoft.com/office/officeart/2005/8/layout/hierarchy2"/>
-    <dgm:cxn modelId="{25BD2654-C49E-4065-987E-68F18E0B0600}" type="presOf" srcId="{F49A8C01-7410-48F0-BC22-AF5FC134600B}" destId="{3284F059-BB42-4147-B03D-CCCC684A12A7}" srcOrd="1" destOrd="0" presId="urn:microsoft.com/office/officeart/2005/8/layout/hierarchy2"/>
-    <dgm:cxn modelId="{9C0F0BED-5A98-40D9-B389-020B528F18FA}" type="presOf" srcId="{9ADEECC3-7F9F-46A7-B5DA-4F3694F77112}" destId="{797FBD49-A139-409C-80D6-2992C6762477}" srcOrd="0" destOrd="0" presId="urn:microsoft.com/office/officeart/2005/8/layout/hierarchy2"/>
-    <dgm:cxn modelId="{E61A86DF-FF8D-4586-B43D-199D25F5D805}" srcId="{A6F2A7DE-2AF6-4487-959F-D397992022A4}" destId="{E2E4CF81-77EC-4CCE-8CBF-5EBF1BDFDD2A}" srcOrd="0" destOrd="0" parTransId="{05AFFF34-8020-4494-B0AF-3B8FCE859F02}" sibTransId="{EF61E1B0-9987-40EC-840C-30580C7CD5D4}"/>
-    <dgm:cxn modelId="{41D76A0B-C865-4E85-9BC2-9FF758DB3839}" srcId="{1CEB947C-EB39-4414-83A1-BE86AAF2267B}" destId="{90DC5E90-6F4B-47AA-87D8-9134DB917318}" srcOrd="0" destOrd="0" parTransId="{87496514-96A4-4444-A6DB-6129F3F29F48}" sibTransId="{CC19B6FF-AA7D-449F-95A5-ADD14B7BBB00}"/>
-    <dgm:cxn modelId="{0936F2BF-887C-448B-BEA3-D6BC6D114665}" type="presOf" srcId="{9F12261C-2D8C-4E44-BC1A-1A217B62ECC2}" destId="{DD8AA6E0-BA21-42D8-8E4A-93AFF5B7CBEA}" srcOrd="1" destOrd="0" presId="urn:microsoft.com/office/officeart/2005/8/layout/hierarchy2"/>
-    <dgm:cxn modelId="{F5A284BC-3C68-45F0-B6EC-EDE8AD357833}" type="presOf" srcId="{29280282-54F1-45C6-8D42-4754C6BDCF91}" destId="{4A7F0945-CD52-46CF-9330-64955ED272D3}" srcOrd="0" destOrd="0" presId="urn:microsoft.com/office/officeart/2005/8/layout/hierarchy2"/>
-    <dgm:cxn modelId="{79A795AC-7C5A-4FD6-8A11-FF45A37771E1}" srcId="{AD20F728-8A1C-431A-A057-084EFAE2370E}" destId="{2ABC8B2A-1AE0-4445-BB0F-A32B638FE792}" srcOrd="0" destOrd="0" parTransId="{D87D5094-0096-4ED0-8BEC-3E12D5CBBBF0}" sibTransId="{61A5C246-C7ED-4CFE-8408-A8189B0557CB}"/>
-    <dgm:cxn modelId="{5C45A748-5A20-4015-9B66-56BF2F3BD901}" srcId="{90DC5E90-6F4B-47AA-87D8-9134DB917318}" destId="{526B4BB0-2314-4A44-8A2C-555C722A488D}" srcOrd="1" destOrd="0" parTransId="{811F41F9-23AE-4F3E-9695-05EB30B47BB2}" sibTransId="{23CE2816-7CF4-4D1D-B2FA-35A6F7CDAB89}"/>
-    <dgm:cxn modelId="{F8E9EDF1-E84E-4B22-B798-71D02CE2246E}" type="presOf" srcId="{D87D5094-0096-4ED0-8BEC-3E12D5CBBBF0}" destId="{02A1F396-0D8F-41FA-A270-0769376E77F0}" srcOrd="1" destOrd="0" presId="urn:microsoft.com/office/officeart/2005/8/layout/hierarchy2"/>
-    <dgm:cxn modelId="{7CC81F42-4D57-463E-A246-1A5D1819141E}" type="presOf" srcId="{541A30EA-272A-418C-AFBA-B573FCDB56CE}" destId="{CC5F2D0D-E1E5-4C49-8DF7-2A61C5DA8A1D}" srcOrd="0" destOrd="0" presId="urn:microsoft.com/office/officeart/2005/8/layout/hierarchy2"/>
-    <dgm:cxn modelId="{EA0CF892-B274-4DBB-AB4A-2ABF9DBAD5EB}" srcId="{5D61EA02-8BFA-4D0F-8E46-5E315580374A}" destId="{2E691FFF-7427-44F8-A8A7-0CB32246E31C}" srcOrd="2" destOrd="0" parTransId="{9F12261C-2D8C-4E44-BC1A-1A217B62ECC2}" sibTransId="{45597987-FE80-404D-B411-72E39DC3C6A5}"/>
-    <dgm:cxn modelId="{4C1BAE25-BCCD-41B7-BBBD-229E1C94B22B}" type="presOf" srcId="{E2E4CF81-77EC-4CCE-8CBF-5EBF1BDFDD2A}" destId="{238A04B6-8EF5-45CF-9164-325F1FDB3A44}" srcOrd="0" destOrd="0" presId="urn:microsoft.com/office/officeart/2005/8/layout/hierarchy2"/>
-    <dgm:cxn modelId="{597F8449-C055-41B0-915A-1338ADA9FF4B}" type="presOf" srcId="{811F41F9-23AE-4F3E-9695-05EB30B47BB2}" destId="{7D05C43C-DFC0-4A88-8A56-94706F21A1FA}" srcOrd="0" destOrd="0" presId="urn:microsoft.com/office/officeart/2005/8/layout/hierarchy2"/>
-    <dgm:cxn modelId="{1DE525E4-C698-4C86-BD5E-35E5D850FDCD}" type="presOf" srcId="{986B7168-B57B-41C8-BFC6-0EBF5796DDB7}" destId="{346F9867-B732-44D3-B591-4FC16781C35B}" srcOrd="1" destOrd="0" presId="urn:microsoft.com/office/officeart/2005/8/layout/hierarchy2"/>
-    <dgm:cxn modelId="{E89DCEAB-A53F-487D-AC22-8F520FB42762}" type="presOf" srcId="{8242B283-4BE2-4E85-BFEE-0EA44472760E}" destId="{CB159F70-ABE8-4C17-9F22-0AB61C102E64}" srcOrd="0" destOrd="0" presId="urn:microsoft.com/office/officeart/2005/8/layout/hierarchy2"/>
-    <dgm:cxn modelId="{42BC970F-5EFD-467B-906E-1C07993B2708}" type="presOf" srcId="{90DC5E90-6F4B-47AA-87D8-9134DB917318}" destId="{16B11AF4-04C8-4F95-B50D-C951D10CBCFB}" srcOrd="0" destOrd="0" presId="urn:microsoft.com/office/officeart/2005/8/layout/hierarchy2"/>
-    <dgm:cxn modelId="{91E97DC8-8541-4030-9358-8D003E4026D7}" type="presOf" srcId="{A68335E5-009E-44DF-97AB-B7A1ACEA24EB}" destId="{6C681D0A-EFBE-40D7-8FA9-0029C727D1F3}" srcOrd="1" destOrd="0" presId="urn:microsoft.com/office/officeart/2005/8/layout/hierarchy2"/>
-    <dgm:cxn modelId="{398B5FAB-3173-4AA4-96EB-0FAD169D209D}" type="presOf" srcId="{1CE192A6-6AB3-4451-998F-D2635F17DFF1}" destId="{C2015C7B-D32C-4CE2-BC7D-C9E321ED4B0D}" srcOrd="1" destOrd="0" presId="urn:microsoft.com/office/officeart/2005/8/layout/hierarchy2"/>
-    <dgm:cxn modelId="{7D5744CD-043B-468A-A028-CB04AD344382}" srcId="{A6F2A7DE-2AF6-4487-959F-D397992022A4}" destId="{B95568D8-D303-49EB-85AC-0942EA985617}" srcOrd="1" destOrd="0" parTransId="{8242B283-4BE2-4E85-BFEE-0EA44472760E}" sibTransId="{2E7F46BE-885D-482A-BC1E-BDED69909460}"/>
-    <dgm:cxn modelId="{94D55771-8687-4429-AF1A-3ED22620D9B0}" type="presParOf" srcId="{CC5F2D0D-E1E5-4C49-8DF7-2A61C5DA8A1D}" destId="{4836E9C7-1D00-438F-B3B2-7F9CB5072224}" srcOrd="0" destOrd="0" presId="urn:microsoft.com/office/officeart/2005/8/layout/hierarchy2"/>
-    <dgm:cxn modelId="{001E3E52-ACB5-4584-A584-2B6373D2453A}" type="presParOf" srcId="{4836E9C7-1D00-438F-B3B2-7F9CB5072224}" destId="{D5ACFD89-23A4-4CF0-A4C3-F21EF07981F7}" srcOrd="0" destOrd="0" presId="urn:microsoft.com/office/officeart/2005/8/layout/hierarchy2"/>
-    <dgm:cxn modelId="{0F64E783-B612-40BC-BEBE-6B4B7A49C340}" type="presParOf" srcId="{4836E9C7-1D00-438F-B3B2-7F9CB5072224}" destId="{82CA0987-2977-4072-97D6-791AD3CF7947}" srcOrd="1" destOrd="0" presId="urn:microsoft.com/office/officeart/2005/8/layout/hierarchy2"/>
-    <dgm:cxn modelId="{93F1978E-514C-4443-A05D-4C2CFF902E64}" type="presParOf" srcId="{82CA0987-2977-4072-97D6-791AD3CF7947}" destId="{FD7A0172-CB25-4911-B3EF-667A39E7DCE7}" srcOrd="0" destOrd="0" presId="urn:microsoft.com/office/officeart/2005/8/layout/hierarchy2"/>
-    <dgm:cxn modelId="{384D1678-169E-4120-94FC-372F319FC4B3}" type="presParOf" srcId="{FD7A0172-CB25-4911-B3EF-667A39E7DCE7}" destId="{C971E15B-3AB3-4DCE-BC91-B1D0C67824A6}" srcOrd="0" destOrd="0" presId="urn:microsoft.com/office/officeart/2005/8/layout/hierarchy2"/>
-    <dgm:cxn modelId="{0F4009BA-C534-4111-905D-CF66949FD98A}" type="presParOf" srcId="{82CA0987-2977-4072-97D6-791AD3CF7947}" destId="{534A082A-40AD-4635-8AAB-1F71AB8888EE}" srcOrd="1" destOrd="0" presId="urn:microsoft.com/office/officeart/2005/8/layout/hierarchy2"/>
-    <dgm:cxn modelId="{AC8AF615-B1AA-42E3-8A09-541500AEA4F9}" type="presParOf" srcId="{534A082A-40AD-4635-8AAB-1F71AB8888EE}" destId="{6D38B18B-70EC-4AF7-A6FF-B5C7FE8D4DA4}" srcOrd="0" destOrd="0" presId="urn:microsoft.com/office/officeart/2005/8/layout/hierarchy2"/>
-    <dgm:cxn modelId="{A74CDE37-959C-49D8-9F76-D4D3C3272AD4}" type="presParOf" srcId="{534A082A-40AD-4635-8AAB-1F71AB8888EE}" destId="{4B946D61-20E5-4755-A44A-B57CD5218A5D}" srcOrd="1" destOrd="0" presId="urn:microsoft.com/office/officeart/2005/8/layout/hierarchy2"/>
-    <dgm:cxn modelId="{C5A11969-2713-4765-9F05-C438A9C972CD}" type="presParOf" srcId="{4B946D61-20E5-4755-A44A-B57CD5218A5D}" destId="{68438195-FD75-4EAF-817E-3D241C458B9B}" srcOrd="0" destOrd="0" presId="urn:microsoft.com/office/officeart/2005/8/layout/hierarchy2"/>
-    <dgm:cxn modelId="{77BBA7C4-D91C-44C7-BF18-91D03F8B954F}" type="presParOf" srcId="{68438195-FD75-4EAF-817E-3D241C458B9B}" destId="{E6950A32-D71C-4EA5-88AE-3B3F0287DC19}" srcOrd="0" destOrd="0" presId="urn:microsoft.com/office/officeart/2005/8/layout/hierarchy2"/>
-    <dgm:cxn modelId="{6DB0ADBF-4AC5-458F-856F-5694C2560B02}" type="presParOf" srcId="{4B946D61-20E5-4755-A44A-B57CD5218A5D}" destId="{52422672-3E70-4BC8-BC5D-54AE606EFF81}" srcOrd="1" destOrd="0" presId="urn:microsoft.com/office/officeart/2005/8/layout/hierarchy2"/>
-    <dgm:cxn modelId="{8B4198DA-DA96-493B-8161-0A684B1CFB5E}" type="presParOf" srcId="{52422672-3E70-4BC8-BC5D-54AE606EFF81}" destId="{EDD898AC-163C-4B2A-929B-A80367C5CB73}" srcOrd="0" destOrd="0" presId="urn:microsoft.com/office/officeart/2005/8/layout/hierarchy2"/>
-    <dgm:cxn modelId="{497EBE74-CDEE-4A30-AF76-BAF95B2395A5}" type="presParOf" srcId="{52422672-3E70-4BC8-BC5D-54AE606EFF81}" destId="{0FA6616D-6EA1-4836-AD86-6275C3D51DD1}" srcOrd="1" destOrd="0" presId="urn:microsoft.com/office/officeart/2005/8/layout/hierarchy2"/>
-    <dgm:cxn modelId="{3FB3C565-48D4-41A1-819C-6118103A863E}" type="presParOf" srcId="{4B946D61-20E5-4755-A44A-B57CD5218A5D}" destId="{2CBD0876-E8DB-432A-A0C4-D664553F2B67}" srcOrd="2" destOrd="0" presId="urn:microsoft.com/office/officeart/2005/8/layout/hierarchy2"/>
-    <dgm:cxn modelId="{0661DBC5-D527-4F11-B623-947A208A7205}" type="presParOf" srcId="{2CBD0876-E8DB-432A-A0C4-D664553F2B67}" destId="{B5C8146A-0574-4C94-8DE4-9D4C27829023}" srcOrd="0" destOrd="0" presId="urn:microsoft.com/office/officeart/2005/8/layout/hierarchy2"/>
-    <dgm:cxn modelId="{8CAD4CB3-EA3E-48D5-9B83-BE1E6C98C665}" type="presParOf" srcId="{4B946D61-20E5-4755-A44A-B57CD5218A5D}" destId="{33B1E37E-E51F-4756-A36C-5CE66904AB53}" srcOrd="3" destOrd="0" presId="urn:microsoft.com/office/officeart/2005/8/layout/hierarchy2"/>
-    <dgm:cxn modelId="{9B343487-EFEF-4AD5-95D8-C6F925B1F22F}" type="presParOf" srcId="{33B1E37E-E51F-4756-A36C-5CE66904AB53}" destId="{5A4405BA-2082-47F6-9FF1-48042B30A932}" srcOrd="0" destOrd="0" presId="urn:microsoft.com/office/officeart/2005/8/layout/hierarchy2"/>
-    <dgm:cxn modelId="{7C429F23-82F6-4D3E-A4CC-4154C97B4919}" type="presParOf" srcId="{33B1E37E-E51F-4756-A36C-5CE66904AB53}" destId="{1E3C933A-509A-4793-BE5F-AFBAE693028B}" srcOrd="1" destOrd="0" presId="urn:microsoft.com/office/officeart/2005/8/layout/hierarchy2"/>
-    <dgm:cxn modelId="{346C4696-0093-47C4-A236-310E7897B475}" type="presParOf" srcId="{82CA0987-2977-4072-97D6-791AD3CF7947}" destId="{1FB9E06D-EF2B-4048-9039-AD508A01931D}" srcOrd="2" destOrd="0" presId="urn:microsoft.com/office/officeart/2005/8/layout/hierarchy2"/>
-    <dgm:cxn modelId="{1085260F-E254-42E2-9F48-8B019119412F}" type="presParOf" srcId="{1FB9E06D-EF2B-4048-9039-AD508A01931D}" destId="{3284F059-BB42-4147-B03D-CCCC684A12A7}" srcOrd="0" destOrd="0" presId="urn:microsoft.com/office/officeart/2005/8/layout/hierarchy2"/>
-    <dgm:cxn modelId="{2928B052-6207-4EAE-8531-2039B9A0DA36}" type="presParOf" srcId="{82CA0987-2977-4072-97D6-791AD3CF7947}" destId="{C51D7C66-CE84-4886-83BA-4C6DA9A40BDC}" srcOrd="3" destOrd="0" presId="urn:microsoft.com/office/officeart/2005/8/layout/hierarchy2"/>
-    <dgm:cxn modelId="{48A3E956-7486-4B39-99D8-86AEAF79B241}" type="presParOf" srcId="{C51D7C66-CE84-4886-83BA-4C6DA9A40BDC}" destId="{54743B2E-2B49-4B9C-BCFE-89B4A223022D}" srcOrd="0" destOrd="0" presId="urn:microsoft.com/office/officeart/2005/8/layout/hierarchy2"/>
-    <dgm:cxn modelId="{96849B40-9C04-4B3F-9973-1BFFF49E694B}" type="presParOf" srcId="{C51D7C66-CE84-4886-83BA-4C6DA9A40BDC}" destId="{27EB1AA2-FA2B-4889-A21B-9179BBFF8ED6}" srcOrd="1" destOrd="0" presId="urn:microsoft.com/office/officeart/2005/8/layout/hierarchy2"/>
-    <dgm:cxn modelId="{76D3C6DD-372A-4127-9B1D-63582C2B5A52}" type="presParOf" srcId="{27EB1AA2-FA2B-4889-A21B-9179BBFF8ED6}" destId="{1889DF31-E9C1-45A1-88BE-8B18172A263A}" srcOrd="0" destOrd="0" presId="urn:microsoft.com/office/officeart/2005/8/layout/hierarchy2"/>
-    <dgm:cxn modelId="{876ABFD0-272E-46EC-84B0-DBB01ED8B309}" type="presParOf" srcId="{1889DF31-E9C1-45A1-88BE-8B18172A263A}" destId="{6693197B-78B7-47EE-9FE1-10471704F946}" srcOrd="0" destOrd="0" presId="urn:microsoft.com/office/officeart/2005/8/layout/hierarchy2"/>
-    <dgm:cxn modelId="{F1D304C6-34B1-4684-9800-6C9E5265EBC4}" type="presParOf" srcId="{27EB1AA2-FA2B-4889-A21B-9179BBFF8ED6}" destId="{3BAB4446-30E3-4CE2-B996-8CCB97B38883}" srcOrd="1" destOrd="0" presId="urn:microsoft.com/office/officeart/2005/8/layout/hierarchy2"/>
-    <dgm:cxn modelId="{40A16FC8-73CA-46DD-B163-55EC93E20C6E}" type="presParOf" srcId="{3BAB4446-30E3-4CE2-B996-8CCB97B38883}" destId="{797FBD49-A139-409C-80D6-2992C6762477}" srcOrd="0" destOrd="0" presId="urn:microsoft.com/office/officeart/2005/8/layout/hierarchy2"/>
-    <dgm:cxn modelId="{CBBD2E97-B348-4E50-8141-94FB39782295}" type="presParOf" srcId="{3BAB4446-30E3-4CE2-B996-8CCB97B38883}" destId="{31D18E03-2145-41C5-8A25-705D6BFA78D5}" srcOrd="1" destOrd="0" presId="urn:microsoft.com/office/officeart/2005/8/layout/hierarchy2"/>
-    <dgm:cxn modelId="{F50A6F36-BD02-448C-9F42-9B6AA4B9DA02}" type="presParOf" srcId="{31D18E03-2145-41C5-8A25-705D6BFA78D5}" destId="{4AA5200D-7B15-42DE-9422-B197E4970211}" srcOrd="0" destOrd="0" presId="urn:microsoft.com/office/officeart/2005/8/layout/hierarchy2"/>
-    <dgm:cxn modelId="{1CE4C974-A41E-4C3C-82F7-19B30BCECD28}" type="presParOf" srcId="{4AA5200D-7B15-42DE-9422-B197E4970211}" destId="{E6077319-7C6E-4777-97B3-CA97D1DAD822}" srcOrd="0" destOrd="0" presId="urn:microsoft.com/office/officeart/2005/8/layout/hierarchy2"/>
-    <dgm:cxn modelId="{7D14D92E-DC3F-4731-AA8C-887793F2DB3E}" type="presParOf" srcId="{31D18E03-2145-41C5-8A25-705D6BFA78D5}" destId="{160396F2-C918-469D-B3DD-4DBBB7563CF1}" srcOrd="1" destOrd="0" presId="urn:microsoft.com/office/officeart/2005/8/layout/hierarchy2"/>
-    <dgm:cxn modelId="{EB64DFF3-C20C-415B-80B4-2C5FCC19BC5E}" type="presParOf" srcId="{160396F2-C918-469D-B3DD-4DBBB7563CF1}" destId="{3B8868D9-9F8B-47F9-99EF-A48BC6B2FF26}" srcOrd="0" destOrd="0" presId="urn:microsoft.com/office/officeart/2005/8/layout/hierarchy2"/>
-    <dgm:cxn modelId="{815C3724-7C7A-4B99-A797-A671B55EFB65}" type="presParOf" srcId="{160396F2-C918-469D-B3DD-4DBBB7563CF1}" destId="{F1BA8509-48B6-44D9-B6F0-090B84E3C117}" srcOrd="1" destOrd="0" presId="urn:microsoft.com/office/officeart/2005/8/layout/hierarchy2"/>
-    <dgm:cxn modelId="{D93ADA03-5572-47BE-A296-84FCCF1BE886}" type="presParOf" srcId="{31D18E03-2145-41C5-8A25-705D6BFA78D5}" destId="{81DF227C-317B-417C-B837-BF4939219178}" srcOrd="2" destOrd="0" presId="urn:microsoft.com/office/officeart/2005/8/layout/hierarchy2"/>
-    <dgm:cxn modelId="{261366EC-6773-4BA3-9E22-49EC550FEBF8}" type="presParOf" srcId="{81DF227C-317B-417C-B837-BF4939219178}" destId="{C2015C7B-D32C-4CE2-BC7D-C9E321ED4B0D}" srcOrd="0" destOrd="0" presId="urn:microsoft.com/office/officeart/2005/8/layout/hierarchy2"/>
-    <dgm:cxn modelId="{00C5400E-215B-432B-8D5B-E425F9C6A573}" type="presParOf" srcId="{31D18E03-2145-41C5-8A25-705D6BFA78D5}" destId="{1D2643D1-9721-4869-8B26-F7B57CCBA54C}" srcOrd="3" destOrd="0" presId="urn:microsoft.com/office/officeart/2005/8/layout/hierarchy2"/>
-    <dgm:cxn modelId="{CC698C25-7462-41B1-AD8A-417349380A46}" type="presParOf" srcId="{1D2643D1-9721-4869-8B26-F7B57CCBA54C}" destId="{41370F12-1FA0-4579-8285-C15FA148591C}" srcOrd="0" destOrd="0" presId="urn:microsoft.com/office/officeart/2005/8/layout/hierarchy2"/>
-    <dgm:cxn modelId="{FF860D74-C787-47BF-BB2D-9A1628AFFF2C}" type="presParOf" srcId="{1D2643D1-9721-4869-8B26-F7B57CCBA54C}" destId="{4012EABF-8046-4F68-B7F4-6930763191CD}" srcOrd="1" destOrd="0" presId="urn:microsoft.com/office/officeart/2005/8/layout/hierarchy2"/>
-    <dgm:cxn modelId="{713BD1BA-C587-4B72-9684-8191D48E9879}" type="presParOf" srcId="{27EB1AA2-FA2B-4889-A21B-9179BBFF8ED6}" destId="{2864DC2A-13C0-4E4B-A7F3-F63F340FA450}" srcOrd="2" destOrd="0" presId="urn:microsoft.com/office/officeart/2005/8/layout/hierarchy2"/>
-    <dgm:cxn modelId="{6FEBBB77-AE2B-40AD-A0A2-974C940642F7}" type="presParOf" srcId="{2864DC2A-13C0-4E4B-A7F3-F63F340FA450}" destId="{346F9867-B732-44D3-B591-4FC16781C35B}" srcOrd="0" destOrd="0" presId="urn:microsoft.com/office/officeart/2005/8/layout/hierarchy2"/>
-    <dgm:cxn modelId="{D693B102-D807-4B4A-BA37-E70BBDA8A05C}" type="presParOf" srcId="{27EB1AA2-FA2B-4889-A21B-9179BBFF8ED6}" destId="{1CCA5EC4-0B2E-48DA-9177-936A8E95D339}" srcOrd="3" destOrd="0" presId="urn:microsoft.com/office/officeart/2005/8/layout/hierarchy2"/>
-    <dgm:cxn modelId="{E76CC4EB-3E7D-461F-8D03-5AC0ACC5FFEE}" type="presParOf" srcId="{1CCA5EC4-0B2E-48DA-9177-936A8E95D339}" destId="{B38E3594-CA56-4A29-BFDC-CA290103A3A6}" srcOrd="0" destOrd="0" presId="urn:microsoft.com/office/officeart/2005/8/layout/hierarchy2"/>
-    <dgm:cxn modelId="{1ECFA6D8-93DF-4B8A-99EE-2B81A24AAA8D}" type="presParOf" srcId="{1CCA5EC4-0B2E-48DA-9177-936A8E95D339}" destId="{C5A0FD96-86B8-4A41-9D84-94EABE4C37F2}" srcOrd="1" destOrd="0" presId="urn:microsoft.com/office/officeart/2005/8/layout/hierarchy2"/>
-    <dgm:cxn modelId="{3F823E57-2A69-49DE-A468-9E9449343552}" type="presParOf" srcId="{C5A0FD96-86B8-4A41-9D84-94EABE4C37F2}" destId="{2E830E8B-B241-4984-BFF5-BCC0806E238E}" srcOrd="0" destOrd="0" presId="urn:microsoft.com/office/officeart/2005/8/layout/hierarchy2"/>
-    <dgm:cxn modelId="{D1CA55FA-265A-469D-8683-B716446A3F93}" type="presParOf" srcId="{2E830E8B-B241-4984-BFF5-BCC0806E238E}" destId="{6C681D0A-EFBE-40D7-8FA9-0029C727D1F3}" srcOrd="0" destOrd="0" presId="urn:microsoft.com/office/officeart/2005/8/layout/hierarchy2"/>
-    <dgm:cxn modelId="{D8081ABC-B3D3-4B2A-89F1-DC7992322B11}" type="presParOf" srcId="{C5A0FD96-86B8-4A41-9D84-94EABE4C37F2}" destId="{34D76B34-6EB6-4D02-986A-9A5B7465C171}" srcOrd="1" destOrd="0" presId="urn:microsoft.com/office/officeart/2005/8/layout/hierarchy2"/>
-    <dgm:cxn modelId="{EE4104B6-B66D-4F9A-8192-1A96B7374E78}" type="presParOf" srcId="{34D76B34-6EB6-4D02-986A-9A5B7465C171}" destId="{EAE0073B-E695-4C6C-B978-B5E3B7024E20}" srcOrd="0" destOrd="0" presId="urn:microsoft.com/office/officeart/2005/8/layout/hierarchy2"/>
-    <dgm:cxn modelId="{6799C6AC-BBCB-4DA6-B536-2CDBFB31C8DF}" type="presParOf" srcId="{34D76B34-6EB6-4D02-986A-9A5B7465C171}" destId="{15B5017A-F407-4601-B757-58B127DF9ECC}" srcOrd="1" destOrd="0" presId="urn:microsoft.com/office/officeart/2005/8/layout/hierarchy2"/>
-    <dgm:cxn modelId="{A38E4DAF-000C-400F-B2DD-7DF596FB7574}" type="presParOf" srcId="{82CA0987-2977-4072-97D6-791AD3CF7947}" destId="{D88348ED-527A-4837-8156-098C1F615BFB}" srcOrd="4" destOrd="0" presId="urn:microsoft.com/office/officeart/2005/8/layout/hierarchy2"/>
-    <dgm:cxn modelId="{81D41DED-C221-4AA7-9B9C-135FF16AD068}" type="presParOf" srcId="{D88348ED-527A-4837-8156-098C1F615BFB}" destId="{DD8AA6E0-BA21-42D8-8E4A-93AFF5B7CBEA}" srcOrd="0" destOrd="0" presId="urn:microsoft.com/office/officeart/2005/8/layout/hierarchy2"/>
-    <dgm:cxn modelId="{EF741A58-1CA2-41C4-9FCF-0F066C9B355D}" type="presParOf" srcId="{82CA0987-2977-4072-97D6-791AD3CF7947}" destId="{22795D5D-6477-408C-8785-133C6F81E485}" srcOrd="5" destOrd="0" presId="urn:microsoft.com/office/officeart/2005/8/layout/hierarchy2"/>
-    <dgm:cxn modelId="{590C996F-DCDB-42F7-818F-A039F46608AC}" type="presParOf" srcId="{22795D5D-6477-408C-8785-133C6F81E485}" destId="{0C7AD588-E19E-4FA4-8679-76D852021E3D}" srcOrd="0" destOrd="0" presId="urn:microsoft.com/office/officeart/2005/8/layout/hierarchy2"/>
-    <dgm:cxn modelId="{465240C0-BA3A-48B8-8A72-6F0D1093EC6E}" type="presParOf" srcId="{22795D5D-6477-408C-8785-133C6F81E485}" destId="{931CE5FB-4819-4396-B9CF-E5B2AA7AF582}" srcOrd="1" destOrd="0" presId="urn:microsoft.com/office/officeart/2005/8/layout/hierarchy2"/>
-    <dgm:cxn modelId="{5C28FBA7-918E-4845-A93F-1CE005A3C4D6}" type="presParOf" srcId="{931CE5FB-4819-4396-B9CF-E5B2AA7AF582}" destId="{F9C387D6-3DB2-43EE-A8C5-C98DF7AA1264}" srcOrd="0" destOrd="0" presId="urn:microsoft.com/office/officeart/2005/8/layout/hierarchy2"/>
-    <dgm:cxn modelId="{7B592063-8EC1-48F4-92B7-97D7AB18C816}" type="presParOf" srcId="{F9C387D6-3DB2-43EE-A8C5-C98DF7AA1264}" destId="{54AF12FD-3B65-46EE-9011-B900D4CBD75B}" srcOrd="0" destOrd="0" presId="urn:microsoft.com/office/officeart/2005/8/layout/hierarchy2"/>
-    <dgm:cxn modelId="{A5BDE1FB-A801-443E-8167-23A5138E5518}" type="presParOf" srcId="{931CE5FB-4819-4396-B9CF-E5B2AA7AF582}" destId="{2860C44C-8CEC-49E4-84FD-6CAB9BFEB225}" srcOrd="1" destOrd="0" presId="urn:microsoft.com/office/officeart/2005/8/layout/hierarchy2"/>
-    <dgm:cxn modelId="{9E2B193F-0D0E-47EA-B9A8-B9EA5D39AEBA}" type="presParOf" srcId="{2860C44C-8CEC-49E4-84FD-6CAB9BFEB225}" destId="{CC6B0A1C-BAB8-4AB7-9EF6-A7279AB3044F}" srcOrd="0" destOrd="0" presId="urn:microsoft.com/office/officeart/2005/8/layout/hierarchy2"/>
-    <dgm:cxn modelId="{BAD3189F-B7B0-4AB8-8187-4A7F8019C016}" type="presParOf" srcId="{2860C44C-8CEC-49E4-84FD-6CAB9BFEB225}" destId="{58636A5C-0915-4FC5-916B-8EEEEF627EA0}" srcOrd="1" destOrd="0" presId="urn:microsoft.com/office/officeart/2005/8/layout/hierarchy2"/>
-    <dgm:cxn modelId="{CCD4775B-1CA2-437D-A912-FB993B76BF56}" type="presParOf" srcId="{82CA0987-2977-4072-97D6-791AD3CF7947}" destId="{82063FD8-2DE8-42B1-AC01-6CDB0BC37358}" srcOrd="6" destOrd="0" presId="urn:microsoft.com/office/officeart/2005/8/layout/hierarchy2"/>
-    <dgm:cxn modelId="{A58E1373-BBD3-4727-90A0-ECFE9332F273}" type="presParOf" srcId="{82063FD8-2DE8-42B1-AC01-6CDB0BC37358}" destId="{12C2DC85-DDAF-4F57-9841-150A97500304}" srcOrd="0" destOrd="0" presId="urn:microsoft.com/office/officeart/2005/8/layout/hierarchy2"/>
-    <dgm:cxn modelId="{D40C2756-F96A-46AD-94D1-66D3D87244FD}" type="presParOf" srcId="{82CA0987-2977-4072-97D6-791AD3CF7947}" destId="{BB9F06D9-715A-43BB-BBE0-36022263CCCD}" srcOrd="7" destOrd="0" presId="urn:microsoft.com/office/officeart/2005/8/layout/hierarchy2"/>
-    <dgm:cxn modelId="{2929D52F-A39D-4C43-905D-272217DCA2E9}" type="presParOf" srcId="{BB9F06D9-715A-43BB-BBE0-36022263CCCD}" destId="{26D8E710-F0D2-45EF-BDE9-84F12E45A85F}" srcOrd="0" destOrd="0" presId="urn:microsoft.com/office/officeart/2005/8/layout/hierarchy2"/>
-    <dgm:cxn modelId="{F575F81C-0913-4BEC-BA88-FF7A555ECA2D}" type="presParOf" srcId="{BB9F06D9-715A-43BB-BBE0-36022263CCCD}" destId="{49A1BD6B-7533-428F-A42D-5017EF29B777}" srcOrd="1" destOrd="0" presId="urn:microsoft.com/office/officeart/2005/8/layout/hierarchy2"/>
-    <dgm:cxn modelId="{886E96BF-606F-4C9B-AE81-FECE0570DFF4}" type="presParOf" srcId="{49A1BD6B-7533-428F-A42D-5017EF29B777}" destId="{D2E7D7FB-33DA-439B-A6FF-8B6265094B81}" srcOrd="0" destOrd="0" presId="urn:microsoft.com/office/officeart/2005/8/layout/hierarchy2"/>
-    <dgm:cxn modelId="{DF64B7B3-231C-4ED8-BBED-83C6AD79C4E0}" type="presParOf" srcId="{D2E7D7FB-33DA-439B-A6FF-8B6265094B81}" destId="{935E24CC-008B-4BE9-B3EB-41EB22B15B73}" srcOrd="0" destOrd="0" presId="urn:microsoft.com/office/officeart/2005/8/layout/hierarchy2"/>
-    <dgm:cxn modelId="{F766F155-3509-4755-B1FD-6A703E6B2815}" type="presParOf" srcId="{49A1BD6B-7533-428F-A42D-5017EF29B777}" destId="{E62C7F9E-FD58-4448-9155-836036332B8E}" srcOrd="1" destOrd="0" presId="urn:microsoft.com/office/officeart/2005/8/layout/hierarchy2"/>
-    <dgm:cxn modelId="{7A33F0FE-6A76-4D96-AD04-CED1953F633F}" type="presParOf" srcId="{E62C7F9E-FD58-4448-9155-836036332B8E}" destId="{16B11AF4-04C8-4F95-B50D-C951D10CBCFB}" srcOrd="0" destOrd="0" presId="urn:microsoft.com/office/officeart/2005/8/layout/hierarchy2"/>
-    <dgm:cxn modelId="{9B2EEC75-7FC8-4316-9DF7-9B76B397FF96}" type="presParOf" srcId="{E62C7F9E-FD58-4448-9155-836036332B8E}" destId="{A0AFD6A4-F26C-4F04-A84F-3C18E736E10C}" srcOrd="1" destOrd="0" presId="urn:microsoft.com/office/officeart/2005/8/layout/hierarchy2"/>
-    <dgm:cxn modelId="{4B2A6EDC-D627-43B1-B02B-0D7FA4513555}" type="presParOf" srcId="{A0AFD6A4-F26C-4F04-A84F-3C18E736E10C}" destId="{D8394A56-8A48-43C9-8876-8EA39F4B73ED}" srcOrd="0" destOrd="0" presId="urn:microsoft.com/office/officeart/2005/8/layout/hierarchy2"/>
-    <dgm:cxn modelId="{F35BA1BC-FFBD-4913-A52A-88B4EE236CED}" type="presParOf" srcId="{D8394A56-8A48-43C9-8876-8EA39F4B73ED}" destId="{13024C18-820A-4B62-BAEA-89D27D0765CD}" srcOrd="0" destOrd="0" presId="urn:microsoft.com/office/officeart/2005/8/layout/hierarchy2"/>
-    <dgm:cxn modelId="{40C4FE84-4F9E-4699-A799-2B7567CDA429}" type="presParOf" srcId="{A0AFD6A4-F26C-4F04-A84F-3C18E736E10C}" destId="{1C82C597-4470-40A1-9D25-FAF2BF07E192}" srcOrd="1" destOrd="0" presId="urn:microsoft.com/office/officeart/2005/8/layout/hierarchy2"/>
-    <dgm:cxn modelId="{F1ECEE70-33C2-4CD1-87E8-DEE9E11F8C02}" type="presParOf" srcId="{1C82C597-4470-40A1-9D25-FAF2BF07E192}" destId="{F7DF3503-2E14-4B1A-9CBB-7E9883AC3E4A}" srcOrd="0" destOrd="0" presId="urn:microsoft.com/office/officeart/2005/8/layout/hierarchy2"/>
-    <dgm:cxn modelId="{D0092A0E-4AB9-4103-8A58-BB2D742DBD49}" type="presParOf" srcId="{1C82C597-4470-40A1-9D25-FAF2BF07E192}" destId="{10260D0F-7A8A-453A-A0A9-7AB1CDBEDD4D}" srcOrd="1" destOrd="0" presId="urn:microsoft.com/office/officeart/2005/8/layout/hierarchy2"/>
-    <dgm:cxn modelId="{BE69FD9F-45EC-40D8-9780-E40052F5EDB4}" type="presParOf" srcId="{A0AFD6A4-F26C-4F04-A84F-3C18E736E10C}" destId="{7D05C43C-DFC0-4A88-8A56-94706F21A1FA}" srcOrd="2" destOrd="0" presId="urn:microsoft.com/office/officeart/2005/8/layout/hierarchy2"/>
-    <dgm:cxn modelId="{50547345-7B55-4046-B087-027A90B2461B}" type="presParOf" srcId="{7D05C43C-DFC0-4A88-8A56-94706F21A1FA}" destId="{33F3F195-0D69-437A-AA03-20F248E1E632}" srcOrd="0" destOrd="0" presId="urn:microsoft.com/office/officeart/2005/8/layout/hierarchy2"/>
-    <dgm:cxn modelId="{53D15ECA-A948-4378-87B9-2D041EA9D85A}" type="presParOf" srcId="{A0AFD6A4-F26C-4F04-A84F-3C18E736E10C}" destId="{A821B035-8A9C-46FB-9E73-44314A1115AD}" srcOrd="3" destOrd="0" presId="urn:microsoft.com/office/officeart/2005/8/layout/hierarchy2"/>
-    <dgm:cxn modelId="{DF228D36-3CE1-42D7-9E55-BB72BF8E9D93}" type="presParOf" srcId="{A821B035-8A9C-46FB-9E73-44314A1115AD}" destId="{9ECD2900-0A9A-47D1-A756-67C34D750CCF}" srcOrd="0" destOrd="0" presId="urn:microsoft.com/office/officeart/2005/8/layout/hierarchy2"/>
-    <dgm:cxn modelId="{9134F2CB-449E-4E47-8881-5B037AA06766}" type="presParOf" srcId="{A821B035-8A9C-46FB-9E73-44314A1115AD}" destId="{3A25304D-E5C6-49B5-A259-2A0ABD45E35C}" srcOrd="1" destOrd="0" presId="urn:microsoft.com/office/officeart/2005/8/layout/hierarchy2"/>
-    <dgm:cxn modelId="{8B4375FF-1346-44FC-9D8A-BECD67CAB8AD}" type="presParOf" srcId="{49A1BD6B-7533-428F-A42D-5017EF29B777}" destId="{265BA9A4-8B4E-4711-88C7-AB227C949A94}" srcOrd="2" destOrd="0" presId="urn:microsoft.com/office/officeart/2005/8/layout/hierarchy2"/>
-    <dgm:cxn modelId="{E53607F3-3F12-41EB-A598-07C4A0F29B7E}" type="presParOf" srcId="{265BA9A4-8B4E-4711-88C7-AB227C949A94}" destId="{F9091B10-7237-43E5-93A5-0A860387BD22}" srcOrd="0" destOrd="0" presId="urn:microsoft.com/office/officeart/2005/8/layout/hierarchy2"/>
-    <dgm:cxn modelId="{714E4F0C-85E7-4BAC-A0B0-1D22CA237A7F}" type="presParOf" srcId="{49A1BD6B-7533-428F-A42D-5017EF29B777}" destId="{F87A97B9-BE22-4B2E-9810-7E6351D74F66}" srcOrd="3" destOrd="0" presId="urn:microsoft.com/office/officeart/2005/8/layout/hierarchy2"/>
-    <dgm:cxn modelId="{3D6DD7AE-51AB-4308-88E2-10399BDA4B89}" type="presParOf" srcId="{F87A97B9-BE22-4B2E-9810-7E6351D74F66}" destId="{240ABD63-9087-4546-89CF-88541F4CEF52}" srcOrd="0" destOrd="0" presId="urn:microsoft.com/office/officeart/2005/8/layout/hierarchy2"/>
-    <dgm:cxn modelId="{1F5A62F4-F24C-48A3-BE98-369DD247E6E7}" type="presParOf" srcId="{F87A97B9-BE22-4B2E-9810-7E6351D74F66}" destId="{5F8A3D0B-8C88-4314-90A2-53E524CB732B}" srcOrd="1" destOrd="0" presId="urn:microsoft.com/office/officeart/2005/8/layout/hierarchy2"/>
-    <dgm:cxn modelId="{17FCBAEC-FC6D-4679-8D4D-E561984E941E}" type="presParOf" srcId="{5F8A3D0B-8C88-4314-90A2-53E524CB732B}" destId="{BF0567E6-6DA9-48ED-9A37-47285840FDF7}" srcOrd="0" destOrd="0" presId="urn:microsoft.com/office/officeart/2005/8/layout/hierarchy2"/>
-    <dgm:cxn modelId="{C91C89C7-58F7-4663-B036-FE7C27AD829F}" type="presParOf" srcId="{BF0567E6-6DA9-48ED-9A37-47285840FDF7}" destId="{30099040-2BEC-46EB-AE9D-6A3BEF8052F4}" srcOrd="0" destOrd="0" presId="urn:microsoft.com/office/officeart/2005/8/layout/hierarchy2"/>
-    <dgm:cxn modelId="{23DB7825-5E16-419A-B371-7D03F5D6A745}" type="presParOf" srcId="{5F8A3D0B-8C88-4314-90A2-53E524CB732B}" destId="{8B68CDD0-4452-4C80-9E5E-9AEC50B081C8}" srcOrd="1" destOrd="0" presId="urn:microsoft.com/office/officeart/2005/8/layout/hierarchy2"/>
-    <dgm:cxn modelId="{56D8048B-C67C-41A2-AF39-DB3813DCA638}" type="presParOf" srcId="{8B68CDD0-4452-4C80-9E5E-9AEC50B081C8}" destId="{E7F03264-C14C-446F-BCBE-D61750AF3A77}" srcOrd="0" destOrd="0" presId="urn:microsoft.com/office/officeart/2005/8/layout/hierarchy2"/>
-    <dgm:cxn modelId="{07D65E64-B963-4BC2-8C57-507658E84712}" type="presParOf" srcId="{8B68CDD0-4452-4C80-9E5E-9AEC50B081C8}" destId="{F12AF1B5-E90E-4DED-AEC6-0A3EB3D78347}" srcOrd="1" destOrd="0" presId="urn:microsoft.com/office/officeart/2005/8/layout/hierarchy2"/>
-    <dgm:cxn modelId="{2DC06A92-401B-4207-B843-259D32BF5E35}" type="presParOf" srcId="{F12AF1B5-E90E-4DED-AEC6-0A3EB3D78347}" destId="{21F216FC-1A29-4DA3-BE45-EBAAD540EDFF}" srcOrd="0" destOrd="0" presId="urn:microsoft.com/office/officeart/2005/8/layout/hierarchy2"/>
-    <dgm:cxn modelId="{C04E4917-DA21-4C94-B591-2A98E3A395D7}" type="presParOf" srcId="{21F216FC-1A29-4DA3-BE45-EBAAD540EDFF}" destId="{C517C033-B09A-4E21-8604-8C0CA07E9762}" srcOrd="0" destOrd="0" presId="urn:microsoft.com/office/officeart/2005/8/layout/hierarchy2"/>
-    <dgm:cxn modelId="{017CB997-7453-496E-BA55-C14395A19962}" type="presParOf" srcId="{F12AF1B5-E90E-4DED-AEC6-0A3EB3D78347}" destId="{268FC15B-6ECF-42F9-BB46-0EE2EF0C523A}" srcOrd="1" destOrd="0" presId="urn:microsoft.com/office/officeart/2005/8/layout/hierarchy2"/>
-    <dgm:cxn modelId="{E365D162-49A6-406E-B863-590345AAD6E4}" type="presParOf" srcId="{268FC15B-6ECF-42F9-BB46-0EE2EF0C523A}" destId="{238A04B6-8EF5-45CF-9164-325F1FDB3A44}" srcOrd="0" destOrd="0" presId="urn:microsoft.com/office/officeart/2005/8/layout/hierarchy2"/>
-    <dgm:cxn modelId="{881E6066-2AB7-4F7E-8BEE-D21B22B01435}" type="presParOf" srcId="{268FC15B-6ECF-42F9-BB46-0EE2EF0C523A}" destId="{5524673C-3A9E-4814-9EC7-C5ACCA641D22}" srcOrd="1" destOrd="0" presId="urn:microsoft.com/office/officeart/2005/8/layout/hierarchy2"/>
-    <dgm:cxn modelId="{630F00AB-8CF5-4955-A777-08154830DC15}" type="presParOf" srcId="{F12AF1B5-E90E-4DED-AEC6-0A3EB3D78347}" destId="{CB159F70-ABE8-4C17-9F22-0AB61C102E64}" srcOrd="2" destOrd="0" presId="urn:microsoft.com/office/officeart/2005/8/layout/hierarchy2"/>
-    <dgm:cxn modelId="{71AA8489-406A-4EC5-93B3-74DA0BC775FC}" type="presParOf" srcId="{CB159F70-ABE8-4C17-9F22-0AB61C102E64}" destId="{65154119-D258-4A25-9837-29E60567675A}" srcOrd="0" destOrd="0" presId="urn:microsoft.com/office/officeart/2005/8/layout/hierarchy2"/>
-    <dgm:cxn modelId="{598E5FCE-EAFD-4C60-8F25-B01E090CE27B}" type="presParOf" srcId="{F12AF1B5-E90E-4DED-AEC6-0A3EB3D78347}" destId="{66342CAE-E952-4D5C-AF0F-D8E08F34C7B7}" srcOrd="3" destOrd="0" presId="urn:microsoft.com/office/officeart/2005/8/layout/hierarchy2"/>
-    <dgm:cxn modelId="{160BB6A1-7608-4C20-8C23-4CAD4FC06E73}" type="presParOf" srcId="{66342CAE-E952-4D5C-AF0F-D8E08F34C7B7}" destId="{CF2F8359-8E2C-400E-A50D-384EDB3CA8A3}" srcOrd="0" destOrd="0" presId="urn:microsoft.com/office/officeart/2005/8/layout/hierarchy2"/>
-    <dgm:cxn modelId="{73A537B5-B2ED-4B8B-977E-C10DA2161946}" type="presParOf" srcId="{66342CAE-E952-4D5C-AF0F-D8E08F34C7B7}" destId="{9C17A70B-9804-4C9E-9B21-B9608840F4F7}" srcOrd="1" destOrd="0" presId="urn:microsoft.com/office/officeart/2005/8/layout/hierarchy2"/>
-    <dgm:cxn modelId="{5E6A43CA-F69D-4878-8C75-43E874320553}" type="presParOf" srcId="{5F8A3D0B-8C88-4314-90A2-53E524CB732B}" destId="{4A7F0945-CD52-46CF-9330-64955ED272D3}" srcOrd="2" destOrd="0" presId="urn:microsoft.com/office/officeart/2005/8/layout/hierarchy2"/>
-    <dgm:cxn modelId="{00F629F3-78DD-4A00-9F09-300D26A61975}" type="presParOf" srcId="{4A7F0945-CD52-46CF-9330-64955ED272D3}" destId="{9C019F64-9F54-4E42-B09D-B632A438C519}" srcOrd="0" destOrd="0" presId="urn:microsoft.com/office/officeart/2005/8/layout/hierarchy2"/>
-    <dgm:cxn modelId="{8E7085ED-3879-478C-9440-2BFB14DF71B7}" type="presParOf" srcId="{5F8A3D0B-8C88-4314-90A2-53E524CB732B}" destId="{E73807F3-7FD6-464E-90ED-2C6F07685807}" srcOrd="3" destOrd="0" presId="urn:microsoft.com/office/officeart/2005/8/layout/hierarchy2"/>
-    <dgm:cxn modelId="{7F32C279-CB0A-47BF-AF44-3FCCA88D1A1D}" type="presParOf" srcId="{E73807F3-7FD6-464E-90ED-2C6F07685807}" destId="{E36CEAF0-998B-4A4B-BA8D-EFF57F7AB8FA}" srcOrd="0" destOrd="0" presId="urn:microsoft.com/office/officeart/2005/8/layout/hierarchy2"/>
-    <dgm:cxn modelId="{DE91CADB-E073-4860-9E5B-15EDB1A9D1AA}" type="presParOf" srcId="{E73807F3-7FD6-464E-90ED-2C6F07685807}" destId="{E4D82B99-DF89-49E4-912C-E0AA27367A01}" srcOrd="1" destOrd="0" presId="urn:microsoft.com/office/officeart/2005/8/layout/hierarchy2"/>
-    <dgm:cxn modelId="{7C733D57-1CF1-4D8B-8391-57A7D33483AC}" type="presParOf" srcId="{E4D82B99-DF89-49E4-912C-E0AA27367A01}" destId="{605ED397-3BB2-4B24-BE01-C5E7F35EB3C0}" srcOrd="0" destOrd="0" presId="urn:microsoft.com/office/officeart/2005/8/layout/hierarchy2"/>
-    <dgm:cxn modelId="{C4183F96-9C0C-49CE-8C6A-BCE814D1F2B0}" type="presParOf" srcId="{605ED397-3BB2-4B24-BE01-C5E7F35EB3C0}" destId="{02A1F396-0D8F-41FA-A270-0769376E77F0}" srcOrd="0" destOrd="0" presId="urn:microsoft.com/office/officeart/2005/8/layout/hierarchy2"/>
-    <dgm:cxn modelId="{930B916F-2844-4A25-8C76-6790FA4E0E1C}" type="presParOf" srcId="{E4D82B99-DF89-49E4-912C-E0AA27367A01}" destId="{B6BC3AFD-E3ED-4071-898F-ECED1E5B706D}" srcOrd="1" destOrd="0" presId="urn:microsoft.com/office/officeart/2005/8/layout/hierarchy2"/>
-    <dgm:cxn modelId="{36378757-7699-448C-8E9C-7215EE553180}" type="presParOf" srcId="{B6BC3AFD-E3ED-4071-898F-ECED1E5B706D}" destId="{FC31CFF5-CDC9-4FC6-A745-A19F38E995B7}" srcOrd="0" destOrd="0" presId="urn:microsoft.com/office/officeart/2005/8/layout/hierarchy2"/>
-    <dgm:cxn modelId="{2A2DA70C-4B1F-4120-AC54-8626949970D0}" type="presParOf" srcId="{B6BC3AFD-E3ED-4071-898F-ECED1E5B706D}" destId="{53557962-1B04-4913-A8C3-69C6BD7A315C}" srcOrd="1" destOrd="0" presId="urn:microsoft.com/office/officeart/2005/8/layout/hierarchy2"/>
+    <dgm:cxn modelId="{DF86725D-4DB4-4246-8ED2-292E12EAFDBB}" type="presOf" srcId="{87496514-96A4-4444-A6DB-6129F3F29F48}" destId="{935E24CC-008B-4BE9-B3EB-41EB22B15B73}" srcOrd="1" destOrd="0" presId="urn:microsoft.com/office/officeart/2005/8/layout/hierarchy2"/>
+    <dgm:cxn modelId="{3AC3407D-0E48-48E9-8CF7-BC6071A4E884}" type="presOf" srcId="{A6F2A7DE-2AF6-4487-959F-D397992022A4}" destId="{E7F03264-C14C-446F-BCBE-D61750AF3A77}" srcOrd="0" destOrd="0" presId="urn:microsoft.com/office/officeart/2005/8/layout/hierarchy2"/>
+    <dgm:cxn modelId="{11BFE8AA-AFDE-459C-A783-EF2BEF187C49}" type="presOf" srcId="{76752B70-2FD8-4F70-8B44-25BFD449B474}" destId="{54743B2E-2B49-4B9C-BCFE-89B4A223022D}" srcOrd="0" destOrd="0" presId="urn:microsoft.com/office/officeart/2005/8/layout/hierarchy2"/>
+    <dgm:cxn modelId="{E8B063D4-5DDB-40CD-A511-764BB09B3336}" type="presOf" srcId="{DD1E4FED-04E7-448F-B812-8BEE8486DD43}" destId="{13024C18-820A-4B62-BAEA-89D27D0765CD}" srcOrd="1" destOrd="0" presId="urn:microsoft.com/office/officeart/2005/8/layout/hierarchy2"/>
+    <dgm:cxn modelId="{B3B5ABA6-C77E-40D2-9E1F-FA57F07BC764}" type="presOf" srcId="{2E691FFF-7427-44F8-A8A7-0CB32246E31C}" destId="{0C7AD588-E19E-4FA4-8679-76D852021E3D}" srcOrd="0" destOrd="0" presId="urn:microsoft.com/office/officeart/2005/8/layout/hierarchy2"/>
+    <dgm:cxn modelId="{95E484FC-3149-4050-8A44-E7361E0075CE}" type="presOf" srcId="{08EB2621-46CB-4202-ADE5-AB4B3522E59F}" destId="{240ABD63-9087-4546-89CF-88541F4CEF52}" srcOrd="0" destOrd="0" presId="urn:microsoft.com/office/officeart/2005/8/layout/hierarchy2"/>
+    <dgm:cxn modelId="{AEF1840F-53CE-4DB1-8BF1-BA3D1F5A5D91}" type="presOf" srcId="{526B4BB0-2314-4A44-8A2C-555C722A488D}" destId="{9ECD2900-0A9A-47D1-A756-67C34D750CCF}" srcOrd="0" destOrd="0" presId="urn:microsoft.com/office/officeart/2005/8/layout/hierarchy2"/>
+    <dgm:cxn modelId="{4F6BD2F2-D3C1-434F-B02D-D552403FC921}" type="presOf" srcId="{448C5BEE-4732-4357-B651-253BBAA9A8B7}" destId="{5A4405BA-2082-47F6-9FF1-48042B30A932}" srcOrd="0" destOrd="0" presId="urn:microsoft.com/office/officeart/2005/8/layout/hierarchy2"/>
+    <dgm:cxn modelId="{C1F4573E-A79E-44A1-AE06-29788B8E0A23}" type="presOf" srcId="{15B13E3A-CE8B-4DDB-99F6-4A778AADA124}" destId="{3B8868D9-9F8B-47F9-99EF-A48BC6B2FF26}" srcOrd="0" destOrd="0" presId="urn:microsoft.com/office/officeart/2005/8/layout/hierarchy2"/>
+    <dgm:cxn modelId="{1D3F0B7D-8179-445D-AD17-2C786FA808D3}" type="presOf" srcId="{8242B283-4BE2-4E85-BFEE-0EA44472760E}" destId="{65154119-D258-4A25-9837-29E60567675A}" srcOrd="1" destOrd="0" presId="urn:microsoft.com/office/officeart/2005/8/layout/hierarchy2"/>
+    <dgm:cxn modelId="{68CE2866-2BBD-4AD9-919A-20135EC68D1B}" type="presOf" srcId="{2B038B93-B8E9-4EE3-9443-436A929BCB09}" destId="{EDD898AC-163C-4B2A-929B-A80367C5CB73}" srcOrd="0" destOrd="0" presId="urn:microsoft.com/office/officeart/2005/8/layout/hierarchy2"/>
+    <dgm:cxn modelId="{22FD6A3D-9386-4DB3-B878-4A6F401865EC}" type="presOf" srcId="{B09DDAA1-FA7F-414B-AEFC-8FD8AD30AEAB}" destId="{B5C8146A-0574-4C94-8DE4-9D4C27829023}" srcOrd="1" destOrd="0" presId="urn:microsoft.com/office/officeart/2005/8/layout/hierarchy2"/>
+    <dgm:cxn modelId="{2E9BC9A6-43E1-491A-88AC-CCB8DBFCC634}" type="presOf" srcId="{D87D5094-0096-4ED0-8BEC-3E12D5CBBBF0}" destId="{605ED397-3BB2-4B24-BE01-C5E7F35EB3C0}" srcOrd="0" destOrd="0" presId="urn:microsoft.com/office/officeart/2005/8/layout/hierarchy2"/>
+    <dgm:cxn modelId="{D16CD2AC-A937-4532-84E4-4539C3C484B8}" type="presParOf" srcId="{CC5F2D0D-E1E5-4C49-8DF7-2A61C5DA8A1D}" destId="{4836E9C7-1D00-438F-B3B2-7F9CB5072224}" srcOrd="0" destOrd="0" presId="urn:microsoft.com/office/officeart/2005/8/layout/hierarchy2"/>
+    <dgm:cxn modelId="{716AAA8F-4B36-49E6-8383-AA15A43EE1D4}" type="presParOf" srcId="{4836E9C7-1D00-438F-B3B2-7F9CB5072224}" destId="{D5ACFD89-23A4-4CF0-A4C3-F21EF07981F7}" srcOrd="0" destOrd="0" presId="urn:microsoft.com/office/officeart/2005/8/layout/hierarchy2"/>
+    <dgm:cxn modelId="{784E9195-D64F-44B7-AAE4-7713A18E1176}" type="presParOf" srcId="{4836E9C7-1D00-438F-B3B2-7F9CB5072224}" destId="{82CA0987-2977-4072-97D6-791AD3CF7947}" srcOrd="1" destOrd="0" presId="urn:microsoft.com/office/officeart/2005/8/layout/hierarchy2"/>
+    <dgm:cxn modelId="{2D922E05-2496-43B6-BE81-358C42BF5080}" type="presParOf" srcId="{82CA0987-2977-4072-97D6-791AD3CF7947}" destId="{FD7A0172-CB25-4911-B3EF-667A39E7DCE7}" srcOrd="0" destOrd="0" presId="urn:microsoft.com/office/officeart/2005/8/layout/hierarchy2"/>
+    <dgm:cxn modelId="{A0A74351-9E06-4223-B697-DF518227E592}" type="presParOf" srcId="{FD7A0172-CB25-4911-B3EF-667A39E7DCE7}" destId="{C971E15B-3AB3-4DCE-BC91-B1D0C67824A6}" srcOrd="0" destOrd="0" presId="urn:microsoft.com/office/officeart/2005/8/layout/hierarchy2"/>
+    <dgm:cxn modelId="{08797A64-7548-4185-A21E-9DF7FD8E259D}" type="presParOf" srcId="{82CA0987-2977-4072-97D6-791AD3CF7947}" destId="{534A082A-40AD-4635-8AAB-1F71AB8888EE}" srcOrd="1" destOrd="0" presId="urn:microsoft.com/office/officeart/2005/8/layout/hierarchy2"/>
+    <dgm:cxn modelId="{8451B776-BA4B-42A3-BF7A-AFC1E1674800}" type="presParOf" srcId="{534A082A-40AD-4635-8AAB-1F71AB8888EE}" destId="{6D38B18B-70EC-4AF7-A6FF-B5C7FE8D4DA4}" srcOrd="0" destOrd="0" presId="urn:microsoft.com/office/officeart/2005/8/layout/hierarchy2"/>
+    <dgm:cxn modelId="{45AEAEF1-06B9-43B7-8805-9963BFBD1B56}" type="presParOf" srcId="{534A082A-40AD-4635-8AAB-1F71AB8888EE}" destId="{4B946D61-20E5-4755-A44A-B57CD5218A5D}" srcOrd="1" destOrd="0" presId="urn:microsoft.com/office/officeart/2005/8/layout/hierarchy2"/>
+    <dgm:cxn modelId="{EEBB1754-32EF-4B51-A5C3-5FDCFDACD641}" type="presParOf" srcId="{4B946D61-20E5-4755-A44A-B57CD5218A5D}" destId="{68438195-FD75-4EAF-817E-3D241C458B9B}" srcOrd="0" destOrd="0" presId="urn:microsoft.com/office/officeart/2005/8/layout/hierarchy2"/>
+    <dgm:cxn modelId="{579A73EF-5461-4A5D-83C7-138F697CEF25}" type="presParOf" srcId="{68438195-FD75-4EAF-817E-3D241C458B9B}" destId="{E6950A32-D71C-4EA5-88AE-3B3F0287DC19}" srcOrd="0" destOrd="0" presId="urn:microsoft.com/office/officeart/2005/8/layout/hierarchy2"/>
+    <dgm:cxn modelId="{3BC5A85E-14CD-48D8-91C9-1AEBC48FFEB6}" type="presParOf" srcId="{4B946D61-20E5-4755-A44A-B57CD5218A5D}" destId="{52422672-3E70-4BC8-BC5D-54AE606EFF81}" srcOrd="1" destOrd="0" presId="urn:microsoft.com/office/officeart/2005/8/layout/hierarchy2"/>
+    <dgm:cxn modelId="{F3274D83-015E-4D76-B2B0-FD742149FE13}" type="presParOf" srcId="{52422672-3E70-4BC8-BC5D-54AE606EFF81}" destId="{EDD898AC-163C-4B2A-929B-A80367C5CB73}" srcOrd="0" destOrd="0" presId="urn:microsoft.com/office/officeart/2005/8/layout/hierarchy2"/>
+    <dgm:cxn modelId="{5E228C1C-0A49-439D-B6AF-616D4922AFDC}" type="presParOf" srcId="{52422672-3E70-4BC8-BC5D-54AE606EFF81}" destId="{0FA6616D-6EA1-4836-AD86-6275C3D51DD1}" srcOrd="1" destOrd="0" presId="urn:microsoft.com/office/officeart/2005/8/layout/hierarchy2"/>
+    <dgm:cxn modelId="{C355C4D1-F164-4D86-8DFC-FCAB3E30E663}" type="presParOf" srcId="{4B946D61-20E5-4755-A44A-B57CD5218A5D}" destId="{2CBD0876-E8DB-432A-A0C4-D664553F2B67}" srcOrd="2" destOrd="0" presId="urn:microsoft.com/office/officeart/2005/8/layout/hierarchy2"/>
+    <dgm:cxn modelId="{6FC1DDB0-FA69-42FE-896F-215AA2FF7707}" type="presParOf" srcId="{2CBD0876-E8DB-432A-A0C4-D664553F2B67}" destId="{B5C8146A-0574-4C94-8DE4-9D4C27829023}" srcOrd="0" destOrd="0" presId="urn:microsoft.com/office/officeart/2005/8/layout/hierarchy2"/>
+    <dgm:cxn modelId="{43FD8EB0-5E4B-493F-BEDA-07501CAEF6E0}" type="presParOf" srcId="{4B946D61-20E5-4755-A44A-B57CD5218A5D}" destId="{33B1E37E-E51F-4756-A36C-5CE66904AB53}" srcOrd="3" destOrd="0" presId="urn:microsoft.com/office/officeart/2005/8/layout/hierarchy2"/>
+    <dgm:cxn modelId="{BCA2CAEF-F4FA-48E0-B84C-59F1BEFC76DA}" type="presParOf" srcId="{33B1E37E-E51F-4756-A36C-5CE66904AB53}" destId="{5A4405BA-2082-47F6-9FF1-48042B30A932}" srcOrd="0" destOrd="0" presId="urn:microsoft.com/office/officeart/2005/8/layout/hierarchy2"/>
+    <dgm:cxn modelId="{2916574C-390D-4A12-9D4F-A3711CD33982}" type="presParOf" srcId="{33B1E37E-E51F-4756-A36C-5CE66904AB53}" destId="{1E3C933A-509A-4793-BE5F-AFBAE693028B}" srcOrd="1" destOrd="0" presId="urn:microsoft.com/office/officeart/2005/8/layout/hierarchy2"/>
+    <dgm:cxn modelId="{5AED88EE-463A-49C1-B467-E422A169BAC2}" type="presParOf" srcId="{82CA0987-2977-4072-97D6-791AD3CF7947}" destId="{1FB9E06D-EF2B-4048-9039-AD508A01931D}" srcOrd="2" destOrd="0" presId="urn:microsoft.com/office/officeart/2005/8/layout/hierarchy2"/>
+    <dgm:cxn modelId="{838E5543-E334-46EF-A95B-741CC07F4ADA}" type="presParOf" srcId="{1FB9E06D-EF2B-4048-9039-AD508A01931D}" destId="{3284F059-BB42-4147-B03D-CCCC684A12A7}" srcOrd="0" destOrd="0" presId="urn:microsoft.com/office/officeart/2005/8/layout/hierarchy2"/>
+    <dgm:cxn modelId="{97DAF59F-698E-4CAA-BE4C-2D6D9FE1FDAE}" type="presParOf" srcId="{82CA0987-2977-4072-97D6-791AD3CF7947}" destId="{C51D7C66-CE84-4886-83BA-4C6DA9A40BDC}" srcOrd="3" destOrd="0" presId="urn:microsoft.com/office/officeart/2005/8/layout/hierarchy2"/>
+    <dgm:cxn modelId="{819893F8-0B47-479F-A30C-CA0BA6271154}" type="presParOf" srcId="{C51D7C66-CE84-4886-83BA-4C6DA9A40BDC}" destId="{54743B2E-2B49-4B9C-BCFE-89B4A223022D}" srcOrd="0" destOrd="0" presId="urn:microsoft.com/office/officeart/2005/8/layout/hierarchy2"/>
+    <dgm:cxn modelId="{24E01D41-F046-4BCB-827D-23E01FEEFC94}" type="presParOf" srcId="{C51D7C66-CE84-4886-83BA-4C6DA9A40BDC}" destId="{27EB1AA2-FA2B-4889-A21B-9179BBFF8ED6}" srcOrd="1" destOrd="0" presId="urn:microsoft.com/office/officeart/2005/8/layout/hierarchy2"/>
+    <dgm:cxn modelId="{C842E9A4-C046-4C7C-A7EC-C65ACB95F402}" type="presParOf" srcId="{27EB1AA2-FA2B-4889-A21B-9179BBFF8ED6}" destId="{1889DF31-E9C1-45A1-88BE-8B18172A263A}" srcOrd="0" destOrd="0" presId="urn:microsoft.com/office/officeart/2005/8/layout/hierarchy2"/>
+    <dgm:cxn modelId="{CBA82CC4-D0F6-4EB2-ADFB-75CB306D405E}" type="presParOf" srcId="{1889DF31-E9C1-45A1-88BE-8B18172A263A}" destId="{6693197B-78B7-47EE-9FE1-10471704F946}" srcOrd="0" destOrd="0" presId="urn:microsoft.com/office/officeart/2005/8/layout/hierarchy2"/>
+    <dgm:cxn modelId="{CB65FE25-D60A-43F4-9FBE-60A59AFBB13C}" type="presParOf" srcId="{27EB1AA2-FA2B-4889-A21B-9179BBFF8ED6}" destId="{3BAB4446-30E3-4CE2-B996-8CCB97B38883}" srcOrd="1" destOrd="0" presId="urn:microsoft.com/office/officeart/2005/8/layout/hierarchy2"/>
+    <dgm:cxn modelId="{A710DE93-C06D-40F0-AD24-529B0FEC22D2}" type="presParOf" srcId="{3BAB4446-30E3-4CE2-B996-8CCB97B38883}" destId="{797FBD49-A139-409C-80D6-2992C6762477}" srcOrd="0" destOrd="0" presId="urn:microsoft.com/office/officeart/2005/8/layout/hierarchy2"/>
+    <dgm:cxn modelId="{95B40847-47EF-45EF-B0AF-1BE8F4CC5F1D}" type="presParOf" srcId="{3BAB4446-30E3-4CE2-B996-8CCB97B38883}" destId="{31D18E03-2145-41C5-8A25-705D6BFA78D5}" srcOrd="1" destOrd="0" presId="urn:microsoft.com/office/officeart/2005/8/layout/hierarchy2"/>
+    <dgm:cxn modelId="{1ECCE79A-3377-433E-B25F-DE5E91EE8C05}" type="presParOf" srcId="{31D18E03-2145-41C5-8A25-705D6BFA78D5}" destId="{4AA5200D-7B15-42DE-9422-B197E4970211}" srcOrd="0" destOrd="0" presId="urn:microsoft.com/office/officeart/2005/8/layout/hierarchy2"/>
+    <dgm:cxn modelId="{4EEB4FA6-FB44-46A7-A065-85DFC5437F00}" type="presParOf" srcId="{4AA5200D-7B15-42DE-9422-B197E4970211}" destId="{E6077319-7C6E-4777-97B3-CA97D1DAD822}" srcOrd="0" destOrd="0" presId="urn:microsoft.com/office/officeart/2005/8/layout/hierarchy2"/>
+    <dgm:cxn modelId="{C4475D74-7590-40F6-A7D7-F180025A4BAB}" type="presParOf" srcId="{31D18E03-2145-41C5-8A25-705D6BFA78D5}" destId="{160396F2-C918-469D-B3DD-4DBBB7563CF1}" srcOrd="1" destOrd="0" presId="urn:microsoft.com/office/officeart/2005/8/layout/hierarchy2"/>
+    <dgm:cxn modelId="{4F3F4BEB-C269-45DC-B45C-49DB07D670E2}" type="presParOf" srcId="{160396F2-C918-469D-B3DD-4DBBB7563CF1}" destId="{3B8868D9-9F8B-47F9-99EF-A48BC6B2FF26}" srcOrd="0" destOrd="0" presId="urn:microsoft.com/office/officeart/2005/8/layout/hierarchy2"/>
+    <dgm:cxn modelId="{46A24A22-F8E6-4AA0-8DB4-3DD1245C01C0}" type="presParOf" srcId="{160396F2-C918-469D-B3DD-4DBBB7563CF1}" destId="{F1BA8509-48B6-44D9-B6F0-090B84E3C117}" srcOrd="1" destOrd="0" presId="urn:microsoft.com/office/officeart/2005/8/layout/hierarchy2"/>
+    <dgm:cxn modelId="{A26A4320-9C51-4B00-B0E9-4D3865BB8035}" type="presParOf" srcId="{31D18E03-2145-41C5-8A25-705D6BFA78D5}" destId="{81DF227C-317B-417C-B837-BF4939219178}" srcOrd="2" destOrd="0" presId="urn:microsoft.com/office/officeart/2005/8/layout/hierarchy2"/>
+    <dgm:cxn modelId="{BF3535ED-93D7-4F65-A1F0-4004817EF39D}" type="presParOf" srcId="{81DF227C-317B-417C-B837-BF4939219178}" destId="{C2015C7B-D32C-4CE2-BC7D-C9E321ED4B0D}" srcOrd="0" destOrd="0" presId="urn:microsoft.com/office/officeart/2005/8/layout/hierarchy2"/>
+    <dgm:cxn modelId="{6AAA9682-4253-4F6A-AE0F-A97FF4D17CC4}" type="presParOf" srcId="{31D18E03-2145-41C5-8A25-705D6BFA78D5}" destId="{1D2643D1-9721-4869-8B26-F7B57CCBA54C}" srcOrd="3" destOrd="0" presId="urn:microsoft.com/office/officeart/2005/8/layout/hierarchy2"/>
+    <dgm:cxn modelId="{FE77E7FE-D429-42DC-977F-948317EC7114}" type="presParOf" srcId="{1D2643D1-9721-4869-8B26-F7B57CCBA54C}" destId="{41370F12-1FA0-4579-8285-C15FA148591C}" srcOrd="0" destOrd="0" presId="urn:microsoft.com/office/officeart/2005/8/layout/hierarchy2"/>
+    <dgm:cxn modelId="{0FF05119-23E3-494C-A065-AA9444AE72F8}" type="presParOf" srcId="{1D2643D1-9721-4869-8B26-F7B57CCBA54C}" destId="{4012EABF-8046-4F68-B7F4-6930763191CD}" srcOrd="1" destOrd="0" presId="urn:microsoft.com/office/officeart/2005/8/layout/hierarchy2"/>
+    <dgm:cxn modelId="{CC67D59A-F33A-45ED-8775-462C8A40CF48}" type="presParOf" srcId="{27EB1AA2-FA2B-4889-A21B-9179BBFF8ED6}" destId="{2864DC2A-13C0-4E4B-A7F3-F63F340FA450}" srcOrd="2" destOrd="0" presId="urn:microsoft.com/office/officeart/2005/8/layout/hierarchy2"/>
+    <dgm:cxn modelId="{825E47C3-D4D2-4CBA-9F9C-FAA150F63AB5}" type="presParOf" srcId="{2864DC2A-13C0-4E4B-A7F3-F63F340FA450}" destId="{346F9867-B732-44D3-B591-4FC16781C35B}" srcOrd="0" destOrd="0" presId="urn:microsoft.com/office/officeart/2005/8/layout/hierarchy2"/>
+    <dgm:cxn modelId="{0E7D8C7E-AF16-438E-BE73-3D5C755325F8}" type="presParOf" srcId="{27EB1AA2-FA2B-4889-A21B-9179BBFF8ED6}" destId="{1CCA5EC4-0B2E-48DA-9177-936A8E95D339}" srcOrd="3" destOrd="0" presId="urn:microsoft.com/office/officeart/2005/8/layout/hierarchy2"/>
+    <dgm:cxn modelId="{75FB3A26-328C-444F-9241-34DCBEFA3478}" type="presParOf" srcId="{1CCA5EC4-0B2E-48DA-9177-936A8E95D339}" destId="{B38E3594-CA56-4A29-BFDC-CA290103A3A6}" srcOrd="0" destOrd="0" presId="urn:microsoft.com/office/officeart/2005/8/layout/hierarchy2"/>
+    <dgm:cxn modelId="{8D8C7F21-EEA4-412C-AB5E-C6C32557BD18}" type="presParOf" srcId="{1CCA5EC4-0B2E-48DA-9177-936A8E95D339}" destId="{C5A0FD96-86B8-4A41-9D84-94EABE4C37F2}" srcOrd="1" destOrd="0" presId="urn:microsoft.com/office/officeart/2005/8/layout/hierarchy2"/>
+    <dgm:cxn modelId="{73D313B6-4FC6-41AD-A31C-38D3372A2EF3}" type="presParOf" srcId="{C5A0FD96-86B8-4A41-9D84-94EABE4C37F2}" destId="{2E830E8B-B241-4984-BFF5-BCC0806E238E}" srcOrd="0" destOrd="0" presId="urn:microsoft.com/office/officeart/2005/8/layout/hierarchy2"/>
+    <dgm:cxn modelId="{8ADBDCB8-C5FF-478D-A819-0ACCE25F9CF5}" type="presParOf" srcId="{2E830E8B-B241-4984-BFF5-BCC0806E238E}" destId="{6C681D0A-EFBE-40D7-8FA9-0029C727D1F3}" srcOrd="0" destOrd="0" presId="urn:microsoft.com/office/officeart/2005/8/layout/hierarchy2"/>
+    <dgm:cxn modelId="{2B63E157-0DC2-47EA-ABAA-377BD3661E78}" type="presParOf" srcId="{C5A0FD96-86B8-4A41-9D84-94EABE4C37F2}" destId="{34D76B34-6EB6-4D02-986A-9A5B7465C171}" srcOrd="1" destOrd="0" presId="urn:microsoft.com/office/officeart/2005/8/layout/hierarchy2"/>
+    <dgm:cxn modelId="{26F8F4C8-4FEC-4BE8-BD36-FC09F25D4CD4}" type="presParOf" srcId="{34D76B34-6EB6-4D02-986A-9A5B7465C171}" destId="{EAE0073B-E695-4C6C-B978-B5E3B7024E20}" srcOrd="0" destOrd="0" presId="urn:microsoft.com/office/officeart/2005/8/layout/hierarchy2"/>
+    <dgm:cxn modelId="{996FC8C9-0112-482C-8551-64370D8295CC}" type="presParOf" srcId="{34D76B34-6EB6-4D02-986A-9A5B7465C171}" destId="{15B5017A-F407-4601-B757-58B127DF9ECC}" srcOrd="1" destOrd="0" presId="urn:microsoft.com/office/officeart/2005/8/layout/hierarchy2"/>
+    <dgm:cxn modelId="{9C2950DE-8FEB-47C8-B382-2D92EEA4B91D}" type="presParOf" srcId="{82CA0987-2977-4072-97D6-791AD3CF7947}" destId="{D88348ED-527A-4837-8156-098C1F615BFB}" srcOrd="4" destOrd="0" presId="urn:microsoft.com/office/officeart/2005/8/layout/hierarchy2"/>
+    <dgm:cxn modelId="{BE92999F-D490-4C06-8529-F9FCF6C01E5C}" type="presParOf" srcId="{D88348ED-527A-4837-8156-098C1F615BFB}" destId="{DD8AA6E0-BA21-42D8-8E4A-93AFF5B7CBEA}" srcOrd="0" destOrd="0" presId="urn:microsoft.com/office/officeart/2005/8/layout/hierarchy2"/>
+    <dgm:cxn modelId="{BA58E3AD-43E8-466C-B056-422807D1C91B}" type="presParOf" srcId="{82CA0987-2977-4072-97D6-791AD3CF7947}" destId="{22795D5D-6477-408C-8785-133C6F81E485}" srcOrd="5" destOrd="0" presId="urn:microsoft.com/office/officeart/2005/8/layout/hierarchy2"/>
+    <dgm:cxn modelId="{3EB0C943-4924-4C80-9583-A18CEBB95F02}" type="presParOf" srcId="{22795D5D-6477-408C-8785-133C6F81E485}" destId="{0C7AD588-E19E-4FA4-8679-76D852021E3D}" srcOrd="0" destOrd="0" presId="urn:microsoft.com/office/officeart/2005/8/layout/hierarchy2"/>
+    <dgm:cxn modelId="{3F129158-26D8-435F-B815-69C2B055ABCF}" type="presParOf" srcId="{22795D5D-6477-408C-8785-133C6F81E485}" destId="{931CE5FB-4819-4396-B9CF-E5B2AA7AF582}" srcOrd="1" destOrd="0" presId="urn:microsoft.com/office/officeart/2005/8/layout/hierarchy2"/>
+    <dgm:cxn modelId="{8DC0E7CF-3082-466E-A8D2-FE0D1FB0A09C}" type="presParOf" srcId="{931CE5FB-4819-4396-B9CF-E5B2AA7AF582}" destId="{F9C387D6-3DB2-43EE-A8C5-C98DF7AA1264}" srcOrd="0" destOrd="0" presId="urn:microsoft.com/office/officeart/2005/8/layout/hierarchy2"/>
+    <dgm:cxn modelId="{16E10878-DE5F-4B7F-9F12-C4EB228510AC}" type="presParOf" srcId="{F9C387D6-3DB2-43EE-A8C5-C98DF7AA1264}" destId="{54AF12FD-3B65-46EE-9011-B900D4CBD75B}" srcOrd="0" destOrd="0" presId="urn:microsoft.com/office/officeart/2005/8/layout/hierarchy2"/>
+    <dgm:cxn modelId="{05A55F94-5F11-4D56-9D15-755C028B003C}" type="presParOf" srcId="{931CE5FB-4819-4396-B9CF-E5B2AA7AF582}" destId="{2860C44C-8CEC-49E4-84FD-6CAB9BFEB225}" srcOrd="1" destOrd="0" presId="urn:microsoft.com/office/officeart/2005/8/layout/hierarchy2"/>
+    <dgm:cxn modelId="{8D799E7C-D79B-420E-BFCA-80A4822763BB}" type="presParOf" srcId="{2860C44C-8CEC-49E4-84FD-6CAB9BFEB225}" destId="{CC6B0A1C-BAB8-4AB7-9EF6-A7279AB3044F}" srcOrd="0" destOrd="0" presId="urn:microsoft.com/office/officeart/2005/8/layout/hierarchy2"/>
+    <dgm:cxn modelId="{749EB275-F5F5-49D7-8F07-01AE44BA4992}" type="presParOf" srcId="{2860C44C-8CEC-49E4-84FD-6CAB9BFEB225}" destId="{58636A5C-0915-4FC5-916B-8EEEEF627EA0}" srcOrd="1" destOrd="0" presId="urn:microsoft.com/office/officeart/2005/8/layout/hierarchy2"/>
+    <dgm:cxn modelId="{5D5CAD9B-2B5D-44A4-B1DF-ADF4419BD7A2}" type="presParOf" srcId="{82CA0987-2977-4072-97D6-791AD3CF7947}" destId="{82063FD8-2DE8-42B1-AC01-6CDB0BC37358}" srcOrd="6" destOrd="0" presId="urn:microsoft.com/office/officeart/2005/8/layout/hierarchy2"/>
+    <dgm:cxn modelId="{802C0E4A-AB1D-4297-A359-ABAED7A6FF6E}" type="presParOf" srcId="{82063FD8-2DE8-42B1-AC01-6CDB0BC37358}" destId="{12C2DC85-DDAF-4F57-9841-150A97500304}" srcOrd="0" destOrd="0" presId="urn:microsoft.com/office/officeart/2005/8/layout/hierarchy2"/>
+    <dgm:cxn modelId="{2179ADEC-339E-4F17-BE8E-2496B6CF1569}" type="presParOf" srcId="{82CA0987-2977-4072-97D6-791AD3CF7947}" destId="{BB9F06D9-715A-43BB-BBE0-36022263CCCD}" srcOrd="7" destOrd="0" presId="urn:microsoft.com/office/officeart/2005/8/layout/hierarchy2"/>
+    <dgm:cxn modelId="{E3B638CF-10C1-4DEB-B79F-CCD975AF6844}" type="presParOf" srcId="{BB9F06D9-715A-43BB-BBE0-36022263CCCD}" destId="{26D8E710-F0D2-45EF-BDE9-84F12E45A85F}" srcOrd="0" destOrd="0" presId="urn:microsoft.com/office/officeart/2005/8/layout/hierarchy2"/>
+    <dgm:cxn modelId="{3BF62D3E-DC27-4884-9940-505091C38E21}" type="presParOf" srcId="{BB9F06D9-715A-43BB-BBE0-36022263CCCD}" destId="{49A1BD6B-7533-428F-A42D-5017EF29B777}" srcOrd="1" destOrd="0" presId="urn:microsoft.com/office/officeart/2005/8/layout/hierarchy2"/>
+    <dgm:cxn modelId="{AD8581F2-E687-42F0-B8D2-3D2ED8515952}" type="presParOf" srcId="{49A1BD6B-7533-428F-A42D-5017EF29B777}" destId="{D2E7D7FB-33DA-439B-A6FF-8B6265094B81}" srcOrd="0" destOrd="0" presId="urn:microsoft.com/office/officeart/2005/8/layout/hierarchy2"/>
+    <dgm:cxn modelId="{B29D90B9-2115-4FFE-BC24-8037E9E5771C}" type="presParOf" srcId="{D2E7D7FB-33DA-439B-A6FF-8B6265094B81}" destId="{935E24CC-008B-4BE9-B3EB-41EB22B15B73}" srcOrd="0" destOrd="0" presId="urn:microsoft.com/office/officeart/2005/8/layout/hierarchy2"/>
+    <dgm:cxn modelId="{D148D4CB-D55C-45C9-B737-FBD012CBFF94}" type="presParOf" srcId="{49A1BD6B-7533-428F-A42D-5017EF29B777}" destId="{E62C7F9E-FD58-4448-9155-836036332B8E}" srcOrd="1" destOrd="0" presId="urn:microsoft.com/office/officeart/2005/8/layout/hierarchy2"/>
+    <dgm:cxn modelId="{A7FC2598-BC8B-431A-9831-491043CFA714}" type="presParOf" srcId="{E62C7F9E-FD58-4448-9155-836036332B8E}" destId="{16B11AF4-04C8-4F95-B50D-C951D10CBCFB}" srcOrd="0" destOrd="0" presId="urn:microsoft.com/office/officeart/2005/8/layout/hierarchy2"/>
+    <dgm:cxn modelId="{FCEC6FE8-341D-4EC3-83B6-29450E1067B1}" type="presParOf" srcId="{E62C7F9E-FD58-4448-9155-836036332B8E}" destId="{A0AFD6A4-F26C-4F04-A84F-3C18E736E10C}" srcOrd="1" destOrd="0" presId="urn:microsoft.com/office/officeart/2005/8/layout/hierarchy2"/>
+    <dgm:cxn modelId="{7BC81D0E-BE3A-466B-B48A-80ADB2001892}" type="presParOf" srcId="{A0AFD6A4-F26C-4F04-A84F-3C18E736E10C}" destId="{D8394A56-8A48-43C9-8876-8EA39F4B73ED}" srcOrd="0" destOrd="0" presId="urn:microsoft.com/office/officeart/2005/8/layout/hierarchy2"/>
+    <dgm:cxn modelId="{6BCBE25F-A882-4D37-8B75-0F405AFD7015}" type="presParOf" srcId="{D8394A56-8A48-43C9-8876-8EA39F4B73ED}" destId="{13024C18-820A-4B62-BAEA-89D27D0765CD}" srcOrd="0" destOrd="0" presId="urn:microsoft.com/office/officeart/2005/8/layout/hierarchy2"/>
+    <dgm:cxn modelId="{14D3C113-A79B-4223-ABF6-3CACE954FD6D}" type="presParOf" srcId="{A0AFD6A4-F26C-4F04-A84F-3C18E736E10C}" destId="{1C82C597-4470-40A1-9D25-FAF2BF07E192}" srcOrd="1" destOrd="0" presId="urn:microsoft.com/office/officeart/2005/8/layout/hierarchy2"/>
+    <dgm:cxn modelId="{C0CEFD21-BE34-4ABD-A9ED-D838BA54F3E4}" type="presParOf" srcId="{1C82C597-4470-40A1-9D25-FAF2BF07E192}" destId="{F7DF3503-2E14-4B1A-9CBB-7E9883AC3E4A}" srcOrd="0" destOrd="0" presId="urn:microsoft.com/office/officeart/2005/8/layout/hierarchy2"/>
+    <dgm:cxn modelId="{8D73F641-B7AA-4D66-9033-2B711F1524D8}" type="presParOf" srcId="{1C82C597-4470-40A1-9D25-FAF2BF07E192}" destId="{10260D0F-7A8A-453A-A0A9-7AB1CDBEDD4D}" srcOrd="1" destOrd="0" presId="urn:microsoft.com/office/officeart/2005/8/layout/hierarchy2"/>
+    <dgm:cxn modelId="{FEAD9259-D81F-4C72-AD1E-1D183B5AC5FE}" type="presParOf" srcId="{A0AFD6A4-F26C-4F04-A84F-3C18E736E10C}" destId="{7D05C43C-DFC0-4A88-8A56-94706F21A1FA}" srcOrd="2" destOrd="0" presId="urn:microsoft.com/office/officeart/2005/8/layout/hierarchy2"/>
+    <dgm:cxn modelId="{3D16045E-0676-40A8-91EE-58204171F28E}" type="presParOf" srcId="{7D05C43C-DFC0-4A88-8A56-94706F21A1FA}" destId="{33F3F195-0D69-437A-AA03-20F248E1E632}" srcOrd="0" destOrd="0" presId="urn:microsoft.com/office/officeart/2005/8/layout/hierarchy2"/>
+    <dgm:cxn modelId="{6E4741A3-665C-4902-9D21-CC423B849435}" type="presParOf" srcId="{A0AFD6A4-F26C-4F04-A84F-3C18E736E10C}" destId="{A821B035-8A9C-46FB-9E73-44314A1115AD}" srcOrd="3" destOrd="0" presId="urn:microsoft.com/office/officeart/2005/8/layout/hierarchy2"/>
+    <dgm:cxn modelId="{9F5E0763-A180-407F-B69D-ECDD1AC720C7}" type="presParOf" srcId="{A821B035-8A9C-46FB-9E73-44314A1115AD}" destId="{9ECD2900-0A9A-47D1-A756-67C34D750CCF}" srcOrd="0" destOrd="0" presId="urn:microsoft.com/office/officeart/2005/8/layout/hierarchy2"/>
+    <dgm:cxn modelId="{C8CB9844-4747-430F-BCE2-9FC6F7537716}" type="presParOf" srcId="{A821B035-8A9C-46FB-9E73-44314A1115AD}" destId="{3A25304D-E5C6-49B5-A259-2A0ABD45E35C}" srcOrd="1" destOrd="0" presId="urn:microsoft.com/office/officeart/2005/8/layout/hierarchy2"/>
+    <dgm:cxn modelId="{94BAF476-1E46-4711-87F7-82D67A02653F}" type="presParOf" srcId="{49A1BD6B-7533-428F-A42D-5017EF29B777}" destId="{265BA9A4-8B4E-4711-88C7-AB227C949A94}" srcOrd="2" destOrd="0" presId="urn:microsoft.com/office/officeart/2005/8/layout/hierarchy2"/>
+    <dgm:cxn modelId="{79DAB66E-9D35-4497-85CE-05BA7673CF6F}" type="presParOf" srcId="{265BA9A4-8B4E-4711-88C7-AB227C949A94}" destId="{F9091B10-7237-43E5-93A5-0A860387BD22}" srcOrd="0" destOrd="0" presId="urn:microsoft.com/office/officeart/2005/8/layout/hierarchy2"/>
+    <dgm:cxn modelId="{677E73D4-7BC7-4225-816E-90D3F7E10B33}" type="presParOf" srcId="{49A1BD6B-7533-428F-A42D-5017EF29B777}" destId="{F87A97B9-BE22-4B2E-9810-7E6351D74F66}" srcOrd="3" destOrd="0" presId="urn:microsoft.com/office/officeart/2005/8/layout/hierarchy2"/>
+    <dgm:cxn modelId="{11D541BC-BB0D-489E-B7AD-2E36483A938B}" type="presParOf" srcId="{F87A97B9-BE22-4B2E-9810-7E6351D74F66}" destId="{240ABD63-9087-4546-89CF-88541F4CEF52}" srcOrd="0" destOrd="0" presId="urn:microsoft.com/office/officeart/2005/8/layout/hierarchy2"/>
+    <dgm:cxn modelId="{5F6B676A-07C8-4A24-9E4F-BECD65A8DE1E}" type="presParOf" srcId="{F87A97B9-BE22-4B2E-9810-7E6351D74F66}" destId="{5F8A3D0B-8C88-4314-90A2-53E524CB732B}" srcOrd="1" destOrd="0" presId="urn:microsoft.com/office/officeart/2005/8/layout/hierarchy2"/>
+    <dgm:cxn modelId="{36DDA444-12AE-487A-A399-CD709E85B95D}" type="presParOf" srcId="{5F8A3D0B-8C88-4314-90A2-53E524CB732B}" destId="{BF0567E6-6DA9-48ED-9A37-47285840FDF7}" srcOrd="0" destOrd="0" presId="urn:microsoft.com/office/officeart/2005/8/layout/hierarchy2"/>
+    <dgm:cxn modelId="{6072CCAD-11B3-4410-B9AB-66DE20F42E4E}" type="presParOf" srcId="{BF0567E6-6DA9-48ED-9A37-47285840FDF7}" destId="{30099040-2BEC-46EB-AE9D-6A3BEF8052F4}" srcOrd="0" destOrd="0" presId="urn:microsoft.com/office/officeart/2005/8/layout/hierarchy2"/>
+    <dgm:cxn modelId="{F84DD39A-8246-4890-8CC5-E81358CE2B1F}" type="presParOf" srcId="{5F8A3D0B-8C88-4314-90A2-53E524CB732B}" destId="{8B68CDD0-4452-4C80-9E5E-9AEC50B081C8}" srcOrd="1" destOrd="0" presId="urn:microsoft.com/office/officeart/2005/8/layout/hierarchy2"/>
+    <dgm:cxn modelId="{A8E41F37-F5BE-4D67-A3D7-7E6586B94541}" type="presParOf" srcId="{8B68CDD0-4452-4C80-9E5E-9AEC50B081C8}" destId="{E7F03264-C14C-446F-BCBE-D61750AF3A77}" srcOrd="0" destOrd="0" presId="urn:microsoft.com/office/officeart/2005/8/layout/hierarchy2"/>
+    <dgm:cxn modelId="{42EFAFCD-BD41-4DA7-B597-75143EFA77C5}" type="presParOf" srcId="{8B68CDD0-4452-4C80-9E5E-9AEC50B081C8}" destId="{F12AF1B5-E90E-4DED-AEC6-0A3EB3D78347}" srcOrd="1" destOrd="0" presId="urn:microsoft.com/office/officeart/2005/8/layout/hierarchy2"/>
+    <dgm:cxn modelId="{43C0F8F3-999A-4EA7-B0BF-CA277FE218ED}" type="presParOf" srcId="{F12AF1B5-E90E-4DED-AEC6-0A3EB3D78347}" destId="{21F216FC-1A29-4DA3-BE45-EBAAD540EDFF}" srcOrd="0" destOrd="0" presId="urn:microsoft.com/office/officeart/2005/8/layout/hierarchy2"/>
+    <dgm:cxn modelId="{32960BDB-14CE-42A2-840A-F61B43360451}" type="presParOf" srcId="{21F216FC-1A29-4DA3-BE45-EBAAD540EDFF}" destId="{C517C033-B09A-4E21-8604-8C0CA07E9762}" srcOrd="0" destOrd="0" presId="urn:microsoft.com/office/officeart/2005/8/layout/hierarchy2"/>
+    <dgm:cxn modelId="{11E940E1-E9D6-46A6-BDAA-3AA08612CE93}" type="presParOf" srcId="{F12AF1B5-E90E-4DED-AEC6-0A3EB3D78347}" destId="{268FC15B-6ECF-42F9-BB46-0EE2EF0C523A}" srcOrd="1" destOrd="0" presId="urn:microsoft.com/office/officeart/2005/8/layout/hierarchy2"/>
+    <dgm:cxn modelId="{861AC440-7EDA-4F98-9D13-A8BBCB5AEA73}" type="presParOf" srcId="{268FC15B-6ECF-42F9-BB46-0EE2EF0C523A}" destId="{238A04B6-8EF5-45CF-9164-325F1FDB3A44}" srcOrd="0" destOrd="0" presId="urn:microsoft.com/office/officeart/2005/8/layout/hierarchy2"/>
+    <dgm:cxn modelId="{ED795642-52C2-4A54-A849-DE05344FF639}" type="presParOf" srcId="{268FC15B-6ECF-42F9-BB46-0EE2EF0C523A}" destId="{5524673C-3A9E-4814-9EC7-C5ACCA641D22}" srcOrd="1" destOrd="0" presId="urn:microsoft.com/office/officeart/2005/8/layout/hierarchy2"/>
+    <dgm:cxn modelId="{36D4FC52-B3F2-4CDA-AC86-9C134E88549B}" type="presParOf" srcId="{F12AF1B5-E90E-4DED-AEC6-0A3EB3D78347}" destId="{CB159F70-ABE8-4C17-9F22-0AB61C102E64}" srcOrd="2" destOrd="0" presId="urn:microsoft.com/office/officeart/2005/8/layout/hierarchy2"/>
+    <dgm:cxn modelId="{856217EB-2A99-4DAA-B2FB-56C024336017}" type="presParOf" srcId="{CB159F70-ABE8-4C17-9F22-0AB61C102E64}" destId="{65154119-D258-4A25-9837-29E60567675A}" srcOrd="0" destOrd="0" presId="urn:microsoft.com/office/officeart/2005/8/layout/hierarchy2"/>
+    <dgm:cxn modelId="{204B1C00-895B-421A-9C13-48872C6A1F7C}" type="presParOf" srcId="{F12AF1B5-E90E-4DED-AEC6-0A3EB3D78347}" destId="{66342CAE-E952-4D5C-AF0F-D8E08F34C7B7}" srcOrd="3" destOrd="0" presId="urn:microsoft.com/office/officeart/2005/8/layout/hierarchy2"/>
+    <dgm:cxn modelId="{A5DCC390-12F3-4ED0-814B-55D67C6146AE}" type="presParOf" srcId="{66342CAE-E952-4D5C-AF0F-D8E08F34C7B7}" destId="{CF2F8359-8E2C-400E-A50D-384EDB3CA8A3}" srcOrd="0" destOrd="0" presId="urn:microsoft.com/office/officeart/2005/8/layout/hierarchy2"/>
+    <dgm:cxn modelId="{F94589EE-4CF6-4B58-9B67-E5686079A123}" type="presParOf" srcId="{66342CAE-E952-4D5C-AF0F-D8E08F34C7B7}" destId="{9C17A70B-9804-4C9E-9B21-B9608840F4F7}" srcOrd="1" destOrd="0" presId="urn:microsoft.com/office/officeart/2005/8/layout/hierarchy2"/>
+    <dgm:cxn modelId="{68CF0329-6D5C-4732-8BE9-2F5E481115E4}" type="presParOf" srcId="{5F8A3D0B-8C88-4314-90A2-53E524CB732B}" destId="{4A7F0945-CD52-46CF-9330-64955ED272D3}" srcOrd="2" destOrd="0" presId="urn:microsoft.com/office/officeart/2005/8/layout/hierarchy2"/>
+    <dgm:cxn modelId="{D317559C-4333-4022-8232-3B783922D3CD}" type="presParOf" srcId="{4A7F0945-CD52-46CF-9330-64955ED272D3}" destId="{9C019F64-9F54-4E42-B09D-B632A438C519}" srcOrd="0" destOrd="0" presId="urn:microsoft.com/office/officeart/2005/8/layout/hierarchy2"/>
+    <dgm:cxn modelId="{4BADDA3A-3DDD-4068-ADE8-1EB3D4B3E865}" type="presParOf" srcId="{5F8A3D0B-8C88-4314-90A2-53E524CB732B}" destId="{E73807F3-7FD6-464E-90ED-2C6F07685807}" srcOrd="3" destOrd="0" presId="urn:microsoft.com/office/officeart/2005/8/layout/hierarchy2"/>
+    <dgm:cxn modelId="{315196EB-81E5-44E4-AE80-7F311B4ACC8E}" type="presParOf" srcId="{E73807F3-7FD6-464E-90ED-2C6F07685807}" destId="{E36CEAF0-998B-4A4B-BA8D-EFF57F7AB8FA}" srcOrd="0" destOrd="0" presId="urn:microsoft.com/office/officeart/2005/8/layout/hierarchy2"/>
+    <dgm:cxn modelId="{983D8578-BBCB-41E8-A3E0-06AC9AE08DFB}" type="presParOf" srcId="{E73807F3-7FD6-464E-90ED-2C6F07685807}" destId="{E4D82B99-DF89-49E4-912C-E0AA27367A01}" srcOrd="1" destOrd="0" presId="urn:microsoft.com/office/officeart/2005/8/layout/hierarchy2"/>
+    <dgm:cxn modelId="{6E5A8C3F-6794-4DF8-986C-496AED5A775E}" type="presParOf" srcId="{E4D82B99-DF89-49E4-912C-E0AA27367A01}" destId="{605ED397-3BB2-4B24-BE01-C5E7F35EB3C0}" srcOrd="0" destOrd="0" presId="urn:microsoft.com/office/officeart/2005/8/layout/hierarchy2"/>
+    <dgm:cxn modelId="{F00AD6A9-310E-4093-AA66-C3B491AEFF16}" type="presParOf" srcId="{605ED397-3BB2-4B24-BE01-C5E7F35EB3C0}" destId="{02A1F396-0D8F-41FA-A270-0769376E77F0}" srcOrd="0" destOrd="0" presId="urn:microsoft.com/office/officeart/2005/8/layout/hierarchy2"/>
+    <dgm:cxn modelId="{20BDD1CF-6A20-4D4B-9E00-3B2992EA0FF9}" type="presParOf" srcId="{E4D82B99-DF89-49E4-912C-E0AA27367A01}" destId="{B6BC3AFD-E3ED-4071-898F-ECED1E5B706D}" srcOrd="1" destOrd="0" presId="urn:microsoft.com/office/officeart/2005/8/layout/hierarchy2"/>
+    <dgm:cxn modelId="{5126404F-E386-463C-92F3-D2837710AA15}" type="presParOf" srcId="{B6BC3AFD-E3ED-4071-898F-ECED1E5B706D}" destId="{FC31CFF5-CDC9-4FC6-A745-A19F38E995B7}" srcOrd="0" destOrd="0" presId="urn:microsoft.com/office/officeart/2005/8/layout/hierarchy2"/>
+    <dgm:cxn modelId="{4DE12009-869D-492B-9C54-CA49AB2DB8CB}" type="presParOf" srcId="{B6BC3AFD-E3ED-4071-898F-ECED1E5B706D}" destId="{53557962-1B04-4913-A8C3-69C6BD7A315C}" srcOrd="1" destOrd="0" presId="urn:microsoft.com/office/officeart/2005/8/layout/hierarchy2"/>
   </dgm:cxnLst>
   <dgm:bg/>
   <dgm:whole/>
@@ -22859,7 +22895,7 @@
 </file>
 
 <file path=customXml/itemProps1.xml><?xml version="1.0" encoding="utf-8"?>
-<ds:datastoreItem xmlns:ds="http://schemas.openxmlformats.org/officeDocument/2006/customXml" ds:itemID="{0336CF6D-A760-4E59-BE3E-C17D10B34341}">
+<ds:datastoreItem xmlns:ds="http://schemas.openxmlformats.org/officeDocument/2006/customXml" ds:itemID="{BB30EB79-4075-477D-B3F7-1AF28C0D7A94}">
   <ds:schemaRefs>
     <ds:schemaRef ds:uri="http://schemas.openxmlformats.org/officeDocument/2006/bibliography"/>
   </ds:schemaRefs>

</xml_diff>